<commit_message>
Documentation update; small correction in neg.conf. test
</commit_message>
<xml_diff>
--- a/usrguide/PRI.docx
+++ b/usrguide/PRI.docx
@@ -103,8 +103,6 @@
       <w:pPr>
         <w:pStyle w:val="BodyText"/>
       </w:pPr>
-      <w:bookmarkStart w:id="3" w:name="_GoBack"/>
-      <w:bookmarkEnd w:id="3"/>
     </w:p>
     <w:tbl>
       <w:tblPr>
@@ -285,7 +283,14 @@
                 <w:rFonts w:cs="Arial"/>
                 <w:szCs w:val="22"/>
               </w:rPr>
-              <w:t>R3</w:t>
+              <w:t>R</w:t>
+            </w:r>
+            <w:r>
+              <w:rPr>
+                <w:rFonts w:cs="Arial"/>
+                <w:szCs w:val="22"/>
+              </w:rPr>
+              <w:t>4</w:t>
             </w:r>
             <w:r>
               <w:rPr>
@@ -322,7 +327,7 @@
                 <w:rFonts w:cs="Arial"/>
                 <w:szCs w:val="22"/>
               </w:rPr>
-              <w:t>4</w:t>
+              <w:t>5</w:t>
             </w:r>
             <w:r>
               <w:rPr>
@@ -363,8 +368,19 @@
         <w:pStyle w:val="BodyText"/>
       </w:pPr>
       <w:r>
-        <w:t>This release is done to deliver updated and improved TTCN related products to all customers within Ericsson</w:t>
-      </w:r>
+        <w:t xml:space="preserve">This release is done to deliver updated and improved TTCN related products to all customers within </w:t>
+      </w:r>
+      <w:r>
+        <w:t xml:space="preserve">and outside </w:t>
+      </w:r>
+      <w:r>
+        <w:t>Ericsson</w:t>
+      </w:r>
+      <w:r>
+        <w:t>.</w:t>
+      </w:r>
+      <w:bookmarkStart w:id="3" w:name="_GoBack"/>
+      <w:bookmarkEnd w:id="3"/>
     </w:p>
     <w:p>
       <w:pPr>
@@ -1188,7 +1204,6 @@
                 <w:sz w:val="20"/>
               </w:rPr>
             </w:pPr>
-            <w:proofErr w:type="spellStart"/>
             <w:r>
               <w:rPr>
                 <w:rFonts w:cs="Arial"/>
@@ -1196,7 +1211,6 @@
               </w:rPr>
               <w:t>OpenSSL</w:t>
             </w:r>
-            <w:proofErr w:type="spellEnd"/>
           </w:p>
         </w:tc>
         <w:tc>
@@ -1730,6 +1744,13 @@
                 <w:szCs w:val="21"/>
               </w:rPr>
             </w:pPr>
+            <w:r>
+              <w:rPr>
+                <w:sz w:val="21"/>
+                <w:szCs w:val="21"/>
+              </w:rPr>
+              <w:t>D</w:t>
+            </w:r>
           </w:p>
         </w:tc>
         <w:tc>
@@ -1749,7 +1770,7 @@
                 <w:sz w:val="21"/>
                 <w:szCs w:val="21"/>
               </w:rPr>
-              <w:t>D</w:t>
+              <w:t>E</w:t>
             </w:r>
           </w:p>
         </w:tc>
@@ -1831,6 +1852,13 @@
                 <w:szCs w:val="21"/>
               </w:rPr>
             </w:pPr>
+            <w:r>
+              <w:rPr>
+                <w:sz w:val="21"/>
+                <w:szCs w:val="21"/>
+              </w:rPr>
+              <w:t>D</w:t>
+            </w:r>
           </w:p>
         </w:tc>
         <w:tc>
@@ -1850,7 +1878,7 @@
                 <w:sz w:val="21"/>
                 <w:szCs w:val="21"/>
               </w:rPr>
-              <w:t>D</w:t>
+              <w:t>E</w:t>
             </w:r>
           </w:p>
         </w:tc>
@@ -1933,6 +1961,13 @@
                 <w:szCs w:val="21"/>
               </w:rPr>
             </w:pPr>
+            <w:r>
+              <w:rPr>
+                <w:sz w:val="21"/>
+                <w:szCs w:val="21"/>
+              </w:rPr>
+              <w:t>D</w:t>
+            </w:r>
           </w:p>
         </w:tc>
         <w:tc>
@@ -1952,7 +1987,7 @@
                 <w:sz w:val="21"/>
                 <w:szCs w:val="21"/>
               </w:rPr>
-              <w:t>D</w:t>
+              <w:t>E</w:t>
             </w:r>
           </w:p>
         </w:tc>
@@ -2035,6 +2070,13 @@
                 <w:szCs w:val="21"/>
               </w:rPr>
             </w:pPr>
+            <w:r>
+              <w:rPr>
+                <w:sz w:val="21"/>
+                <w:szCs w:val="21"/>
+              </w:rPr>
+              <w:t>D</w:t>
+            </w:r>
           </w:p>
         </w:tc>
         <w:tc>
@@ -2054,7 +2096,7 @@
                 <w:sz w:val="21"/>
                 <w:szCs w:val="21"/>
               </w:rPr>
-              <w:t>D</w:t>
+              <w:t>E</w:t>
             </w:r>
           </w:p>
         </w:tc>
@@ -2137,6 +2179,13 @@
                 <w:szCs w:val="21"/>
               </w:rPr>
             </w:pPr>
+            <w:r>
+              <w:rPr>
+                <w:sz w:val="21"/>
+                <w:szCs w:val="21"/>
+              </w:rPr>
+              <w:t>D</w:t>
+            </w:r>
           </w:p>
         </w:tc>
         <w:tc>
@@ -2151,20 +2200,12 @@
                 <w:szCs w:val="21"/>
               </w:rPr>
             </w:pPr>
-          </w:p>
-          <w:p>
-            <w:pPr>
-              <w:rPr>
-                <w:sz w:val="21"/>
-                <w:szCs w:val="21"/>
-              </w:rPr>
-            </w:pPr>
-            <w:r>
-              <w:rPr>
-                <w:sz w:val="21"/>
-                <w:szCs w:val="21"/>
-              </w:rPr>
-              <w:t>D</w:t>
+            <w:r>
+              <w:rPr>
+                <w:sz w:val="21"/>
+                <w:szCs w:val="21"/>
+              </w:rPr>
+              <w:t>E</w:t>
             </w:r>
           </w:p>
         </w:tc>
@@ -2246,6 +2287,13 @@
                 <w:szCs w:val="21"/>
               </w:rPr>
             </w:pPr>
+            <w:r>
+              <w:rPr>
+                <w:sz w:val="21"/>
+                <w:szCs w:val="21"/>
+              </w:rPr>
+              <w:t>D</w:t>
+            </w:r>
           </w:p>
         </w:tc>
         <w:tc>
@@ -2265,7 +2313,7 @@
                 <w:sz w:val="21"/>
                 <w:szCs w:val="21"/>
               </w:rPr>
-              <w:t>D</w:t>
+              <w:t>E</w:t>
             </w:r>
           </w:p>
         </w:tc>
@@ -2348,6 +2396,13 @@
                 <w:highlight w:val="yellow"/>
               </w:rPr>
             </w:pPr>
+            <w:r>
+              <w:rPr>
+                <w:sz w:val="21"/>
+                <w:szCs w:val="21"/>
+              </w:rPr>
+              <w:t>D</w:t>
+            </w:r>
           </w:p>
         </w:tc>
         <w:tc>
@@ -2367,7 +2422,7 @@
                 <w:sz w:val="21"/>
                 <w:szCs w:val="21"/>
               </w:rPr>
-              <w:t>D</w:t>
+              <w:t>E</w:t>
             </w:r>
           </w:p>
         </w:tc>
@@ -2449,6 +2504,13 @@
                 <w:szCs w:val="21"/>
               </w:rPr>
             </w:pPr>
+            <w:r>
+              <w:rPr>
+                <w:sz w:val="21"/>
+                <w:szCs w:val="21"/>
+              </w:rPr>
+              <w:t>D</w:t>
+            </w:r>
           </w:p>
         </w:tc>
         <w:tc>
@@ -2468,7 +2530,7 @@
                 <w:sz w:val="21"/>
                 <w:szCs w:val="21"/>
               </w:rPr>
-              <w:t>D</w:t>
+              <w:t>E</w:t>
             </w:r>
           </w:p>
         </w:tc>
@@ -2537,6 +2599,13 @@
                 <w:szCs w:val="21"/>
               </w:rPr>
             </w:pPr>
+            <w:r>
+              <w:rPr>
+                <w:sz w:val="21"/>
+                <w:szCs w:val="21"/>
+              </w:rPr>
+              <w:t>D</w:t>
+            </w:r>
           </w:p>
         </w:tc>
         <w:tc>
@@ -2556,7 +2625,7 @@
                 <w:sz w:val="21"/>
                 <w:szCs w:val="21"/>
               </w:rPr>
-              <w:t>D</w:t>
+              <w:t>E</w:t>
             </w:r>
           </w:p>
         </w:tc>
@@ -2618,6 +2687,13 @@
                 <w:szCs w:val="21"/>
               </w:rPr>
             </w:pPr>
+            <w:r>
+              <w:rPr>
+                <w:sz w:val="21"/>
+                <w:szCs w:val="21"/>
+              </w:rPr>
+              <w:t>A</w:t>
+            </w:r>
           </w:p>
         </w:tc>
         <w:tc>
@@ -2659,7 +2735,7 @@
                 <w:sz w:val="21"/>
                 <w:szCs w:val="21"/>
               </w:rPr>
-              <w:t>N</w:t>
+              <w:t>E</w:t>
             </w:r>
           </w:p>
         </w:tc>
@@ -2699,6 +2775,13 @@
                 <w:szCs w:val="21"/>
               </w:rPr>
             </w:pPr>
+            <w:r>
+              <w:rPr>
+                <w:sz w:val="21"/>
+                <w:szCs w:val="21"/>
+              </w:rPr>
+              <w:t>A</w:t>
+            </w:r>
           </w:p>
         </w:tc>
         <w:tc>
@@ -2740,7 +2823,7 @@
                 <w:sz w:val="21"/>
                 <w:szCs w:val="21"/>
               </w:rPr>
-              <w:t>N</w:t>
+              <w:t>E</w:t>
             </w:r>
           </w:p>
         </w:tc>
@@ -2849,16 +2932,14 @@
         <w:t xml:space="preserve"> </w:t>
       </w:r>
       <w:r>
-        <w:t>D</w:t>
+        <w:t>E</w:t>
       </w:r>
       <w:r>
         <w:t xml:space="preserve"> </w:t>
       </w:r>
-      <w:proofErr w:type="spellStart"/>
       <w:r>
         <w:t>Uen</w:t>
       </w:r>
-      <w:proofErr w:type="spellEnd"/>
       <w:r>
         <w:t>)</w:t>
       </w:r>
@@ -2936,88 +3017,52 @@
         <w:t>-</w:t>
       </w:r>
       <w:r>
+        <w:t>11</w:t>
+      </w:r>
+      <w:r>
+        <w:t>-</w:t>
+      </w:r>
+      <w:r>
+        <w:t>06</w:t>
+      </w:r>
+      <w:r>
+        <w:t xml:space="preserve"> until </w:t>
+      </w:r>
+      <w:r>
+        <w:t>201</w:t>
+      </w:r>
+      <w:r>
+        <w:t>6</w:t>
+      </w:r>
+      <w:r>
+        <w:t>-</w:t>
+      </w:r>
+      <w:r>
+        <w:t>05</w:t>
+      </w:r>
+      <w:r>
+        <w:t>-</w:t>
+      </w:r>
+      <w:proofErr w:type="gramStart"/>
+      <w:r>
+        <w:t>2</w:t>
+      </w:r>
+      <w:r>
         <w:t>0</w:t>
       </w:r>
       <w:r>
-        <w:t>5</w:t>
-      </w:r>
-      <w:r>
-        <w:t>-</w:t>
-      </w:r>
-      <w:r>
-        <w:t>22</w:t>
-      </w:r>
-      <w:r>
-        <w:t xml:space="preserve"> until </w:t>
-      </w:r>
-      <w:r>
-        <w:t>201</w:t>
-      </w:r>
-      <w:r>
-        <w:t>5</w:t>
-      </w:r>
-      <w:r>
-        <w:t>-</w:t>
-      </w:r>
-      <w:r>
-        <w:t>211</w:t>
-      </w:r>
-      <w:r>
-        <w:t>-</w:t>
-      </w:r>
-      <w:r>
-        <w:t>05</w:t>
-      </w:r>
-      <w:r>
-        <w:t xml:space="preserve">: </w:t>
-      </w:r>
-      <w:r>
-        <w:t xml:space="preserve">see </w:t>
-      </w:r>
-      <w:proofErr w:type="spellStart"/>
-      <w:r>
-        <w:t>eforge</w:t>
-      </w:r>
-      <w:proofErr w:type="spellEnd"/>
-      <w:r>
-        <w:t>:</w:t>
-      </w:r>
-    </w:p>
-    <w:p>
-      <w:pPr>
-        <w:pStyle w:val="BodyText"/>
-      </w:pPr>
-      <w:hyperlink r:id="rId8" w:history="1">
-        <w:r>
-          <w:rPr>
-            <w:rStyle w:val="Hyperlink"/>
-          </w:rPr>
-          <w:t>https://eforge.ericsson.se/sf/planning/do/viewPlanningFolder/projects.titan/planning.titan_2015q2</w:t>
-        </w:r>
-      </w:hyperlink>
-    </w:p>
-    <w:p>
-      <w:pPr>
-        <w:pStyle w:val="BodyText"/>
-      </w:pPr>
-      <w:proofErr w:type="gramStart"/>
-      <w:r>
-        <w:t>and</w:t>
+        <w:t>,</w:t>
       </w:r>
       <w:proofErr w:type="gramEnd"/>
-    </w:p>
-    <w:p>
-      <w:pPr>
-        <w:pStyle w:val="BodyText"/>
-      </w:pPr>
-      <w:hyperlink r:id="rId9" w:history="1">
-        <w:r>
-          <w:rPr>
-            <w:rStyle w:val="Hyperlink"/>
-          </w:rPr>
-          <w:t>https://eforge.ericsson.se/sf/planning/do/viewPlanningFolder/projects.titan/planning.titan_2015h2</w:t>
-        </w:r>
-      </w:hyperlink>
+      <w:r>
+        <w:t xml:space="preserve"> sprints 38.0 to 44.0</w:t>
+      </w:r>
+      <w:r>
+        <w:t xml:space="preserve"> as reflected in e-forge</w:t>
+      </w:r>
+      <w:r>
+        <w:t>.</w:t>
+      </w:r>
     </w:p>
     <w:p>
       <w:pPr>
@@ -3043,7 +3088,6 @@
       </w:pPr>
       <w:bookmarkStart w:id="10" w:name="_Toc56493484"/>
       <w:r>
-        <w:lastRenderedPageBreak/>
         <w:t>Exemption</w:t>
       </w:r>
       <w:r>
@@ -3161,40 +3205,46 @@
         <w:t>5</w:t>
       </w:r>
       <w:r>
+        <w:t>-</w:t>
+      </w:r>
+      <w:r>
+        <w:t>11</w:t>
+      </w:r>
+      <w:r>
+        <w:t>-</w:t>
+      </w:r>
+      <w:r>
+        <w:t>0</w:t>
+      </w:r>
+      <w:r>
+        <w:t>6</w:t>
+      </w:r>
+      <w:r>
+        <w:t xml:space="preserve"> </w:t>
+      </w:r>
+      <w:r>
+        <w:t>and</w:t>
+      </w:r>
+      <w:r>
+        <w:t xml:space="preserve"> 201</w:t>
+      </w:r>
+      <w:r>
+        <w:t>6</w:t>
+      </w:r>
+      <w:r>
         <w:t>-0</w:t>
       </w:r>
       <w:r>
-        <w:t>6</w:t>
+        <w:t>5</w:t>
       </w:r>
       <w:r>
         <w:t>-</w:t>
       </w:r>
       <w:r>
+        <w:t>2</w:t>
+      </w:r>
+      <w:r>
         <w:t>0</w:t>
-      </w:r>
-      <w:r>
-        <w:t>1</w:t>
-      </w:r>
-      <w:r>
-        <w:t xml:space="preserve"> </w:t>
-      </w:r>
-      <w:r>
-        <w:t>and</w:t>
-      </w:r>
-      <w:r>
-        <w:t xml:space="preserve"> 2015-0</w:t>
-      </w:r>
-      <w:r>
-        <w:t>9</w:t>
-      </w:r>
-      <w:r>
-        <w:t>-</w:t>
-      </w:r>
-      <w:r>
-        <w:t>0</w:t>
-      </w:r>
-      <w:r>
-        <w:t>9</w:t>
       </w:r>
       <w:r>
         <w:t>:</w:t>
@@ -3217,21 +3267,12 @@
         <w:pStyle w:val="BodyText"/>
         <w:ind w:left="0"/>
       </w:pPr>
-    </w:p>
-    <w:p>
-      <w:pPr>
-        <w:pStyle w:val="BodyText"/>
-        <w:ind w:left="0"/>
-      </w:pPr>
-      <w:r>
-        <w:rPr>
-          <w:noProof/>
-        </w:rPr>
+      <w:r>
         <w:drawing>
-          <wp:inline distT="0" distB="0" distL="0" distR="0">
-            <wp:extent cx="6467475" cy="647700"/>
-            <wp:effectExtent l="0" t="0" r="9525" b="0"/>
-            <wp:docPr id="1" name="Picture 1"/>
+          <wp:inline distT="0" distB="0" distL="0" distR="0" wp14:anchorId="676CD25F" wp14:editId="54CF866A">
+            <wp:extent cx="6444615" cy="2890741"/>
+            <wp:effectExtent l="0" t="0" r="0" b="5080"/>
+            <wp:docPr id="3" name="Picture 3"/>
             <wp:cNvGraphicFramePr>
               <a:graphicFrameLocks xmlns:a="http://schemas.openxmlformats.org/drawingml/2006/main" noChangeAspect="1"/>
             </wp:cNvGraphicFramePr>
@@ -3239,13 +3280,13 @@
               <a:graphicData uri="http://schemas.openxmlformats.org/drawingml/2006/picture">
                 <pic:pic xmlns:pic="http://schemas.openxmlformats.org/drawingml/2006/picture">
                   <pic:nvPicPr>
-                    <pic:cNvPr id="0" name="Picture 1"/>
+                    <pic:cNvPr id="0" name="Picture 2"/>
                     <pic:cNvPicPr>
                       <a:picLocks noChangeAspect="1" noChangeArrowheads="1"/>
                     </pic:cNvPicPr>
                   </pic:nvPicPr>
                   <pic:blipFill>
-                    <a:blip r:embed="rId10">
+                    <a:blip r:embed="rId8">
                       <a:extLst>
                         <a:ext uri="{28A0092B-C50C-407E-A947-70E740481C1C}">
                           <a14:useLocalDpi xmlns:a14="http://schemas.microsoft.com/office/drawing/2010/main" val="0"/>
@@ -3260,7 +3301,7 @@
                   <pic:spPr bwMode="auto">
                     <a:xfrm>
                       <a:off x="0" y="0"/>
-                      <a:ext cx="6467475" cy="647700"/>
+                      <a:ext cx="6444615" cy="2890741"/>
                     </a:xfrm>
                     <a:prstGeom prst="rect">
                       <a:avLst/>
@@ -3286,6 +3327,12 @@
     <w:p>
       <w:pPr>
         <w:pStyle w:val="BodyText"/>
+        <w:ind w:left="0"/>
+      </w:pPr>
+    </w:p>
+    <w:p>
+      <w:pPr>
+        <w:pStyle w:val="BodyText"/>
       </w:pPr>
       <w:bookmarkStart w:id="13" w:name="_Toc56493487"/>
     </w:p>
@@ -3294,34 +3341,119 @@
         <w:pStyle w:val="BodyText"/>
       </w:pPr>
       <w:r>
+        <w:lastRenderedPageBreak/>
+        <w:br/>
+      </w:r>
+      <w:r>
+        <w:br/>
+      </w:r>
+      <w:r>
+        <w:br/>
+      </w:r>
+      <w:r>
+        <w:br/>
+      </w:r>
+      <w:r>
+        <w:br/>
+      </w:r>
+      <w:r>
+        <w:br/>
+      </w:r>
+      <w:r>
+        <w:br/>
+      </w:r>
+      <w:r>
+        <w:br/>
+      </w:r>
+      <w:r>
+        <w:br/>
+      </w:r>
+      <w:r>
+        <w:br/>
+      </w:r>
+      <w:r>
+        <w:br/>
+      </w:r>
+      <w:r>
+        <w:br/>
+      </w:r>
+      <w:r>
+        <w:br/>
+      </w:r>
+      <w:r>
+        <w:br/>
+      </w:r>
+      <w:r>
+        <w:br/>
+      </w:r>
+      <w:r>
+        <w:br/>
+      </w:r>
+      <w:r>
+        <w:br/>
+      </w:r>
+      <w:r>
+        <w:br/>
+      </w:r>
+      <w:r>
+        <w:br/>
+      </w:r>
+      <w:r>
+        <w:br/>
+      </w:r>
+      <w:r>
+        <w:br/>
+      </w:r>
+      <w:r>
+        <w:br/>
+      </w:r>
+      <w:r>
+        <w:br/>
+      </w:r>
+      <w:r>
+        <w:br/>
+      </w:r>
+      <w:r>
+        <w:br/>
+      </w:r>
+      <w:r>
         <w:t>Internal trouble reports implemented between 201</w:t>
       </w:r>
       <w:r>
         <w:t>5</w:t>
       </w:r>
       <w:r>
+        <w:t>-1</w:t>
+      </w:r>
+      <w:r>
+        <w:t>1</w:t>
+      </w:r>
+      <w:r>
+        <w:t>-</w:t>
+      </w:r>
+      <w:r>
+        <w:t>06</w:t>
+      </w:r>
+      <w:r>
+        <w:t xml:space="preserve"> until 201</w:t>
+      </w:r>
+      <w:r>
+        <w:t>6</w:t>
+      </w:r>
+      <w:r>
         <w:t>-0</w:t>
       </w:r>
       <w:r>
-        <w:t>1</w:t>
+        <w:t>5</w:t>
       </w:r>
       <w:r>
         <w:t>-</w:t>
       </w:r>
       <w:r>
-        <w:t>23</w:t>
-      </w:r>
-      <w:r>
-        <w:t xml:space="preserve"> until 2015-0</w:t>
-      </w:r>
-      <w:r>
-        <w:t>3</w:t>
-      </w:r>
-      <w:r>
-        <w:t>-</w:t>
-      </w:r>
-      <w:r>
-        <w:t>06</w:t>
+        <w:t>2</w:t>
+      </w:r>
+      <w:r>
+        <w:t>0</w:t>
       </w:r>
       <w:r>
         <w:t>:</w:t>
@@ -3330,22 +3462,15 @@
     <w:p>
       <w:pPr>
         <w:pStyle w:val="BodyText"/>
-      </w:pPr>
-    </w:p>
-    <w:p>
-      <w:pPr>
-        <w:pStyle w:val="BodyText"/>
         <w:ind w:left="0"/>
       </w:pPr>
       <w:r>
-        <w:rPr>
-          <w:noProof/>
-        </w:rPr>
+        <w:lastRenderedPageBreak/>
         <w:drawing>
-          <wp:inline distT="0" distB="0" distL="0" distR="0">
-            <wp:extent cx="6438900" cy="4019550"/>
-            <wp:effectExtent l="0" t="0" r="0" b="0"/>
-            <wp:docPr id="2" name="Picture 2"/>
+          <wp:inline distT="0" distB="0" distL="0" distR="0" wp14:anchorId="5A0F815E" wp14:editId="1FE2CC64">
+            <wp:extent cx="6444615" cy="4549140"/>
+            <wp:effectExtent l="0" t="0" r="0" b="3810"/>
+            <wp:docPr id="5" name="Picture 5"/>
             <wp:cNvGraphicFramePr>
               <a:graphicFrameLocks xmlns:a="http://schemas.openxmlformats.org/drawingml/2006/main" noChangeAspect="1"/>
             </wp:cNvGraphicFramePr>
@@ -3353,13 +3478,13 @@
               <a:graphicData uri="http://schemas.openxmlformats.org/drawingml/2006/picture">
                 <pic:pic xmlns:pic="http://schemas.openxmlformats.org/drawingml/2006/picture">
                   <pic:nvPicPr>
-                    <pic:cNvPr id="0" name="Picture 2"/>
+                    <pic:cNvPr id="0" name="Picture 4"/>
                     <pic:cNvPicPr>
                       <a:picLocks noChangeAspect="1" noChangeArrowheads="1"/>
                     </pic:cNvPicPr>
                   </pic:nvPicPr>
                   <pic:blipFill>
-                    <a:blip r:embed="rId11" cstate="print">
+                    <a:blip r:embed="rId9">
                       <a:extLst>
                         <a:ext uri="{28A0092B-C50C-407E-A947-70E740481C1C}">
                           <a14:useLocalDpi xmlns:a14="http://schemas.microsoft.com/office/drawing/2010/main" val="0"/>
@@ -3374,7 +3499,7 @@
                   <pic:spPr bwMode="auto">
                     <a:xfrm>
                       <a:off x="0" y="0"/>
-                      <a:ext cx="6438900" cy="4019550"/>
+                      <a:ext cx="6444615" cy="4549140"/>
                     </a:xfrm>
                     <a:prstGeom prst="rect">
                       <a:avLst/>
@@ -3401,32 +3526,30 @@
         <w:pStyle w:val="BodyText"/>
       </w:pPr>
       <w:r>
-        <w:object w:dxaOrig="1551" w:dyaOrig="991">
-          <v:shapetype id="_x0000_t75" coordsize="21600,21600" o:spt="75" o:preferrelative="t" path="m@4@5l@4@11@9@11@9@5xe" filled="f" stroked="f">
-            <v:stroke joinstyle="miter"/>
-            <v:formulas>
-              <v:f eqn="if lineDrawn pixelLineWidth 0"/>
-              <v:f eqn="sum @0 1 0"/>
-              <v:f eqn="sum 0 0 @1"/>
-              <v:f eqn="prod @2 1 2"/>
-              <v:f eqn="prod @3 21600 pixelWidth"/>
-              <v:f eqn="prod @3 21600 pixelHeight"/>
-              <v:f eqn="sum @0 0 1"/>
-              <v:f eqn="prod @6 1 2"/>
-              <v:f eqn="prod @7 21600 pixelWidth"/>
-              <v:f eqn="sum @8 21600 0"/>
-              <v:f eqn="prod @7 21600 pixelHeight"/>
-              <v:f eqn="sum @10 21600 0"/>
-            </v:formulas>
-            <v:path o:extrusionok="f" gradientshapeok="t" o:connecttype="rect"/>
-            <o:lock v:ext="edit" aspectratio="t"/>
-          </v:shapetype>
-          <v:shape id="_x0000_i1025" type="#_x0000_t75" style="width:77.25pt;height:49.5pt" o:ole="">
-            <v:imagedata r:id="rId12" o:title=""/>
-          </v:shape>
-          <o:OLEObject Type="Embed" ProgID="Excel.Sheet.12" ShapeID="_x0000_i1025" DrawAspect="Icon" ObjectID="_1508309106" r:id="rId13"/>
-        </w:object>
-      </w:r>
+        <w:t xml:space="preserve">Additionally, </w:t>
+      </w:r>
+      <w:proofErr w:type="gramStart"/>
+      <w:r>
+        <w:t xml:space="preserve">TRs </w:t>
+      </w:r>
+      <w:r>
+        <w:t xml:space="preserve"> handled</w:t>
+      </w:r>
+      <w:proofErr w:type="gramEnd"/>
+      <w:r>
+        <w:t xml:space="preserve"> from 2015-11-06 until 2016-05-20, sprints 38.0 to 44.0</w:t>
+      </w:r>
+      <w:r>
+        <w:t xml:space="preserve"> as reflected in e-forge</w:t>
+      </w:r>
+      <w:r>
+        <w:t>.</w:t>
+      </w:r>
+    </w:p>
+    <w:p>
+      <w:pPr>
+        <w:pStyle w:val="BodyText"/>
+      </w:pPr>
     </w:p>
     <w:p>
       <w:pPr>
@@ -3480,12 +3603,12 @@
       </w:pPr>
     </w:p>
     <w:sectPr>
-      <w:headerReference w:type="even" r:id="rId14"/>
-      <w:headerReference w:type="default" r:id="rId15"/>
-      <w:footerReference w:type="even" r:id="rId16"/>
-      <w:footerReference w:type="default" r:id="rId17"/>
-      <w:headerReference w:type="first" r:id="rId18"/>
-      <w:footerReference w:type="first" r:id="rId19"/>
+      <w:headerReference w:type="even" r:id="rId10"/>
+      <w:headerReference w:type="default" r:id="rId11"/>
+      <w:footerReference w:type="even" r:id="rId12"/>
+      <w:footerReference w:type="default" r:id="rId13"/>
+      <w:headerReference w:type="first" r:id="rId14"/>
+      <w:footerReference w:type="first" r:id="rId15"/>
       <w:pgSz w:w="11907" w:h="16839" w:code="9"/>
       <w:pgMar w:top="1418" w:right="567" w:bottom="1418" w:left="1191" w:header="340" w:footer="720" w:gutter="0"/>
       <w:cols w:space="720"/>
@@ -3683,7 +3806,7 @@
           </w:pPr>
           <w:r>
             <w:drawing>
-              <wp:inline distT="0" distB="0" distL="0" distR="0" wp14:anchorId="2BA0BAE7" wp14:editId="502EFE11">
+              <wp:inline distT="0" distB="0" distL="0" distR="0" wp14:anchorId="3242D387" wp14:editId="48B9A541">
                 <wp:extent cx="1162050" cy="238125"/>
                 <wp:effectExtent l="0" t="0" r="0" b="9525"/>
                 <wp:docPr id="4" name="Picture 4" descr="Elogo_port"/>
@@ -3904,7 +4027,7 @@
             <w:rPr>
               <w:sz w:val="20"/>
             </w:rPr>
-            <w:t>4</w:t>
+            <w:t>5</w:t>
           </w:r>
           <w:r>
             <w:rPr>
@@ -4079,7 +4202,7 @@
             <w:rPr>
               <w:sz w:val="20"/>
             </w:rPr>
-            <w:t>109 21-CRL 113 200/5-4 Uen</w:t>
+            <w:t>109 21-CRL 113 200/5-5 Uen</w:t>
           </w:r>
           <w:r>
             <w:rPr>
@@ -4324,7 +4447,7 @@
             <w:rPr>
               <w:sz w:val="20"/>
             </w:rPr>
-            <w:t>2015-11-06</w:t>
+            <w:t>2016-05-23</w:t>
           </w:r>
           <w:r>
             <w:rPr>

</xml_diff>

<commit_message>
Version update for titan docs (CRL 113 200/6 R1A (6.1.pl0) )
Signed-off-by: balaskoa <jeno.balasko@ericsson.com>
</commit_message>
<xml_diff>
--- a/usrguide/PRI.docx
+++ b/usrguide/PRI.docx
@@ -1,6 +1,6 @@
 
 <file path=word/document.xml><?xml version="1.0" encoding="utf-8"?>
-<w:document xmlns:wpc="http://schemas.microsoft.com/office/word/2010/wordprocessingCanvas" xmlns:mc="http://schemas.openxmlformats.org/markup-compatibility/2006" xmlns:o="urn:schemas-microsoft-com:office:office" xmlns:r="http://schemas.openxmlformats.org/officeDocument/2006/relationships" xmlns:m="http://schemas.openxmlformats.org/officeDocument/2006/math" xmlns:v="urn:schemas-microsoft-com:vml" xmlns:wp14="http://schemas.microsoft.com/office/word/2010/wordprocessingDrawing" xmlns:wp="http://schemas.openxmlformats.org/drawingml/2006/wordprocessingDrawing" xmlns:w10="urn:schemas-microsoft-com:office:word" xmlns:w="http://schemas.openxmlformats.org/wordprocessingml/2006/main" xmlns:w14="http://schemas.microsoft.com/office/word/2010/wordml" xmlns:wpg="http://schemas.microsoft.com/office/word/2010/wordprocessingGroup" xmlns:wpi="http://schemas.microsoft.com/office/word/2010/wordprocessingInk" xmlns:wne="http://schemas.microsoft.com/office/word/2006/wordml" xmlns:wps="http://schemas.microsoft.com/office/word/2010/wordprocessingShape" mc:Ignorable="w14 wp14">
+<w:document xmlns:wpc="http://schemas.microsoft.com/office/word/2010/wordprocessingCanvas" xmlns:cx="http://schemas.microsoft.com/office/drawing/2014/chartex" xmlns:cx1="http://schemas.microsoft.com/office/drawing/2015/9/8/chartex" xmlns:cx2="http://schemas.microsoft.com/office/drawing/2015/10/21/chartex" xmlns:mc="http://schemas.openxmlformats.org/markup-compatibility/2006" xmlns:o="urn:schemas-microsoft-com:office:office" xmlns:r="http://schemas.openxmlformats.org/officeDocument/2006/relationships" xmlns:m="http://schemas.openxmlformats.org/officeDocument/2006/math" xmlns:v="urn:schemas-microsoft-com:vml" xmlns:wp14="http://schemas.microsoft.com/office/word/2010/wordprocessingDrawing" xmlns:wp="http://schemas.openxmlformats.org/drawingml/2006/wordprocessingDrawing" xmlns:w10="urn:schemas-microsoft-com:office:word" xmlns:w="http://schemas.openxmlformats.org/wordprocessingml/2006/main" xmlns:w14="http://schemas.microsoft.com/office/word/2010/wordml" xmlns:w15="http://schemas.microsoft.com/office/word/2012/wordml" xmlns:w16se="http://schemas.microsoft.com/office/word/2015/wordml/symex" xmlns:wpg="http://schemas.microsoft.com/office/word/2010/wordprocessingGroup" xmlns:wpi="http://schemas.microsoft.com/office/word/2010/wordprocessingInk" xmlns:wne="http://schemas.microsoft.com/office/word/2006/wordml" xmlns:wps="http://schemas.microsoft.com/office/word/2010/wordprocessingShape" mc:Ignorable="w14 w15 w16se wp14">
   <w:body>
     <w:p>
       <w:pPr>
@@ -290,14 +290,7 @@
                 <w:rFonts w:cs="Arial"/>
                 <w:szCs w:val="22"/>
               </w:rPr>
-              <w:t>4</w:t>
-            </w:r>
-            <w:r>
-              <w:rPr>
-                <w:rFonts w:cs="Arial"/>
-                <w:szCs w:val="22"/>
-              </w:rPr>
-              <w:t>A</w:t>
+              <w:t>5B</w:t>
             </w:r>
           </w:p>
         </w:tc>
@@ -315,27 +308,6 @@
                 <w:szCs w:val="22"/>
               </w:rPr>
             </w:pPr>
-            <w:r>
-              <w:rPr>
-                <w:rFonts w:cs="Arial"/>
-                <w:szCs w:val="22"/>
-              </w:rPr>
-              <w:t>R</w:t>
-            </w:r>
-            <w:r>
-              <w:rPr>
-                <w:rFonts w:cs="Arial"/>
-                <w:szCs w:val="22"/>
-              </w:rPr>
-              <w:t>5</w:t>
-            </w:r>
-            <w:r>
-              <w:rPr>
-                <w:rFonts w:cs="Arial"/>
-                <w:szCs w:val="22"/>
-              </w:rPr>
-              <w:t>A</w:t>
-            </w:r>
           </w:p>
         </w:tc>
         <w:tc>
@@ -362,6 +334,100 @@
           </w:p>
         </w:tc>
       </w:tr>
+      <w:tr>
+        <w:tc>
+          <w:tcPr>
+            <w:tcW w:w="2458" w:type="dxa"/>
+          </w:tcPr>
+          <w:p>
+            <w:pPr>
+              <w:pStyle w:val="BodyText"/>
+              <w:spacing w:before="120"/>
+              <w:ind w:left="0"/>
+              <w:rPr>
+                <w:rFonts w:cs="Arial"/>
+                <w:szCs w:val="22"/>
+              </w:rPr>
+            </w:pPr>
+            <w:r>
+              <w:rPr>
+                <w:rFonts w:cs="Arial"/>
+                <w:szCs w:val="22"/>
+              </w:rPr>
+              <w:t>CRL 113 200/</w:t>
+            </w:r>
+            <w:r>
+              <w:rPr>
+                <w:rFonts w:cs="Arial"/>
+                <w:szCs w:val="22"/>
+              </w:rPr>
+              <w:t>6</w:t>
+            </w:r>
+          </w:p>
+        </w:tc>
+        <w:tc>
+          <w:tcPr>
+            <w:tcW w:w="795" w:type="dxa"/>
+          </w:tcPr>
+          <w:p>
+            <w:pPr>
+              <w:pStyle w:val="BodyText"/>
+              <w:spacing w:before="120"/>
+              <w:ind w:left="0"/>
+              <w:rPr>
+                <w:rFonts w:cs="Arial"/>
+                <w:szCs w:val="22"/>
+              </w:rPr>
+            </w:pPr>
+          </w:p>
+        </w:tc>
+        <w:tc>
+          <w:tcPr>
+            <w:tcW w:w="795" w:type="dxa"/>
+          </w:tcPr>
+          <w:p>
+            <w:pPr>
+              <w:pStyle w:val="BodyText"/>
+              <w:spacing w:before="120"/>
+              <w:ind w:left="0"/>
+              <w:rPr>
+                <w:rFonts w:cs="Arial"/>
+                <w:szCs w:val="22"/>
+              </w:rPr>
+            </w:pPr>
+            <w:r>
+              <w:rPr>
+                <w:rFonts w:cs="Arial"/>
+                <w:szCs w:val="22"/>
+              </w:rPr>
+              <w:t>R1A</w:t>
+            </w:r>
+          </w:p>
+        </w:tc>
+        <w:tc>
+          <w:tcPr>
+            <w:tcW w:w="2486" w:type="dxa"/>
+          </w:tcPr>
+          <w:p>
+            <w:pPr>
+              <w:pStyle w:val="BodyText"/>
+              <w:spacing w:before="120"/>
+              <w:ind w:left="0"/>
+              <w:rPr>
+                <w:rFonts w:cs="Arial"/>
+                <w:szCs w:val="22"/>
+              </w:rPr>
+            </w:pPr>
+            <w:r>
+              <w:rPr>
+                <w:rFonts w:cs="Arial"/>
+                <w:szCs w:val="22"/>
+              </w:rPr>
+              <w:t>TTCN-3 Executor</w:t>
+            </w:r>
+          </w:p>
+        </w:tc>
+      </w:tr>
     </w:tbl>
     <w:p>
       <w:pPr>
@@ -379,8 +445,6 @@
       <w:r>
         <w:t>.</w:t>
       </w:r>
-      <w:bookmarkStart w:id="3" w:name="_GoBack"/>
-      <w:bookmarkEnd w:id="3"/>
     </w:p>
     <w:p>
       <w:pPr>
@@ -773,37 +837,12 @@
                 <w:sz w:val="20"/>
               </w:rPr>
             </w:pPr>
-            <w:proofErr w:type="spellStart"/>
             <w:r>
               <w:rPr>
                 <w:rFonts w:cs="Arial"/>
                 <w:sz w:val="20"/>
               </w:rPr>
-              <w:t>Editline</w:t>
-            </w:r>
-            <w:proofErr w:type="spellEnd"/>
-            <w:r>
-              <w:rPr>
-                <w:rFonts w:cs="Arial"/>
-                <w:sz w:val="20"/>
-              </w:rPr>
-              <w:t xml:space="preserve"> Library (</w:t>
-            </w:r>
-            <w:proofErr w:type="spellStart"/>
-            <w:r>
-              <w:rPr>
-                <w:rFonts w:cs="Arial"/>
-                <w:sz w:val="20"/>
-              </w:rPr>
-              <w:t>libedit</w:t>
-            </w:r>
-            <w:proofErr w:type="spellEnd"/>
-            <w:r>
-              <w:rPr>
-                <w:rFonts w:cs="Arial"/>
-                <w:sz w:val="20"/>
-              </w:rPr>
-              <w:t>)</w:t>
+              <w:t>Editline Library (libedit)</w:t>
             </w:r>
           </w:p>
         </w:tc>
@@ -921,23 +960,7 @@
                 <w:rFonts w:cs="Arial"/>
                 <w:sz w:val="20"/>
               </w:rPr>
-              <w:t>GNU C Library (</w:t>
-            </w:r>
-            <w:proofErr w:type="spellStart"/>
-            <w:r>
-              <w:rPr>
-                <w:rFonts w:cs="Arial"/>
-                <w:sz w:val="20"/>
-              </w:rPr>
-              <w:t>glibc</w:t>
-            </w:r>
-            <w:proofErr w:type="spellEnd"/>
-            <w:r>
-              <w:rPr>
-                <w:rFonts w:cs="Arial"/>
-                <w:sz w:val="20"/>
-              </w:rPr>
-              <w:t>)</w:t>
+              <w:t>GNU C Library (glibc)</w:t>
             </w:r>
           </w:p>
         </w:tc>
@@ -1510,9 +1533,9 @@
       <w:pPr>
         <w:pStyle w:val="BodyText"/>
       </w:pPr>
-      <w:bookmarkStart w:id="4" w:name="_Toc56493477"/>
+      <w:bookmarkStart w:id="3" w:name="_Toc56493477"/>
     </w:p>
-    <w:bookmarkEnd w:id="4"/>
+    <w:bookmarkEnd w:id="3"/>
     <w:p>
       <w:pPr>
         <w:pStyle w:val="BodyText"/>
@@ -1532,6 +1555,7 @@
         <w:pStyle w:val="BodyText"/>
       </w:pPr>
       <w:r>
+        <w:lastRenderedPageBreak/>
         <w:t>Legend: R = Revised, N = New, C = Cancelled, E = Equal</w:t>
       </w:r>
     </w:p>
@@ -1589,8 +1613,8 @@
                 <w:sz w:val="20"/>
               </w:rPr>
             </w:pPr>
-            <w:bookmarkStart w:id="5" w:name="OLE_LINK1"/>
-            <w:bookmarkStart w:id="6" w:name="OLE_LINK2"/>
+            <w:bookmarkStart w:id="4" w:name="OLE_LINK1"/>
+            <w:bookmarkStart w:id="5" w:name="OLE_LINK2"/>
             <w:r>
               <w:rPr>
                 <w:rFonts w:cs="Arial"/>
@@ -1728,7 +1752,7 @@
                 <w:sz w:val="21"/>
                 <w:szCs w:val="21"/>
               </w:rPr>
-              <w:t>5</w:t>
+              <w:t>6</w:t>
             </w:r>
           </w:p>
         </w:tc>
@@ -1749,7 +1773,7 @@
                 <w:sz w:val="21"/>
                 <w:szCs w:val="21"/>
               </w:rPr>
-              <w:t>D</w:t>
+              <w:t>/5 E</w:t>
             </w:r>
           </w:p>
         </w:tc>
@@ -1770,7 +1794,7 @@
                 <w:sz w:val="21"/>
                 <w:szCs w:val="21"/>
               </w:rPr>
-              <w:t>E</w:t>
+              <w:t>A</w:t>
             </w:r>
           </w:p>
         </w:tc>
@@ -1836,7 +1860,7 @@
                 <w:sz w:val="21"/>
                 <w:szCs w:val="21"/>
               </w:rPr>
-              <w:t>5</w:t>
+              <w:t>6</w:t>
             </w:r>
           </w:p>
         </w:tc>
@@ -1857,7 +1881,7 @@
                 <w:sz w:val="21"/>
                 <w:szCs w:val="21"/>
               </w:rPr>
-              <w:t>D</w:t>
+              <w:t>/5 E</w:t>
             </w:r>
           </w:p>
         </w:tc>
@@ -1878,7 +1902,7 @@
                 <w:sz w:val="21"/>
                 <w:szCs w:val="21"/>
               </w:rPr>
-              <w:t>E</w:t>
+              <w:t>A</w:t>
             </w:r>
           </w:p>
         </w:tc>
@@ -1945,7 +1969,7 @@
                 <w:sz w:val="21"/>
                 <w:szCs w:val="21"/>
               </w:rPr>
-              <w:t>5</w:t>
+              <w:t>6</w:t>
             </w:r>
           </w:p>
         </w:tc>
@@ -1966,7 +1990,7 @@
                 <w:sz w:val="21"/>
                 <w:szCs w:val="21"/>
               </w:rPr>
-              <w:t>D</w:t>
+              <w:t>/5 E</w:t>
             </w:r>
           </w:p>
         </w:tc>
@@ -1987,7 +2011,7 @@
                 <w:sz w:val="21"/>
                 <w:szCs w:val="21"/>
               </w:rPr>
-              <w:t>E</w:t>
+              <w:t>A</w:t>
             </w:r>
           </w:p>
         </w:tc>
@@ -2054,7 +2078,7 @@
                 <w:sz w:val="21"/>
                 <w:szCs w:val="21"/>
               </w:rPr>
-              <w:t>5</w:t>
+              <w:t>6</w:t>
             </w:r>
           </w:p>
         </w:tc>
@@ -2075,7 +2099,7 @@
                 <w:sz w:val="21"/>
                 <w:szCs w:val="21"/>
               </w:rPr>
-              <w:t>D</w:t>
+              <w:t>/5 E</w:t>
             </w:r>
           </w:p>
         </w:tc>
@@ -2096,7 +2120,7 @@
                 <w:sz w:val="21"/>
                 <w:szCs w:val="21"/>
               </w:rPr>
-              <w:t>E</w:t>
+              <w:t>A</w:t>
             </w:r>
           </w:p>
         </w:tc>
@@ -2163,7 +2187,7 @@
                 <w:sz w:val="21"/>
                 <w:szCs w:val="21"/>
               </w:rPr>
-              <w:t>5</w:t>
+              <w:t>6</w:t>
             </w:r>
           </w:p>
         </w:tc>
@@ -2184,7 +2208,7 @@
                 <w:sz w:val="21"/>
                 <w:szCs w:val="21"/>
               </w:rPr>
-              <w:t>D</w:t>
+              <w:t>/5 E</w:t>
             </w:r>
           </w:p>
         </w:tc>
@@ -2205,7 +2229,7 @@
                 <w:sz w:val="21"/>
                 <w:szCs w:val="21"/>
               </w:rPr>
-              <w:t>E</w:t>
+              <w:t>A</w:t>
             </w:r>
           </w:p>
         </w:tc>
@@ -2271,7 +2295,7 @@
                 <w:sz w:val="21"/>
                 <w:szCs w:val="21"/>
               </w:rPr>
-              <w:t>5</w:t>
+              <w:t>6</w:t>
             </w:r>
           </w:p>
         </w:tc>
@@ -2292,7 +2316,7 @@
                 <w:sz w:val="21"/>
                 <w:szCs w:val="21"/>
               </w:rPr>
-              <w:t>D</w:t>
+              <w:t>/5 E</w:t>
             </w:r>
           </w:p>
         </w:tc>
@@ -2313,7 +2337,7 @@
                 <w:sz w:val="21"/>
                 <w:szCs w:val="21"/>
               </w:rPr>
-              <w:t>E</w:t>
+              <w:t>A</w:t>
             </w:r>
           </w:p>
         </w:tc>
@@ -2379,7 +2403,7 @@
                 <w:sz w:val="21"/>
                 <w:szCs w:val="21"/>
               </w:rPr>
-              <w:t>5</w:t>
+              <w:t>6</w:t>
             </w:r>
           </w:p>
         </w:tc>
@@ -2401,7 +2425,7 @@
                 <w:sz w:val="21"/>
                 <w:szCs w:val="21"/>
               </w:rPr>
-              <w:t>D</w:t>
+              <w:t>/5 E</w:t>
             </w:r>
           </w:p>
         </w:tc>
@@ -2422,7 +2446,7 @@
                 <w:sz w:val="21"/>
                 <w:szCs w:val="21"/>
               </w:rPr>
-              <w:t>E</w:t>
+              <w:t>A</w:t>
             </w:r>
           </w:p>
         </w:tc>
@@ -2488,7 +2512,14 @@
                 <w:sz w:val="21"/>
                 <w:szCs w:val="21"/>
               </w:rPr>
-              <w:t>RL 113 200/5</w:t>
+              <w:t>RL 113 200/</w:t>
+            </w:r>
+            <w:r>
+              <w:rPr>
+                <w:sz w:val="21"/>
+                <w:szCs w:val="21"/>
+              </w:rPr>
+              <w:t>6</w:t>
             </w:r>
           </w:p>
         </w:tc>
@@ -2509,7 +2540,7 @@
                 <w:sz w:val="21"/>
                 <w:szCs w:val="21"/>
               </w:rPr>
-              <w:t>D</w:t>
+              <w:t>/5 E</w:t>
             </w:r>
           </w:p>
         </w:tc>
@@ -2530,7 +2561,7 @@
                 <w:sz w:val="21"/>
                 <w:szCs w:val="21"/>
               </w:rPr>
-              <w:t>E</w:t>
+              <w:t>A</w:t>
             </w:r>
           </w:p>
         </w:tc>
@@ -2583,7 +2614,14 @@
                 <w:szCs w:val="21"/>
               </w:rPr>
               <w:br/>
-              <w:t>8/198 17-CRL 113 200/5</w:t>
+              <w:t>8/198 17-CRL 113 200/</w:t>
+            </w:r>
+            <w:r>
+              <w:rPr>
+                <w:sz w:val="21"/>
+                <w:szCs w:val="21"/>
+              </w:rPr>
+              <w:t>6</w:t>
             </w:r>
           </w:p>
         </w:tc>
@@ -2604,7 +2642,7 @@
                 <w:sz w:val="21"/>
                 <w:szCs w:val="21"/>
               </w:rPr>
-              <w:t>D</w:t>
+              <w:t>/5 E</w:t>
             </w:r>
           </w:p>
         </w:tc>
@@ -2625,7 +2663,7 @@
                 <w:sz w:val="21"/>
                 <w:szCs w:val="21"/>
               </w:rPr>
-              <w:t>E</w:t>
+              <w:t>A</w:t>
             </w:r>
           </w:p>
         </w:tc>
@@ -2671,7 +2709,10 @@
               </w:rPr>
             </w:pPr>
             <w:r>
-              <w:t>9/198 17-CRL 113 200/5</w:t>
+              <w:t>9/198 17-CRL 113 200/</w:t>
+            </w:r>
+            <w:r>
+              <w:t>6</w:t>
             </w:r>
           </w:p>
         </w:tc>
@@ -2692,7 +2733,7 @@
                 <w:sz w:val="21"/>
                 <w:szCs w:val="21"/>
               </w:rPr>
-              <w:t>A</w:t>
+              <w:t>/5 A</w:t>
             </w:r>
           </w:p>
         </w:tc>
@@ -2759,7 +2800,10 @@
               </w:rPr>
             </w:pPr>
             <w:r>
-              <w:t>1551-CRL 113 200/5</w:t>
+              <w:t>1551-CRL 113 200/</w:t>
+            </w:r>
+            <w:r>
+              <w:t>6</w:t>
             </w:r>
           </w:p>
         </w:tc>
@@ -2780,7 +2824,7 @@
                 <w:sz w:val="21"/>
                 <w:szCs w:val="21"/>
               </w:rPr>
-              <w:t>A</w:t>
+              <w:t>/5 A</w:t>
             </w:r>
           </w:p>
         </w:tc>
@@ -2828,8 +2872,8 @@
           </w:p>
         </w:tc>
       </w:tr>
+      <w:bookmarkEnd w:id="4"/>
       <w:bookmarkEnd w:id="5"/>
-      <w:bookmarkEnd w:id="6"/>
     </w:tbl>
     <w:p>
       <w:pPr>
@@ -2865,11 +2909,11 @@
         <w:spacing w:before="240"/>
         <w:ind w:left="1152" w:hanging="432"/>
       </w:pPr>
-      <w:bookmarkStart w:id="7" w:name="_Toc56493478"/>
+      <w:bookmarkStart w:id="6" w:name="_Toc56493478"/>
       <w:r>
         <w:t>Reason for revision</w:t>
       </w:r>
-      <w:bookmarkEnd w:id="7"/>
+      <w:bookmarkEnd w:id="6"/>
     </w:p>
     <w:p>
       <w:pPr>
@@ -2893,11 +2937,11 @@
         <w:spacing w:before="240"/>
         <w:ind w:left="1296" w:hanging="576"/>
       </w:pPr>
-      <w:bookmarkStart w:id="8" w:name="_Toc56493479"/>
+      <w:bookmarkStart w:id="7" w:name="_Toc56493479"/>
       <w:r>
         <w:t>Implementations Proposals</w:t>
       </w:r>
-      <w:bookmarkEnd w:id="8"/>
+      <w:bookmarkEnd w:id="7"/>
     </w:p>
     <w:p>
       <w:pPr>
@@ -2907,11 +2951,7 @@
         <w:t>See Release</w:t>
       </w:r>
       <w:r>
-        <w:t xml:space="preserve"> Notes </w:t>
-      </w:r>
-      <w:proofErr w:type="gramStart"/>
-      <w:r>
-        <w:t>(</w:t>
+        <w:t xml:space="preserve"> Notes (</w:t>
       </w:r>
       <w:r>
         <w:t>109 47-CRL 113</w:t>
@@ -2923,7 +2963,7 @@
         <w:t>200</w:t>
       </w:r>
       <w:r>
-        <w:t>/5</w:t>
+        <w:t>/6</w:t>
       </w:r>
       <w:r>
         <w:t xml:space="preserve"> Rev</w:t>
@@ -2932,7 +2972,7 @@
         <w:t xml:space="preserve"> </w:t>
       </w:r>
       <w:r>
-        <w:t>E</w:t>
+        <w:t>A</w:t>
       </w:r>
       <w:r>
         <w:t xml:space="preserve"> </w:t>
@@ -2941,11 +2981,7 @@
         <w:t>Uen</w:t>
       </w:r>
       <w:r>
-        <w:t>)</w:t>
-      </w:r>
-      <w:proofErr w:type="gramEnd"/>
-      <w:r>
-        <w:t>.</w:t>
+        <w:t>).</w:t>
       </w:r>
     </w:p>
     <w:p>
@@ -2970,11 +3006,11 @@
         <w:spacing w:before="240"/>
         <w:ind w:left="1296" w:hanging="576"/>
       </w:pPr>
-      <w:bookmarkStart w:id="9" w:name="_Toc56493483"/>
+      <w:bookmarkStart w:id="8" w:name="_Toc56493483"/>
       <w:r>
         <w:t>Change Requests</w:t>
       </w:r>
-      <w:bookmarkEnd w:id="9"/>
+      <w:bookmarkEnd w:id="8"/>
     </w:p>
     <w:p>
       <w:pPr>
@@ -3013,6 +3049,8 @@
       <w:r>
         <w:t>5</w:t>
       </w:r>
+      <w:bookmarkStart w:id="9" w:name="_GoBack"/>
+      <w:bookmarkEnd w:id="9"/>
       <w:r>
         <w:t>-</w:t>
       </w:r>
@@ -3043,7 +3081,6 @@
       <w:r>
         <w:t>-</w:t>
       </w:r>
-      <w:proofErr w:type="gramStart"/>
       <w:r>
         <w:t>2</w:t>
       </w:r>
@@ -3053,7 +3090,6 @@
       <w:r>
         <w:t>,</w:t>
       </w:r>
-      <w:proofErr w:type="gramEnd"/>
       <w:r>
         <w:t xml:space="preserve"> sprints 38.0 to 44.0</w:t>
       </w:r>
@@ -3268,6 +3304,9 @@
         <w:ind w:left="0"/>
       </w:pPr>
       <w:r>
+        <w:rPr>
+          <w:noProof/>
+        </w:rPr>
         <w:drawing>
           <wp:inline distT="0" distB="0" distL="0" distR="0" wp14:anchorId="676CD25F" wp14:editId="54CF866A">
             <wp:extent cx="6444615" cy="2890741"/>
@@ -3286,7 +3325,7 @@
                     </pic:cNvPicPr>
                   </pic:nvPicPr>
                   <pic:blipFill>
-                    <a:blip r:embed="rId8">
+                    <a:blip r:embed="rId7">
                       <a:extLst>
                         <a:ext uri="{28A0092B-C50C-407E-A947-70E740481C1C}">
                           <a14:useLocalDpi xmlns:a14="http://schemas.microsoft.com/office/drawing/2010/main" val="0"/>
@@ -3465,6 +3504,9 @@
         <w:ind w:left="0"/>
       </w:pPr>
       <w:r>
+        <w:rPr>
+          <w:noProof/>
+        </w:rPr>
         <w:lastRenderedPageBreak/>
         <w:drawing>
           <wp:inline distT="0" distB="0" distL="0" distR="0" wp14:anchorId="5A0F815E" wp14:editId="1FE2CC64">
@@ -3484,7 +3526,7 @@
                     </pic:cNvPicPr>
                   </pic:nvPicPr>
                   <pic:blipFill>
-                    <a:blip r:embed="rId9">
+                    <a:blip r:embed="rId8">
                       <a:extLst>
                         <a:ext uri="{28A0092B-C50C-407E-A947-70E740481C1C}">
                           <a14:useLocalDpi xmlns:a14="http://schemas.microsoft.com/office/drawing/2010/main" val="0"/>
@@ -3526,24 +3568,7 @@
         <w:pStyle w:val="BodyText"/>
       </w:pPr>
       <w:r>
-        <w:t xml:space="preserve">Additionally, </w:t>
-      </w:r>
-      <w:proofErr w:type="gramStart"/>
-      <w:r>
-        <w:t xml:space="preserve">TRs </w:t>
-      </w:r>
-      <w:r>
-        <w:t xml:space="preserve"> handled</w:t>
-      </w:r>
-      <w:proofErr w:type="gramEnd"/>
-      <w:r>
-        <w:t xml:space="preserve"> from 2015-11-06 until 2016-05-20, sprints 38.0 to 44.0</w:t>
-      </w:r>
-      <w:r>
-        <w:t xml:space="preserve"> as reflected in e-forge</w:t>
-      </w:r>
-      <w:r>
-        <w:t>.</w:t>
+        <w:t>Additionally, TRs  handled from 2015-11-06 until 2016-05-20, sprints 38.0 to 44.0 as reflected in e-forge.</w:t>
       </w:r>
     </w:p>
     <w:p>
@@ -3603,12 +3628,12 @@
       </w:pPr>
     </w:p>
     <w:sectPr>
-      <w:headerReference w:type="even" r:id="rId10"/>
-      <w:headerReference w:type="default" r:id="rId11"/>
-      <w:footerReference w:type="even" r:id="rId12"/>
-      <w:footerReference w:type="default" r:id="rId13"/>
-      <w:headerReference w:type="first" r:id="rId14"/>
-      <w:footerReference w:type="first" r:id="rId15"/>
+      <w:headerReference w:type="even" r:id="rId9"/>
+      <w:headerReference w:type="default" r:id="rId10"/>
+      <w:footerReference w:type="even" r:id="rId11"/>
+      <w:footerReference w:type="default" r:id="rId12"/>
+      <w:headerReference w:type="first" r:id="rId13"/>
+      <w:footerReference w:type="first" r:id="rId14"/>
       <w:pgSz w:w="11907" w:h="16839" w:code="9"/>
       <w:pgMar w:top="1418" w:right="567" w:bottom="1418" w:left="1191" w:header="340" w:footer="720" w:gutter="0"/>
       <w:cols w:space="720"/>
@@ -3619,7 +3644,7 @@
 </file>
 
 <file path=word/endnotes.xml><?xml version="1.0" encoding="utf-8"?>
-<w:endnotes xmlns:wpc="http://schemas.microsoft.com/office/word/2010/wordprocessingCanvas" xmlns:mc="http://schemas.openxmlformats.org/markup-compatibility/2006" xmlns:o="urn:schemas-microsoft-com:office:office" xmlns:r="http://schemas.openxmlformats.org/officeDocument/2006/relationships" xmlns:m="http://schemas.openxmlformats.org/officeDocument/2006/math" xmlns:v="urn:schemas-microsoft-com:vml" xmlns:wp14="http://schemas.microsoft.com/office/word/2010/wordprocessingDrawing" xmlns:wp="http://schemas.openxmlformats.org/drawingml/2006/wordprocessingDrawing" xmlns:w10="urn:schemas-microsoft-com:office:word" xmlns:w="http://schemas.openxmlformats.org/wordprocessingml/2006/main" xmlns:w14="http://schemas.microsoft.com/office/word/2010/wordml" xmlns:wpg="http://schemas.microsoft.com/office/word/2010/wordprocessingGroup" xmlns:wpi="http://schemas.microsoft.com/office/word/2010/wordprocessingInk" xmlns:wne="http://schemas.microsoft.com/office/word/2006/wordml" xmlns:wps="http://schemas.microsoft.com/office/word/2010/wordprocessingShape" mc:Ignorable="w14 wp14">
+<w:endnotes xmlns:wpc="http://schemas.microsoft.com/office/word/2010/wordprocessingCanvas" xmlns:cx="http://schemas.microsoft.com/office/drawing/2014/chartex" xmlns:cx1="http://schemas.microsoft.com/office/drawing/2015/9/8/chartex" xmlns:cx2="http://schemas.microsoft.com/office/drawing/2015/10/21/chartex" xmlns:mc="http://schemas.openxmlformats.org/markup-compatibility/2006" xmlns:o="urn:schemas-microsoft-com:office:office" xmlns:r="http://schemas.openxmlformats.org/officeDocument/2006/relationships" xmlns:m="http://schemas.openxmlformats.org/officeDocument/2006/math" xmlns:v="urn:schemas-microsoft-com:vml" xmlns:wp14="http://schemas.microsoft.com/office/word/2010/wordprocessingDrawing" xmlns:wp="http://schemas.openxmlformats.org/drawingml/2006/wordprocessingDrawing" xmlns:w10="urn:schemas-microsoft-com:office:word" xmlns:w="http://schemas.openxmlformats.org/wordprocessingml/2006/main" xmlns:w14="http://schemas.microsoft.com/office/word/2010/wordml" xmlns:w15="http://schemas.microsoft.com/office/word/2012/wordml" xmlns:w16se="http://schemas.microsoft.com/office/word/2015/wordml/symex" xmlns:wpg="http://schemas.microsoft.com/office/word/2010/wordprocessingGroup" xmlns:wpi="http://schemas.microsoft.com/office/word/2010/wordprocessingInk" xmlns:wne="http://schemas.microsoft.com/office/word/2006/wordml" xmlns:wps="http://schemas.microsoft.com/office/word/2010/wordprocessingShape" mc:Ignorable="w14 w15 w16se wp14">
   <w:endnote w:type="separator" w:id="-1">
     <w:p>
       <w:r>
@@ -3638,7 +3663,7 @@
 </file>
 
 <file path=word/footer1.xml><?xml version="1.0" encoding="utf-8"?>
-<w:ftr xmlns:wpc="http://schemas.microsoft.com/office/word/2010/wordprocessingCanvas" xmlns:mc="http://schemas.openxmlformats.org/markup-compatibility/2006" xmlns:o="urn:schemas-microsoft-com:office:office" xmlns:r="http://schemas.openxmlformats.org/officeDocument/2006/relationships" xmlns:m="http://schemas.openxmlformats.org/officeDocument/2006/math" xmlns:v="urn:schemas-microsoft-com:vml" xmlns:wp14="http://schemas.microsoft.com/office/word/2010/wordprocessingDrawing" xmlns:wp="http://schemas.openxmlformats.org/drawingml/2006/wordprocessingDrawing" xmlns:w10="urn:schemas-microsoft-com:office:word" xmlns:w="http://schemas.openxmlformats.org/wordprocessingml/2006/main" xmlns:w14="http://schemas.microsoft.com/office/word/2010/wordml" xmlns:wpg="http://schemas.microsoft.com/office/word/2010/wordprocessingGroup" xmlns:wpi="http://schemas.microsoft.com/office/word/2010/wordprocessingInk" xmlns:wne="http://schemas.microsoft.com/office/word/2006/wordml" xmlns:wps="http://schemas.microsoft.com/office/word/2010/wordprocessingShape" mc:Ignorable="w14 wp14">
+<w:ftr xmlns:wpc="http://schemas.microsoft.com/office/word/2010/wordprocessingCanvas" xmlns:cx="http://schemas.microsoft.com/office/drawing/2014/chartex" xmlns:cx1="http://schemas.microsoft.com/office/drawing/2015/9/8/chartex" xmlns:cx2="http://schemas.microsoft.com/office/drawing/2015/10/21/chartex" xmlns:mc="http://schemas.openxmlformats.org/markup-compatibility/2006" xmlns:o="urn:schemas-microsoft-com:office:office" xmlns:r="http://schemas.openxmlformats.org/officeDocument/2006/relationships" xmlns:m="http://schemas.openxmlformats.org/officeDocument/2006/math" xmlns:v="urn:schemas-microsoft-com:vml" xmlns:wp14="http://schemas.microsoft.com/office/word/2010/wordprocessingDrawing" xmlns:wp="http://schemas.openxmlformats.org/drawingml/2006/wordprocessingDrawing" xmlns:w10="urn:schemas-microsoft-com:office:word" xmlns:w="http://schemas.openxmlformats.org/wordprocessingml/2006/main" xmlns:w14="http://schemas.microsoft.com/office/word/2010/wordml" xmlns:w15="http://schemas.microsoft.com/office/word/2012/wordml" xmlns:w16se="http://schemas.microsoft.com/office/word/2015/wordml/symex" xmlns:wpg="http://schemas.microsoft.com/office/word/2010/wordprocessingGroup" xmlns:wpi="http://schemas.microsoft.com/office/word/2010/wordprocessingInk" xmlns:wne="http://schemas.microsoft.com/office/word/2006/wordml" xmlns:wps="http://schemas.microsoft.com/office/word/2010/wordprocessingShape" mc:Ignorable="w14 w15 w16se wp14">
   <w:p>
     <w:pPr>
       <w:pStyle w:val="Footer"/>
@@ -3648,7 +3673,7 @@
 </file>
 
 <file path=word/footer2.xml><?xml version="1.0" encoding="utf-8"?>
-<w:ftr xmlns:wpc="http://schemas.microsoft.com/office/word/2010/wordprocessingCanvas" xmlns:mc="http://schemas.openxmlformats.org/markup-compatibility/2006" xmlns:o="urn:schemas-microsoft-com:office:office" xmlns:r="http://schemas.openxmlformats.org/officeDocument/2006/relationships" xmlns:m="http://schemas.openxmlformats.org/officeDocument/2006/math" xmlns:v="urn:schemas-microsoft-com:vml" xmlns:wp14="http://schemas.microsoft.com/office/word/2010/wordprocessingDrawing" xmlns:wp="http://schemas.openxmlformats.org/drawingml/2006/wordprocessingDrawing" xmlns:w10="urn:schemas-microsoft-com:office:word" xmlns:w="http://schemas.openxmlformats.org/wordprocessingml/2006/main" xmlns:w14="http://schemas.microsoft.com/office/word/2010/wordml" xmlns:wpg="http://schemas.microsoft.com/office/word/2010/wordprocessingGroup" xmlns:wpi="http://schemas.microsoft.com/office/word/2010/wordprocessingInk" xmlns:wne="http://schemas.microsoft.com/office/word/2006/wordml" xmlns:wps="http://schemas.microsoft.com/office/word/2010/wordprocessingShape" mc:Ignorable="w14 wp14">
+<w:ftr xmlns:wpc="http://schemas.microsoft.com/office/word/2010/wordprocessingCanvas" xmlns:cx="http://schemas.microsoft.com/office/drawing/2014/chartex" xmlns:cx1="http://schemas.microsoft.com/office/drawing/2015/9/8/chartex" xmlns:cx2="http://schemas.microsoft.com/office/drawing/2015/10/21/chartex" xmlns:mc="http://schemas.openxmlformats.org/markup-compatibility/2006" xmlns:o="urn:schemas-microsoft-com:office:office" xmlns:r="http://schemas.openxmlformats.org/officeDocument/2006/relationships" xmlns:m="http://schemas.openxmlformats.org/officeDocument/2006/math" xmlns:v="urn:schemas-microsoft-com:vml" xmlns:wp14="http://schemas.microsoft.com/office/word/2010/wordprocessingDrawing" xmlns:wp="http://schemas.openxmlformats.org/drawingml/2006/wordprocessingDrawing" xmlns:w10="urn:schemas-microsoft-com:office:word" xmlns:w="http://schemas.openxmlformats.org/wordprocessingml/2006/main" xmlns:w14="http://schemas.microsoft.com/office/word/2010/wordml" xmlns:w15="http://schemas.microsoft.com/office/word/2012/wordml" xmlns:w16se="http://schemas.microsoft.com/office/word/2015/wordml/symex" xmlns:wpg="http://schemas.microsoft.com/office/word/2010/wordprocessingGroup" xmlns:wpi="http://schemas.microsoft.com/office/word/2010/wordprocessingInk" xmlns:wne="http://schemas.microsoft.com/office/word/2006/wordml" xmlns:wps="http://schemas.microsoft.com/office/word/2010/wordprocessingShape" mc:Ignorable="w14 w15 w16se wp14">
   <w:p>
     <w:pPr>
       <w:pStyle w:val="Footer"/>
@@ -3658,7 +3683,7 @@
 </file>
 
 <file path=word/footer3.xml><?xml version="1.0" encoding="utf-8"?>
-<w:ftr xmlns:wpc="http://schemas.microsoft.com/office/word/2010/wordprocessingCanvas" xmlns:mc="http://schemas.openxmlformats.org/markup-compatibility/2006" xmlns:o="urn:schemas-microsoft-com:office:office" xmlns:r="http://schemas.openxmlformats.org/officeDocument/2006/relationships" xmlns:m="http://schemas.openxmlformats.org/officeDocument/2006/math" xmlns:v="urn:schemas-microsoft-com:vml" xmlns:wp14="http://schemas.microsoft.com/office/word/2010/wordprocessingDrawing" xmlns:wp="http://schemas.openxmlformats.org/drawingml/2006/wordprocessingDrawing" xmlns:w10="urn:schemas-microsoft-com:office:word" xmlns:w="http://schemas.openxmlformats.org/wordprocessingml/2006/main" xmlns:w14="http://schemas.microsoft.com/office/word/2010/wordml" xmlns:wpg="http://schemas.microsoft.com/office/word/2010/wordprocessingGroup" xmlns:wpi="http://schemas.microsoft.com/office/word/2010/wordprocessingInk" xmlns:wne="http://schemas.microsoft.com/office/word/2006/wordml" xmlns:wps="http://schemas.microsoft.com/office/word/2010/wordprocessingShape" mc:Ignorable="w14 wp14">
+<w:ftr xmlns:wpc="http://schemas.microsoft.com/office/word/2010/wordprocessingCanvas" xmlns:cx="http://schemas.microsoft.com/office/drawing/2014/chartex" xmlns:cx1="http://schemas.microsoft.com/office/drawing/2015/9/8/chartex" xmlns:cx2="http://schemas.microsoft.com/office/drawing/2015/10/21/chartex" xmlns:mc="http://schemas.openxmlformats.org/markup-compatibility/2006" xmlns:o="urn:schemas-microsoft-com:office:office" xmlns:r="http://schemas.openxmlformats.org/officeDocument/2006/relationships" xmlns:m="http://schemas.openxmlformats.org/officeDocument/2006/math" xmlns:v="urn:schemas-microsoft-com:vml" xmlns:wp14="http://schemas.microsoft.com/office/word/2010/wordprocessingDrawing" xmlns:wp="http://schemas.openxmlformats.org/drawingml/2006/wordprocessingDrawing" xmlns:w10="urn:schemas-microsoft-com:office:word" xmlns:w="http://schemas.openxmlformats.org/wordprocessingml/2006/main" xmlns:w14="http://schemas.microsoft.com/office/word/2010/wordml" xmlns:w15="http://schemas.microsoft.com/office/word/2012/wordml" xmlns:w16se="http://schemas.microsoft.com/office/word/2015/wordml/symex" xmlns:wpg="http://schemas.microsoft.com/office/word/2010/wordprocessingGroup" xmlns:wpi="http://schemas.microsoft.com/office/word/2010/wordprocessingInk" xmlns:wne="http://schemas.microsoft.com/office/word/2006/wordml" xmlns:wps="http://schemas.microsoft.com/office/word/2010/wordprocessingShape" mc:Ignorable="w14 w15 w16se wp14">
   <w:p>
     <w:pPr>
       <w:pStyle w:val="Footer"/>
@@ -3668,7 +3693,7 @@
 </file>
 
 <file path=word/footnotes.xml><?xml version="1.0" encoding="utf-8"?>
-<w:footnotes xmlns:wpc="http://schemas.microsoft.com/office/word/2010/wordprocessingCanvas" xmlns:mc="http://schemas.openxmlformats.org/markup-compatibility/2006" xmlns:o="urn:schemas-microsoft-com:office:office" xmlns:r="http://schemas.openxmlformats.org/officeDocument/2006/relationships" xmlns:m="http://schemas.openxmlformats.org/officeDocument/2006/math" xmlns:v="urn:schemas-microsoft-com:vml" xmlns:wp14="http://schemas.microsoft.com/office/word/2010/wordprocessingDrawing" xmlns:wp="http://schemas.openxmlformats.org/drawingml/2006/wordprocessingDrawing" xmlns:w10="urn:schemas-microsoft-com:office:word" xmlns:w="http://schemas.openxmlformats.org/wordprocessingml/2006/main" xmlns:w14="http://schemas.microsoft.com/office/word/2010/wordml" xmlns:wpg="http://schemas.microsoft.com/office/word/2010/wordprocessingGroup" xmlns:wpi="http://schemas.microsoft.com/office/word/2010/wordprocessingInk" xmlns:wne="http://schemas.microsoft.com/office/word/2006/wordml" xmlns:wps="http://schemas.microsoft.com/office/word/2010/wordprocessingShape" mc:Ignorable="w14 wp14">
+<w:footnotes xmlns:wpc="http://schemas.microsoft.com/office/word/2010/wordprocessingCanvas" xmlns:cx="http://schemas.microsoft.com/office/drawing/2014/chartex" xmlns:cx1="http://schemas.microsoft.com/office/drawing/2015/9/8/chartex" xmlns:cx2="http://schemas.microsoft.com/office/drawing/2015/10/21/chartex" xmlns:mc="http://schemas.openxmlformats.org/markup-compatibility/2006" xmlns:o="urn:schemas-microsoft-com:office:office" xmlns:r="http://schemas.openxmlformats.org/officeDocument/2006/relationships" xmlns:m="http://schemas.openxmlformats.org/officeDocument/2006/math" xmlns:v="urn:schemas-microsoft-com:vml" xmlns:wp14="http://schemas.microsoft.com/office/word/2010/wordprocessingDrawing" xmlns:wp="http://schemas.openxmlformats.org/drawingml/2006/wordprocessingDrawing" xmlns:w10="urn:schemas-microsoft-com:office:word" xmlns:w="http://schemas.openxmlformats.org/wordprocessingml/2006/main" xmlns:w14="http://schemas.microsoft.com/office/word/2010/wordml" xmlns:w15="http://schemas.microsoft.com/office/word/2012/wordml" xmlns:w16se="http://schemas.microsoft.com/office/word/2015/wordml/symex" xmlns:wpg="http://schemas.microsoft.com/office/word/2010/wordprocessingGroup" xmlns:wpi="http://schemas.microsoft.com/office/word/2010/wordprocessingInk" xmlns:wne="http://schemas.microsoft.com/office/word/2006/wordml" xmlns:wps="http://schemas.microsoft.com/office/word/2010/wordprocessingShape" mc:Ignorable="w14 w15 w16se wp14">
   <w:footnote w:type="separator" w:id="-1">
     <w:p>
       <w:r>
@@ -3687,7 +3712,7 @@
 </file>
 
 <file path=word/header1.xml><?xml version="1.0" encoding="utf-8"?>
-<w:hdr xmlns:wpc="http://schemas.microsoft.com/office/word/2010/wordprocessingCanvas" xmlns:mc="http://schemas.openxmlformats.org/markup-compatibility/2006" xmlns:o="urn:schemas-microsoft-com:office:office" xmlns:r="http://schemas.openxmlformats.org/officeDocument/2006/relationships" xmlns:m="http://schemas.openxmlformats.org/officeDocument/2006/math" xmlns:v="urn:schemas-microsoft-com:vml" xmlns:wp14="http://schemas.microsoft.com/office/word/2010/wordprocessingDrawing" xmlns:wp="http://schemas.openxmlformats.org/drawingml/2006/wordprocessingDrawing" xmlns:w10="urn:schemas-microsoft-com:office:word" xmlns:w="http://schemas.openxmlformats.org/wordprocessingml/2006/main" xmlns:w14="http://schemas.microsoft.com/office/word/2010/wordml" xmlns:wpg="http://schemas.microsoft.com/office/word/2010/wordprocessingGroup" xmlns:wpi="http://schemas.microsoft.com/office/word/2010/wordprocessingInk" xmlns:wne="http://schemas.microsoft.com/office/word/2006/wordml" xmlns:wps="http://schemas.microsoft.com/office/word/2010/wordprocessingShape" mc:Ignorable="w14 wp14">
+<w:hdr xmlns:wpc="http://schemas.microsoft.com/office/word/2010/wordprocessingCanvas" xmlns:cx="http://schemas.microsoft.com/office/drawing/2014/chartex" xmlns:cx1="http://schemas.microsoft.com/office/drawing/2015/9/8/chartex" xmlns:cx2="http://schemas.microsoft.com/office/drawing/2015/10/21/chartex" xmlns:mc="http://schemas.openxmlformats.org/markup-compatibility/2006" xmlns:o="urn:schemas-microsoft-com:office:office" xmlns:r="http://schemas.openxmlformats.org/officeDocument/2006/relationships" xmlns:m="http://schemas.openxmlformats.org/officeDocument/2006/math" xmlns:v="urn:schemas-microsoft-com:vml" xmlns:wp14="http://schemas.microsoft.com/office/word/2010/wordprocessingDrawing" xmlns:wp="http://schemas.openxmlformats.org/drawingml/2006/wordprocessingDrawing" xmlns:w10="urn:schemas-microsoft-com:office:word" xmlns:w="http://schemas.openxmlformats.org/wordprocessingml/2006/main" xmlns:w14="http://schemas.microsoft.com/office/word/2010/wordml" xmlns:w15="http://schemas.microsoft.com/office/word/2012/wordml" xmlns:w16se="http://schemas.microsoft.com/office/word/2015/wordml/symex" xmlns:wpg="http://schemas.microsoft.com/office/word/2010/wordprocessingGroup" xmlns:wpi="http://schemas.microsoft.com/office/word/2010/wordprocessingInk" xmlns:wne="http://schemas.microsoft.com/office/word/2006/wordml" xmlns:wps="http://schemas.microsoft.com/office/word/2010/wordprocessingShape" mc:Ignorable="w14 w15 w16se wp14">
   <w:p>
     <w:pPr>
       <w:pStyle w:val="Header"/>
@@ -3697,7 +3722,7 @@
 </file>
 
 <file path=word/header2.xml><?xml version="1.0" encoding="utf-8"?>
-<w:hdr xmlns:wpc="http://schemas.microsoft.com/office/word/2010/wordprocessingCanvas" xmlns:mc="http://schemas.openxmlformats.org/markup-compatibility/2006" xmlns:o="urn:schemas-microsoft-com:office:office" xmlns:r="http://schemas.openxmlformats.org/officeDocument/2006/relationships" xmlns:m="http://schemas.openxmlformats.org/officeDocument/2006/math" xmlns:v="urn:schemas-microsoft-com:vml" xmlns:wp14="http://schemas.microsoft.com/office/word/2010/wordprocessingDrawing" xmlns:wp="http://schemas.openxmlformats.org/drawingml/2006/wordprocessingDrawing" xmlns:w10="urn:schemas-microsoft-com:office:word" xmlns:w="http://schemas.openxmlformats.org/wordprocessingml/2006/main" xmlns:w14="http://schemas.microsoft.com/office/word/2010/wordml" xmlns:wpg="http://schemas.microsoft.com/office/word/2010/wordprocessingGroup" xmlns:wpi="http://schemas.microsoft.com/office/word/2010/wordprocessingInk" xmlns:wne="http://schemas.microsoft.com/office/word/2006/wordml" xmlns:wps="http://schemas.microsoft.com/office/word/2010/wordprocessingShape" mc:Ignorable="w14 wp14">
+<w:hdr xmlns:wpc="http://schemas.microsoft.com/office/word/2010/wordprocessingCanvas" xmlns:cx="http://schemas.microsoft.com/office/drawing/2014/chartex" xmlns:cx1="http://schemas.microsoft.com/office/drawing/2015/9/8/chartex" xmlns:cx2="http://schemas.microsoft.com/office/drawing/2015/10/21/chartex" xmlns:mc="http://schemas.openxmlformats.org/markup-compatibility/2006" xmlns:o="urn:schemas-microsoft-com:office:office" xmlns:r="http://schemas.openxmlformats.org/officeDocument/2006/relationships" xmlns:m="http://schemas.openxmlformats.org/officeDocument/2006/math" xmlns:v="urn:schemas-microsoft-com:vml" xmlns:wp14="http://schemas.microsoft.com/office/word/2010/wordprocessingDrawing" xmlns:wp="http://schemas.openxmlformats.org/drawingml/2006/wordprocessingDrawing" xmlns:w10="urn:schemas-microsoft-com:office:word" xmlns:w="http://schemas.openxmlformats.org/wordprocessingml/2006/main" xmlns:w14="http://schemas.microsoft.com/office/word/2010/wordml" xmlns:w15="http://schemas.microsoft.com/office/word/2012/wordml" xmlns:w16se="http://schemas.microsoft.com/office/word/2015/wordml/symex" xmlns:wpg="http://schemas.microsoft.com/office/word/2010/wordprocessingGroup" xmlns:wpi="http://schemas.microsoft.com/office/word/2010/wordprocessingInk" xmlns:wne="http://schemas.microsoft.com/office/word/2006/wordml" xmlns:wps="http://schemas.microsoft.com/office/word/2010/wordprocessingShape" mc:Ignorable="w14 w15 w16se wp14">
   <w:tbl>
     <w:tblPr>
       <w:tblW w:w="0" w:type="auto"/>
@@ -3991,7 +4016,7 @@
             <w:rPr>
               <w:sz w:val="20"/>
             </w:rPr>
-            <w:t>1</w:t>
+            <w:t>2</w:t>
           </w:r>
           <w:r>
             <w:rPr>
@@ -4202,7 +4227,7 @@
             <w:rPr>
               <w:sz w:val="20"/>
             </w:rPr>
-            <w:t>109 21-CRL 113 200/5-5 Uen</w:t>
+            <w:t>109 21-CRL 113 200/6-1 Uen</w:t>
           </w:r>
           <w:r>
             <w:rPr>
@@ -4447,7 +4472,7 @@
             <w:rPr>
               <w:sz w:val="20"/>
             </w:rPr>
-            <w:t>2016-05-23</w:t>
+            <w:t>2016-10-13</w:t>
           </w:r>
           <w:r>
             <w:rPr>
@@ -4552,7 +4577,7 @@
 </file>
 
 <file path=word/header3.xml><?xml version="1.0" encoding="utf-8"?>
-<w:hdr xmlns:wpc="http://schemas.microsoft.com/office/word/2010/wordprocessingCanvas" xmlns:mc="http://schemas.openxmlformats.org/markup-compatibility/2006" xmlns:o="urn:schemas-microsoft-com:office:office" xmlns:r="http://schemas.openxmlformats.org/officeDocument/2006/relationships" xmlns:m="http://schemas.openxmlformats.org/officeDocument/2006/math" xmlns:v="urn:schemas-microsoft-com:vml" xmlns:wp14="http://schemas.microsoft.com/office/word/2010/wordprocessingDrawing" xmlns:wp="http://schemas.openxmlformats.org/drawingml/2006/wordprocessingDrawing" xmlns:w10="urn:schemas-microsoft-com:office:word" xmlns:w="http://schemas.openxmlformats.org/wordprocessingml/2006/main" xmlns:w14="http://schemas.microsoft.com/office/word/2010/wordml" xmlns:wpg="http://schemas.microsoft.com/office/word/2010/wordprocessingGroup" xmlns:wpi="http://schemas.microsoft.com/office/word/2010/wordprocessingInk" xmlns:wne="http://schemas.microsoft.com/office/word/2006/wordml" xmlns:wps="http://schemas.microsoft.com/office/word/2010/wordprocessingShape" mc:Ignorable="w14 wp14">
+<w:hdr xmlns:wpc="http://schemas.microsoft.com/office/word/2010/wordprocessingCanvas" xmlns:cx="http://schemas.microsoft.com/office/drawing/2014/chartex" xmlns:cx1="http://schemas.microsoft.com/office/drawing/2015/9/8/chartex" xmlns:cx2="http://schemas.microsoft.com/office/drawing/2015/10/21/chartex" xmlns:mc="http://schemas.openxmlformats.org/markup-compatibility/2006" xmlns:o="urn:schemas-microsoft-com:office:office" xmlns:r="http://schemas.openxmlformats.org/officeDocument/2006/relationships" xmlns:m="http://schemas.openxmlformats.org/officeDocument/2006/math" xmlns:v="urn:schemas-microsoft-com:vml" xmlns:wp14="http://schemas.microsoft.com/office/word/2010/wordprocessingDrawing" xmlns:wp="http://schemas.openxmlformats.org/drawingml/2006/wordprocessingDrawing" xmlns:w10="urn:schemas-microsoft-com:office:word" xmlns:w="http://schemas.openxmlformats.org/wordprocessingml/2006/main" xmlns:w14="http://schemas.microsoft.com/office/word/2010/wordml" xmlns:w15="http://schemas.microsoft.com/office/word/2012/wordml" xmlns:w16se="http://schemas.microsoft.com/office/word/2015/wordml/symex" xmlns:wpg="http://schemas.microsoft.com/office/word/2010/wordprocessingGroup" xmlns:wpi="http://schemas.microsoft.com/office/word/2010/wordprocessingInk" xmlns:wne="http://schemas.microsoft.com/office/word/2006/wordml" xmlns:wps="http://schemas.microsoft.com/office/word/2010/wordprocessingShape" mc:Ignorable="w14 w15 w16se wp14">
   <w:p>
     <w:pPr>
       <w:pStyle w:val="Header"/>
@@ -4562,8 +4587,8 @@
 </file>
 
 <file path=word/numbering.xml><?xml version="1.0" encoding="utf-8"?>
-<w:numbering xmlns:wpc="http://schemas.microsoft.com/office/word/2010/wordprocessingCanvas" xmlns:mc="http://schemas.openxmlformats.org/markup-compatibility/2006" xmlns:o="urn:schemas-microsoft-com:office:office" xmlns:r="http://schemas.openxmlformats.org/officeDocument/2006/relationships" xmlns:m="http://schemas.openxmlformats.org/officeDocument/2006/math" xmlns:v="urn:schemas-microsoft-com:vml" xmlns:wp14="http://schemas.microsoft.com/office/word/2010/wordprocessingDrawing" xmlns:wp="http://schemas.openxmlformats.org/drawingml/2006/wordprocessingDrawing" xmlns:w10="urn:schemas-microsoft-com:office:word" xmlns:w="http://schemas.openxmlformats.org/wordprocessingml/2006/main" xmlns:w14="http://schemas.microsoft.com/office/word/2010/wordml" xmlns:wpg="http://schemas.microsoft.com/office/word/2010/wordprocessingGroup" xmlns:wpi="http://schemas.microsoft.com/office/word/2010/wordprocessingInk" xmlns:wne="http://schemas.microsoft.com/office/word/2006/wordml" xmlns:wps="http://schemas.microsoft.com/office/word/2010/wordprocessingShape" mc:Ignorable="w14 wp14">
-  <w:abstractNum w:abstractNumId="0">
+<w:numbering xmlns:wpc="http://schemas.microsoft.com/office/word/2010/wordprocessingCanvas" xmlns:cx="http://schemas.microsoft.com/office/drawing/2014/chartex" xmlns:cx1="http://schemas.microsoft.com/office/drawing/2015/9/8/chartex" xmlns:cx2="http://schemas.microsoft.com/office/drawing/2015/10/21/chartex" xmlns:mc="http://schemas.openxmlformats.org/markup-compatibility/2006" xmlns:o="urn:schemas-microsoft-com:office:office" xmlns:r="http://schemas.openxmlformats.org/officeDocument/2006/relationships" xmlns:m="http://schemas.openxmlformats.org/officeDocument/2006/math" xmlns:v="urn:schemas-microsoft-com:vml" xmlns:wp14="http://schemas.microsoft.com/office/word/2010/wordprocessingDrawing" xmlns:wp="http://schemas.openxmlformats.org/drawingml/2006/wordprocessingDrawing" xmlns:w10="urn:schemas-microsoft-com:office:word" xmlns:w="http://schemas.openxmlformats.org/wordprocessingml/2006/main" xmlns:w14="http://schemas.microsoft.com/office/word/2010/wordml" xmlns:w15="http://schemas.microsoft.com/office/word/2012/wordml" xmlns:w16se="http://schemas.microsoft.com/office/word/2015/wordml/symex" xmlns:wpg="http://schemas.microsoft.com/office/word/2010/wordprocessingGroup" xmlns:wpi="http://schemas.microsoft.com/office/word/2010/wordprocessingInk" xmlns:wne="http://schemas.microsoft.com/office/word/2006/wordml" xmlns:wps="http://schemas.microsoft.com/office/word/2010/wordprocessingShape" mc:Ignorable="w14 w15 w16se wp14">
+  <w:abstractNum w:abstractNumId="0" w15:restartNumberingAfterBreak="0">
     <w:nsid w:val="FFFFFF7C"/>
     <w:multiLevelType w:val="singleLevel"/>
     <w:tmpl w:val="F6664B1A"/>
@@ -4581,7 +4606,7 @@
       </w:pPr>
     </w:lvl>
   </w:abstractNum>
-  <w:abstractNum w:abstractNumId="1">
+  <w:abstractNum w:abstractNumId="1" w15:restartNumberingAfterBreak="0">
     <w:nsid w:val="FFFFFFFB"/>
     <w:multiLevelType w:val="multilevel"/>
     <w:tmpl w:val="E7BA6638"/>
@@ -4730,7 +4755,7 @@
       </w:rPr>
     </w:lvl>
   </w:abstractNum>
-  <w:abstractNum w:abstractNumId="2">
+  <w:abstractNum w:abstractNumId="2" w15:restartNumberingAfterBreak="0">
     <w:nsid w:val="02291E49"/>
     <w:multiLevelType w:val="hybridMultilevel"/>
     <w:tmpl w:val="DE5ADC2E"/>
@@ -4847,7 +4872,7 @@
       </w:pPr>
     </w:lvl>
   </w:abstractNum>
-  <w:abstractNum w:abstractNumId="3">
+  <w:abstractNum w:abstractNumId="3" w15:restartNumberingAfterBreak="0">
     <w:nsid w:val="02DD7C11"/>
     <w:multiLevelType w:val="hybridMultilevel"/>
     <w:tmpl w:val="7AF8052C"/>
@@ -4964,7 +4989,7 @@
       </w:pPr>
     </w:lvl>
   </w:abstractNum>
-  <w:abstractNum w:abstractNumId="4">
+  <w:abstractNum w:abstractNumId="4" w15:restartNumberingAfterBreak="0">
     <w:nsid w:val="05635CA7"/>
     <w:multiLevelType w:val="hybridMultilevel"/>
     <w:tmpl w:val="8CAE5F1A"/>
@@ -5082,7 +5107,7 @@
       </w:pPr>
     </w:lvl>
   </w:abstractNum>
-  <w:abstractNum w:abstractNumId="5">
+  <w:abstractNum w:abstractNumId="5" w15:restartNumberingAfterBreak="0">
     <w:nsid w:val="087822E5"/>
     <w:multiLevelType w:val="multilevel"/>
     <w:tmpl w:val="0809001D"/>
@@ -5195,7 +5220,7 @@
       </w:pPr>
     </w:lvl>
   </w:abstractNum>
-  <w:abstractNum w:abstractNumId="6">
+  <w:abstractNum w:abstractNumId="6" w15:restartNumberingAfterBreak="0">
     <w:nsid w:val="0D465E98"/>
     <w:multiLevelType w:val="hybridMultilevel"/>
     <w:tmpl w:val="D774F564"/>
@@ -5312,7 +5337,7 @@
       </w:pPr>
     </w:lvl>
   </w:abstractNum>
-  <w:abstractNum w:abstractNumId="7">
+  <w:abstractNum w:abstractNumId="7" w15:restartNumberingAfterBreak="0">
     <w:nsid w:val="174B52FE"/>
     <w:multiLevelType w:val="multilevel"/>
     <w:tmpl w:val="09CC4FFA"/>
@@ -5463,7 +5488,7 @@
       </w:rPr>
     </w:lvl>
   </w:abstractNum>
-  <w:abstractNum w:abstractNumId="8">
+  <w:abstractNum w:abstractNumId="8" w15:restartNumberingAfterBreak="0">
     <w:nsid w:val="17BE0E62"/>
     <w:multiLevelType w:val="multilevel"/>
     <w:tmpl w:val="A3FA2824"/>
@@ -5614,7 +5639,7 @@
       </w:rPr>
     </w:lvl>
   </w:abstractNum>
-  <w:abstractNum w:abstractNumId="9">
+  <w:abstractNum w:abstractNumId="9" w15:restartNumberingAfterBreak="0">
     <w:nsid w:val="203F536C"/>
     <w:multiLevelType w:val="multilevel"/>
     <w:tmpl w:val="38D82340"/>
@@ -5765,7 +5790,7 @@
       </w:rPr>
     </w:lvl>
   </w:abstractNum>
-  <w:abstractNum w:abstractNumId="10">
+  <w:abstractNum w:abstractNumId="10" w15:restartNumberingAfterBreak="0">
     <w:nsid w:val="260E3179"/>
     <w:multiLevelType w:val="multilevel"/>
     <w:tmpl w:val="65B0861A"/>
@@ -5901,7 +5926,7 @@
       </w:rPr>
     </w:lvl>
   </w:abstractNum>
-  <w:abstractNum w:abstractNumId="11">
+  <w:abstractNum w:abstractNumId="11" w15:restartNumberingAfterBreak="0">
     <w:nsid w:val="264269B4"/>
     <w:multiLevelType w:val="hybridMultilevel"/>
     <w:tmpl w:val="19EA96F8"/>
@@ -6018,7 +6043,7 @@
       </w:pPr>
     </w:lvl>
   </w:abstractNum>
-  <w:abstractNum w:abstractNumId="12">
+  <w:abstractNum w:abstractNumId="12" w15:restartNumberingAfterBreak="0">
     <w:nsid w:val="3C665B69"/>
     <w:multiLevelType w:val="hybridMultilevel"/>
     <w:tmpl w:val="0DDAD44C"/>
@@ -6135,7 +6160,7 @@
       </w:pPr>
     </w:lvl>
   </w:abstractNum>
-  <w:abstractNum w:abstractNumId="13">
+  <w:abstractNum w:abstractNumId="13" w15:restartNumberingAfterBreak="0">
     <w:nsid w:val="452675FD"/>
     <w:multiLevelType w:val="hybridMultilevel"/>
     <w:tmpl w:val="87D812BA"/>
@@ -6253,7 +6278,7 @@
       </w:pPr>
     </w:lvl>
   </w:abstractNum>
-  <w:abstractNum w:abstractNumId="14">
+  <w:abstractNum w:abstractNumId="14" w15:restartNumberingAfterBreak="0">
     <w:nsid w:val="46D87D36"/>
     <w:multiLevelType w:val="multilevel"/>
     <w:tmpl w:val="0EF2D0B6"/>
@@ -6404,7 +6429,7 @@
       </w:rPr>
     </w:lvl>
   </w:abstractNum>
-  <w:abstractNum w:abstractNumId="15">
+  <w:abstractNum w:abstractNumId="15" w15:restartNumberingAfterBreak="0">
     <w:nsid w:val="518D62F4"/>
     <w:multiLevelType w:val="multilevel"/>
     <w:tmpl w:val="0809001D"/>
@@ -6517,7 +6542,7 @@
       </w:pPr>
     </w:lvl>
   </w:abstractNum>
-  <w:abstractNum w:abstractNumId="16">
+  <w:abstractNum w:abstractNumId="16" w15:restartNumberingAfterBreak="0">
     <w:nsid w:val="569E3450"/>
     <w:multiLevelType w:val="hybridMultilevel"/>
     <w:tmpl w:val="9B3E3828"/>
@@ -6634,7 +6659,7 @@
       </w:pPr>
     </w:lvl>
   </w:abstractNum>
-  <w:abstractNum w:abstractNumId="17">
+  <w:abstractNum w:abstractNumId="17" w15:restartNumberingAfterBreak="0">
     <w:nsid w:val="5FFD2D9D"/>
     <w:multiLevelType w:val="multilevel"/>
     <w:tmpl w:val="8CB802CC"/>
@@ -6776,7 +6801,7 @@
       </w:rPr>
     </w:lvl>
   </w:abstractNum>
-  <w:abstractNum w:abstractNumId="18">
+  <w:abstractNum w:abstractNumId="18" w15:restartNumberingAfterBreak="0">
     <w:nsid w:val="736D6E2A"/>
     <w:multiLevelType w:val="hybridMultilevel"/>
     <w:tmpl w:val="2A94F242"/>
@@ -6893,7 +6918,7 @@
       </w:pPr>
     </w:lvl>
   </w:abstractNum>
-  <w:abstractNum w:abstractNumId="19">
+  <w:abstractNum w:abstractNumId="19" w15:restartNumberingAfterBreak="0">
     <w:nsid w:val="76112B6F"/>
     <w:multiLevelType w:val="hybridMultilevel"/>
     <w:tmpl w:val="E766C86C"/>
@@ -7011,7 +7036,7 @@
       </w:pPr>
     </w:lvl>
   </w:abstractNum>
-  <w:abstractNum w:abstractNumId="20">
+  <w:abstractNum w:abstractNumId="20" w15:restartNumberingAfterBreak="0">
     <w:nsid w:val="7BE60682"/>
     <w:multiLevelType w:val="hybridMultilevel"/>
     <w:tmpl w:val="948A12A0"/>
@@ -7228,7 +7253,7 @@
 </file>
 
 <file path=word/styles.xml><?xml version="1.0" encoding="utf-8"?>
-<w:styles xmlns:mc="http://schemas.openxmlformats.org/markup-compatibility/2006" xmlns:r="http://schemas.openxmlformats.org/officeDocument/2006/relationships" xmlns:w="http://schemas.openxmlformats.org/wordprocessingml/2006/main" xmlns:w14="http://schemas.microsoft.com/office/word/2010/wordml" mc:Ignorable="w14">
+<w:styles xmlns:mc="http://schemas.openxmlformats.org/markup-compatibility/2006" xmlns:r="http://schemas.openxmlformats.org/officeDocument/2006/relationships" xmlns:w="http://schemas.openxmlformats.org/wordprocessingml/2006/main" xmlns:w14="http://schemas.microsoft.com/office/word/2010/wordml" xmlns:w15="http://schemas.microsoft.com/office/word/2012/wordml" xmlns:w16se="http://schemas.microsoft.com/office/word/2015/wordml/symex" mc:Ignorable="w14 w15 w16se">
   <w:docDefaults>
     <w:rPrDefault>
       <w:rPr>
@@ -7238,23 +7263,155 @@
     </w:rPrDefault>
     <w:pPrDefault/>
   </w:docDefaults>
-  <w:latentStyles w:defLockedState="0" w:defUIPriority="0" w:defSemiHidden="0" w:defUnhideWhenUsed="0" w:defQFormat="0" w:count="267">
+  <w:latentStyles w:defLockedState="0" w:defUIPriority="0" w:defSemiHidden="0" w:defUnhideWhenUsed="0" w:defQFormat="0" w:count="373">
     <w:lsdException w:name="Normal" w:qFormat="1"/>
     <w:lsdException w:name="heading 1" w:qFormat="1"/>
     <w:lsdException w:name="heading 2" w:qFormat="1"/>
     <w:lsdException w:name="heading 3" w:qFormat="1"/>
     <w:lsdException w:name="heading 4" w:qFormat="1"/>
-    <w:lsdException w:name="heading 5" w:qFormat="1"/>
-    <w:lsdException w:name="heading 6" w:qFormat="1"/>
-    <w:lsdException w:name="heading 7" w:qFormat="1"/>
-    <w:lsdException w:name="heading 8" w:qFormat="1"/>
-    <w:lsdException w:name="heading 9" w:qFormat="1"/>
-    <w:lsdException w:name="caption" w:qFormat="1"/>
+    <w:lsdException w:name="heading 5" w:semiHidden="1" w:unhideWhenUsed="1" w:qFormat="1"/>
+    <w:lsdException w:name="heading 6" w:semiHidden="1" w:unhideWhenUsed="1" w:qFormat="1"/>
+    <w:lsdException w:name="heading 7" w:semiHidden="1" w:unhideWhenUsed="1" w:qFormat="1"/>
+    <w:lsdException w:name="heading 8" w:semiHidden="1" w:unhideWhenUsed="1" w:qFormat="1"/>
+    <w:lsdException w:name="heading 9" w:semiHidden="1" w:unhideWhenUsed="1" w:qFormat="1"/>
+    <w:lsdException w:name="index 1" w:semiHidden="1" w:unhideWhenUsed="1"/>
+    <w:lsdException w:name="index 2" w:semiHidden="1" w:unhideWhenUsed="1"/>
+    <w:lsdException w:name="index 3" w:semiHidden="1" w:unhideWhenUsed="1"/>
+    <w:lsdException w:name="index 4" w:semiHidden="1" w:unhideWhenUsed="1"/>
+    <w:lsdException w:name="index 5" w:semiHidden="1" w:unhideWhenUsed="1"/>
+    <w:lsdException w:name="index 6" w:semiHidden="1" w:unhideWhenUsed="1"/>
+    <w:lsdException w:name="index 7" w:semiHidden="1" w:unhideWhenUsed="1"/>
+    <w:lsdException w:name="index 8" w:semiHidden="1" w:unhideWhenUsed="1"/>
+    <w:lsdException w:name="index 9" w:semiHidden="1" w:unhideWhenUsed="1"/>
+    <w:lsdException w:name="toc 1" w:semiHidden="1" w:unhideWhenUsed="1"/>
+    <w:lsdException w:name="toc 2" w:semiHidden="1" w:unhideWhenUsed="1"/>
+    <w:lsdException w:name="toc 3" w:semiHidden="1" w:unhideWhenUsed="1"/>
+    <w:lsdException w:name="toc 4" w:semiHidden="1" w:unhideWhenUsed="1"/>
+    <w:lsdException w:name="toc 5" w:semiHidden="1" w:unhideWhenUsed="1"/>
+    <w:lsdException w:name="toc 6" w:semiHidden="1" w:unhideWhenUsed="1"/>
+    <w:lsdException w:name="toc 7" w:semiHidden="1" w:unhideWhenUsed="1"/>
+    <w:lsdException w:name="toc 8" w:semiHidden="1" w:unhideWhenUsed="1"/>
+    <w:lsdException w:name="toc 9" w:semiHidden="1" w:unhideWhenUsed="1"/>
+    <w:lsdException w:name="Normal Indent" w:semiHidden="1" w:unhideWhenUsed="1"/>
+    <w:lsdException w:name="footnote text" w:semiHidden="1" w:unhideWhenUsed="1"/>
+    <w:lsdException w:name="annotation text" w:semiHidden="1" w:unhideWhenUsed="1"/>
+    <w:lsdException w:name="header" w:semiHidden="1" w:unhideWhenUsed="1"/>
+    <w:lsdException w:name="footer" w:semiHidden="1" w:unhideWhenUsed="1"/>
+    <w:lsdException w:name="index heading" w:semiHidden="1" w:unhideWhenUsed="1"/>
+    <w:lsdException w:name="caption" w:semiHidden="1" w:unhideWhenUsed="1" w:qFormat="1"/>
+    <w:lsdException w:name="table of figures" w:semiHidden="1" w:unhideWhenUsed="1"/>
+    <w:lsdException w:name="envelope address" w:semiHidden="1" w:unhideWhenUsed="1"/>
+    <w:lsdException w:name="envelope return" w:semiHidden="1" w:unhideWhenUsed="1"/>
+    <w:lsdException w:name="footnote reference" w:semiHidden="1" w:unhideWhenUsed="1"/>
+    <w:lsdException w:name="annotation reference" w:semiHidden="1" w:unhideWhenUsed="1"/>
+    <w:lsdException w:name="line number" w:semiHidden="1" w:unhideWhenUsed="1"/>
+    <w:lsdException w:name="page number" w:semiHidden="1" w:unhideWhenUsed="1"/>
+    <w:lsdException w:name="endnote reference" w:semiHidden="1" w:unhideWhenUsed="1"/>
+    <w:lsdException w:name="endnote text" w:semiHidden="1" w:unhideWhenUsed="1"/>
+    <w:lsdException w:name="table of authorities" w:semiHidden="1" w:unhideWhenUsed="1"/>
+    <w:lsdException w:name="macro" w:semiHidden="1" w:unhideWhenUsed="1"/>
+    <w:lsdException w:name="toa heading" w:semiHidden="1" w:unhideWhenUsed="1"/>
+    <w:lsdException w:name="List Bullet" w:semiHidden="1" w:unhideWhenUsed="1"/>
+    <w:lsdException w:name="List Number" w:semiHidden="1" w:unhideWhenUsed="1"/>
+    <w:lsdException w:name="List 4" w:semiHidden="1" w:unhideWhenUsed="1"/>
+    <w:lsdException w:name="List 5" w:semiHidden="1" w:unhideWhenUsed="1"/>
+    <w:lsdException w:name="List Bullet 2" w:semiHidden="1" w:unhideWhenUsed="1"/>
+    <w:lsdException w:name="List Bullet 3" w:semiHidden="1" w:unhideWhenUsed="1"/>
+    <w:lsdException w:name="List Bullet 4" w:semiHidden="1" w:unhideWhenUsed="1"/>
+    <w:lsdException w:name="List Bullet 5" w:semiHidden="1" w:unhideWhenUsed="1"/>
+    <w:lsdException w:name="List Number 2" w:semiHidden="1" w:unhideWhenUsed="1"/>
+    <w:lsdException w:name="List Number 3" w:semiHidden="1" w:unhideWhenUsed="1"/>
+    <w:lsdException w:name="List Number 4" w:semiHidden="1" w:unhideWhenUsed="1"/>
+    <w:lsdException w:name="List Number 5" w:semiHidden="1" w:unhideWhenUsed="1"/>
     <w:lsdException w:name="Title" w:qFormat="1"/>
+    <w:lsdException w:name="Closing" w:semiHidden="1" w:unhideWhenUsed="1"/>
+    <w:lsdException w:name="Signature" w:semiHidden="1" w:unhideWhenUsed="1"/>
+    <w:lsdException w:name="Default Paragraph Font" w:semiHidden="1" w:unhideWhenUsed="1"/>
+    <w:lsdException w:name="Body Text" w:semiHidden="1" w:unhideWhenUsed="1"/>
+    <w:lsdException w:name="Body Text Indent" w:semiHidden="1" w:unhideWhenUsed="1"/>
+    <w:lsdException w:name="List Continue" w:semiHidden="1" w:unhideWhenUsed="1"/>
+    <w:lsdException w:name="List Continue 2" w:semiHidden="1" w:unhideWhenUsed="1"/>
+    <w:lsdException w:name="List Continue 3" w:semiHidden="1" w:unhideWhenUsed="1"/>
+    <w:lsdException w:name="List Continue 4" w:semiHidden="1" w:unhideWhenUsed="1"/>
     <w:lsdException w:name="Subtitle" w:qFormat="1"/>
-    <w:lsdException w:name="Hyperlink" w:uiPriority="99"/>
+    <w:lsdException w:name="Date" w:semiHidden="1" w:unhideWhenUsed="1"/>
+    <w:lsdException w:name="Body Text First Indent" w:semiHidden="1" w:unhideWhenUsed="1"/>
+    <w:lsdException w:name="Body Text First Indent 2" w:semiHidden="1" w:unhideWhenUsed="1"/>
+    <w:lsdException w:name="Note Heading" w:semiHidden="1" w:unhideWhenUsed="1"/>
+    <w:lsdException w:name="Body Text 2" w:semiHidden="1" w:unhideWhenUsed="1"/>
+    <w:lsdException w:name="Body Text 3" w:semiHidden="1" w:unhideWhenUsed="1"/>
+    <w:lsdException w:name="Body Text Indent 2" w:semiHidden="1" w:unhideWhenUsed="1"/>
+    <w:lsdException w:name="Body Text Indent 3" w:semiHidden="1" w:unhideWhenUsed="1"/>
+    <w:lsdException w:name="Block Text" w:semiHidden="1" w:unhideWhenUsed="1"/>
+    <w:lsdException w:name="Hyperlink" w:semiHidden="1" w:uiPriority="99" w:unhideWhenUsed="1"/>
+    <w:lsdException w:name="FollowedHyperlink" w:semiHidden="1" w:unhideWhenUsed="1"/>
     <w:lsdException w:name="Strong" w:qFormat="1"/>
     <w:lsdException w:name="Emphasis" w:qFormat="1"/>
+    <w:lsdException w:name="Document Map" w:semiHidden="1" w:unhideWhenUsed="1"/>
+    <w:lsdException w:name="Plain Text" w:semiHidden="1" w:unhideWhenUsed="1"/>
+    <w:lsdException w:name="E-mail Signature" w:semiHidden="1" w:unhideWhenUsed="1"/>
+    <w:lsdException w:name="HTML Top of Form" w:semiHidden="1" w:unhideWhenUsed="1"/>
+    <w:lsdException w:name="HTML Bottom of Form" w:semiHidden="1" w:unhideWhenUsed="1"/>
+    <w:lsdException w:name="Normal (Web)" w:semiHidden="1" w:unhideWhenUsed="1"/>
+    <w:lsdException w:name="HTML Acronym" w:semiHidden="1" w:unhideWhenUsed="1"/>
+    <w:lsdException w:name="HTML Address" w:semiHidden="1" w:unhideWhenUsed="1"/>
+    <w:lsdException w:name="HTML Cite" w:semiHidden="1" w:unhideWhenUsed="1"/>
+    <w:lsdException w:name="HTML Code" w:semiHidden="1" w:unhideWhenUsed="1"/>
+    <w:lsdException w:name="HTML Definition" w:semiHidden="1" w:unhideWhenUsed="1"/>
+    <w:lsdException w:name="HTML Keyboard" w:semiHidden="1" w:unhideWhenUsed="1"/>
+    <w:lsdException w:name="HTML Preformatted" w:semiHidden="1" w:unhideWhenUsed="1"/>
+    <w:lsdException w:name="HTML Sample" w:semiHidden="1" w:unhideWhenUsed="1"/>
+    <w:lsdException w:name="HTML Typewriter" w:semiHidden="1" w:unhideWhenUsed="1"/>
+    <w:lsdException w:name="HTML Variable" w:semiHidden="1" w:unhideWhenUsed="1"/>
+    <w:lsdException w:name="Normal Table" w:semiHidden="1" w:unhideWhenUsed="1"/>
+    <w:lsdException w:name="annotation subject" w:semiHidden="1" w:unhideWhenUsed="1"/>
+    <w:lsdException w:name="No List" w:semiHidden="1" w:unhideWhenUsed="1"/>
+    <w:lsdException w:name="Outline List 1" w:semiHidden="1" w:unhideWhenUsed="1"/>
+    <w:lsdException w:name="Outline List 2" w:semiHidden="1" w:unhideWhenUsed="1"/>
+    <w:lsdException w:name="Outline List 3" w:semiHidden="1" w:unhideWhenUsed="1"/>
+    <w:lsdException w:name="Table Simple 1" w:semiHidden="1" w:unhideWhenUsed="1"/>
+    <w:lsdException w:name="Table Simple 2" w:semiHidden="1" w:unhideWhenUsed="1"/>
+    <w:lsdException w:name="Table Simple 3" w:semiHidden="1" w:unhideWhenUsed="1"/>
+    <w:lsdException w:name="Table Classic 1" w:semiHidden="1" w:unhideWhenUsed="1"/>
+    <w:lsdException w:name="Table Classic 2" w:semiHidden="1" w:unhideWhenUsed="1"/>
+    <w:lsdException w:name="Table Classic 3" w:semiHidden="1" w:unhideWhenUsed="1"/>
+    <w:lsdException w:name="Table Classic 4" w:semiHidden="1" w:unhideWhenUsed="1"/>
+    <w:lsdException w:name="Table Colorful 1" w:semiHidden="1" w:unhideWhenUsed="1"/>
+    <w:lsdException w:name="Table Colorful 2" w:semiHidden="1" w:unhideWhenUsed="1"/>
+    <w:lsdException w:name="Table Colorful 3" w:semiHidden="1" w:unhideWhenUsed="1"/>
+    <w:lsdException w:name="Table Columns 1" w:semiHidden="1" w:unhideWhenUsed="1"/>
+    <w:lsdException w:name="Table Columns 2" w:semiHidden="1" w:unhideWhenUsed="1"/>
+    <w:lsdException w:name="Table Columns 3" w:semiHidden="1" w:unhideWhenUsed="1"/>
+    <w:lsdException w:name="Table Columns 4" w:semiHidden="1" w:unhideWhenUsed="1"/>
+    <w:lsdException w:name="Table Columns 5" w:semiHidden="1" w:unhideWhenUsed="1"/>
+    <w:lsdException w:name="Table Grid 1" w:semiHidden="1" w:unhideWhenUsed="1"/>
+    <w:lsdException w:name="Table Grid 2" w:semiHidden="1" w:unhideWhenUsed="1"/>
+    <w:lsdException w:name="Table Grid 3" w:semiHidden="1" w:unhideWhenUsed="1"/>
+    <w:lsdException w:name="Table Grid 4" w:semiHidden="1" w:unhideWhenUsed="1"/>
+    <w:lsdException w:name="Table Grid 5" w:semiHidden="1" w:unhideWhenUsed="1"/>
+    <w:lsdException w:name="Table Grid 6" w:semiHidden="1" w:unhideWhenUsed="1"/>
+    <w:lsdException w:name="Table Grid 7" w:semiHidden="1" w:unhideWhenUsed="1"/>
+    <w:lsdException w:name="Table Grid 8" w:semiHidden="1" w:unhideWhenUsed="1"/>
+    <w:lsdException w:name="Table List 1" w:semiHidden="1" w:unhideWhenUsed="1"/>
+    <w:lsdException w:name="Table List 2" w:semiHidden="1" w:unhideWhenUsed="1"/>
+    <w:lsdException w:name="Table List 3" w:semiHidden="1" w:unhideWhenUsed="1"/>
+    <w:lsdException w:name="Table List 4" w:semiHidden="1" w:unhideWhenUsed="1"/>
+    <w:lsdException w:name="Table List 5" w:semiHidden="1" w:unhideWhenUsed="1"/>
+    <w:lsdException w:name="Table List 6" w:semiHidden="1" w:unhideWhenUsed="1"/>
+    <w:lsdException w:name="Table List 7" w:semiHidden="1" w:unhideWhenUsed="1"/>
+    <w:lsdException w:name="Table List 8" w:semiHidden="1" w:unhideWhenUsed="1"/>
+    <w:lsdException w:name="Table 3D effects 1" w:semiHidden="1" w:unhideWhenUsed="1"/>
+    <w:lsdException w:name="Table 3D effects 2" w:semiHidden="1" w:unhideWhenUsed="1"/>
+    <w:lsdException w:name="Table 3D effects 3" w:semiHidden="1" w:unhideWhenUsed="1"/>
+    <w:lsdException w:name="Table Contemporary" w:semiHidden="1" w:unhideWhenUsed="1"/>
+    <w:lsdException w:name="Table Elegant" w:semiHidden="1" w:unhideWhenUsed="1"/>
+    <w:lsdException w:name="Table Professional" w:semiHidden="1" w:unhideWhenUsed="1"/>
+    <w:lsdException w:name="Table Subtle 1" w:semiHidden="1" w:unhideWhenUsed="1"/>
+    <w:lsdException w:name="Table Subtle 2" w:semiHidden="1" w:unhideWhenUsed="1"/>
+    <w:lsdException w:name="Table Web 1" w:semiHidden="1" w:unhideWhenUsed="1"/>
+    <w:lsdException w:name="Table Web 2" w:semiHidden="1" w:unhideWhenUsed="1"/>
+    <w:lsdException w:name="Table Web 3" w:semiHidden="1" w:unhideWhenUsed="1"/>
+    <w:lsdException w:name="Balloon Text" w:semiHidden="1" w:unhideWhenUsed="1"/>
     <w:lsdException w:name="Placeholder Text" w:semiHidden="1" w:uiPriority="99"/>
     <w:lsdException w:name="No Spacing" w:uiPriority="1" w:qFormat="1"/>
     <w:lsdException w:name="Light Shading" w:uiPriority="60"/>
@@ -7366,1004 +7523,112 @@
     <w:lsdException w:name="Book Title" w:uiPriority="33" w:qFormat="1"/>
     <w:lsdException w:name="Bibliography" w:semiHidden="1" w:uiPriority="37" w:unhideWhenUsed="1"/>
     <w:lsdException w:name="TOC Heading" w:semiHidden="1" w:uiPriority="39" w:unhideWhenUsed="1" w:qFormat="1"/>
-  </w:latentStyles>
-  <w:style w:type="paragraph" w:default="1" w:styleId="Normal">
-    <w:name w:val="Normal"/>
-    <w:qFormat/>
-    <w:rPr>
-      <w:rFonts w:ascii="Arial" w:hAnsi="Arial"/>
-      <w:sz w:val="22"/>
-      <w:lang w:val="en-GB"/>
-    </w:rPr>
-  </w:style>
-  <w:style w:type="paragraph" w:styleId="Heading1">
-    <w:name w:val="heading 1"/>
-    <w:aliases w:val="H1,h1,R1,H11,l1,Head 1 (Chapter heading),h11,l11,Head 1 (Chapter heading)1,h12,l12,Head 1 (Chapter heading)2,h13,l13,Head 1 (Chapter heading)3,H12,H111,H13,H112,H14,H113,H15,H114,H16,H115,H17,H116,H18,H117,H19,H118,H110,H119,H120,H1110,H121"/>
-    <w:next w:val="BodyText"/>
-    <w:qFormat/>
-    <w:rsid w:val="00810792"/>
-    <w:pPr>
-      <w:keepNext/>
-      <w:numPr>
-        <w:numId w:val="1"/>
-      </w:numPr>
-      <w:tabs>
-        <w:tab w:val="left" w:pos="1304"/>
-        <w:tab w:val="left" w:pos="2552"/>
-        <w:tab w:val="left" w:pos="3856"/>
-        <w:tab w:val="left" w:pos="5216"/>
-        <w:tab w:val="left" w:pos="6464"/>
-        <w:tab w:val="left" w:pos="7768"/>
-        <w:tab w:val="left" w:pos="9072"/>
-        <w:tab w:val="left" w:pos="10206"/>
-      </w:tabs>
-      <w:spacing w:before="480"/>
-      <w:outlineLvl w:val="0"/>
-    </w:pPr>
-    <w:rPr>
-      <w:rFonts w:ascii="Arial" w:hAnsi="Arial"/>
-      <w:b/>
-      <w:kern w:val="28"/>
-      <w:sz w:val="28"/>
-    </w:rPr>
-  </w:style>
-  <w:style w:type="paragraph" w:styleId="Heading2">
-    <w:name w:val="heading 2"/>
-    <w:aliases w:val="H2,R2,H21,2,heading 2,h2,Level 2 Head,l2,list 2,list 2,heading 2TOC,Head 2,List level 2,Header 2,h21,h22,h23,h24,h25,h26,h27,h28,h211,h221,h231,h241,h251,h261,h271,h29,h212,h222,h232,h242,h252,h262,h272,h210,h213,h223,h233,h243,h253,h263,h273"/>
-    <w:basedOn w:val="Heading1"/>
-    <w:next w:val="BodyText"/>
-    <w:qFormat/>
-    <w:rsid w:val="00810792"/>
-    <w:pPr>
-      <w:numPr>
-        <w:ilvl w:val="1"/>
-      </w:numPr>
-      <w:spacing w:before="360"/>
-      <w:outlineLvl w:val="1"/>
-    </w:pPr>
-    <w:rPr>
-      <w:sz w:val="24"/>
-    </w:rPr>
-  </w:style>
-  <w:style w:type="paragraph" w:styleId="Heading3">
-    <w:name w:val="heading 3"/>
-    <w:aliases w:val="H3,h3,l3,3,list 3,Head 3,h31,h32,h33,h34,h35,h36,h37,h38,h311,h321,h331,h341,h351,h361,h371,h39,h312,h322,h332,h342,h352,h362,h372,h310,h313,h323,h333,h343,h353,h363,h373,h314,h324,h334,h344,h354,h364,h374,h315,h325,h335,h345,h355,h365,h375"/>
-    <w:basedOn w:val="Heading2"/>
-    <w:next w:val="BodyText"/>
-    <w:qFormat/>
-    <w:rsid w:val="00810792"/>
-    <w:pPr>
-      <w:numPr>
-        <w:ilvl w:val="2"/>
-      </w:numPr>
-      <w:outlineLvl w:val="2"/>
-    </w:pPr>
-    <w:rPr>
-      <w:sz w:val="22"/>
-    </w:rPr>
-  </w:style>
-  <w:style w:type="paragraph" w:styleId="Heading4">
-    <w:name w:val="heading 4"/>
-    <w:aliases w:val="H4,h4"/>
-    <w:basedOn w:val="Heading3"/>
-    <w:next w:val="BodyText"/>
-    <w:qFormat/>
-    <w:rsid w:val="00810792"/>
-    <w:pPr>
-      <w:numPr>
-        <w:ilvl w:val="3"/>
-      </w:numPr>
-      <w:outlineLvl w:val="3"/>
-    </w:pPr>
-    <w:rPr>
-      <w:b w:val="0"/>
-    </w:rPr>
-  </w:style>
-  <w:style w:type="paragraph" w:styleId="Heading5">
-    <w:name w:val="heading 5"/>
-    <w:basedOn w:val="Heading4"/>
-    <w:next w:val="BodyText"/>
-    <w:qFormat/>
-    <w:rsid w:val="00810792"/>
-    <w:pPr>
-      <w:numPr>
-        <w:ilvl w:val="4"/>
-      </w:numPr>
-      <w:spacing w:after="60"/>
-      <w:ind w:left="2551" w:hanging="1304"/>
-      <w:outlineLvl w:val="4"/>
-    </w:pPr>
-    <w:rPr>
-      <w:bCs/>
-      <w:iCs/>
-      <w:szCs w:val="26"/>
-    </w:rPr>
-  </w:style>
-  <w:style w:type="paragraph" w:styleId="Heading6">
-    <w:name w:val="heading 6"/>
-    <w:basedOn w:val="Normal"/>
-    <w:next w:val="Normal"/>
-    <w:qFormat/>
-    <w:rsid w:val="00772C30"/>
-    <w:pPr>
-      <w:tabs>
-        <w:tab w:val="num" w:pos="4925"/>
-      </w:tabs>
-      <w:suppressAutoHyphens/>
-      <w:spacing w:before="240" w:after="60"/>
-      <w:ind w:left="4925" w:hanging="1152"/>
-      <w:outlineLvl w:val="5"/>
-    </w:pPr>
-    <w:rPr>
-      <w:rFonts w:ascii="Times New Roman" w:hAnsi="Times New Roman"/>
-      <w:b/>
-      <w:bCs/>
-      <w:szCs w:val="22"/>
-      <w:lang w:eastAsia="ar-SA"/>
-    </w:rPr>
-  </w:style>
-  <w:style w:type="paragraph" w:styleId="Heading7">
-    <w:name w:val="heading 7"/>
-    <w:basedOn w:val="Normal"/>
-    <w:next w:val="Normal"/>
-    <w:qFormat/>
-    <w:rsid w:val="00772C30"/>
-    <w:pPr>
-      <w:tabs>
-        <w:tab w:val="num" w:pos="5069"/>
-      </w:tabs>
-      <w:suppressAutoHyphens/>
-      <w:spacing w:before="240" w:after="60"/>
-      <w:ind w:left="5069" w:hanging="1296"/>
-      <w:outlineLvl w:val="6"/>
-    </w:pPr>
-    <w:rPr>
-      <w:rFonts w:ascii="Times New Roman" w:hAnsi="Times New Roman"/>
-      <w:sz w:val="24"/>
-      <w:szCs w:val="24"/>
-      <w:lang w:eastAsia="ar-SA"/>
-    </w:rPr>
-  </w:style>
-  <w:style w:type="paragraph" w:styleId="Heading8">
-    <w:name w:val="heading 8"/>
-    <w:basedOn w:val="Normal"/>
-    <w:next w:val="Normal"/>
-    <w:qFormat/>
-    <w:rsid w:val="00772C30"/>
-    <w:pPr>
-      <w:tabs>
-        <w:tab w:val="num" w:pos="5213"/>
-      </w:tabs>
-      <w:suppressAutoHyphens/>
-      <w:spacing w:before="240" w:after="60"/>
-      <w:ind w:left="5213" w:hanging="1440"/>
-      <w:outlineLvl w:val="7"/>
-    </w:pPr>
-    <w:rPr>
-      <w:rFonts w:ascii="Times New Roman" w:hAnsi="Times New Roman"/>
-      <w:i/>
-      <w:iCs/>
-      <w:sz w:val="24"/>
-      <w:szCs w:val="24"/>
-      <w:lang w:eastAsia="ar-SA"/>
-    </w:rPr>
-  </w:style>
-  <w:style w:type="paragraph" w:styleId="Heading9">
-    <w:name w:val="heading 9"/>
-    <w:basedOn w:val="Normal"/>
-    <w:next w:val="Normal"/>
-    <w:qFormat/>
-    <w:rsid w:val="00772C30"/>
-    <w:pPr>
-      <w:tabs>
-        <w:tab w:val="num" w:pos="5357"/>
-      </w:tabs>
-      <w:suppressAutoHyphens/>
-      <w:spacing w:before="240" w:after="60"/>
-      <w:ind w:left="5357" w:hanging="1584"/>
-      <w:outlineLvl w:val="8"/>
-    </w:pPr>
-    <w:rPr>
-      <w:rFonts w:cs="Arial"/>
-      <w:szCs w:val="22"/>
-      <w:lang w:eastAsia="ar-SA"/>
-    </w:rPr>
-  </w:style>
-  <w:style w:type="character" w:default="1" w:styleId="DefaultParagraphFont">
-    <w:name w:val="Default Paragraph Font"/>
-    <w:uiPriority w:val="1"/>
-    <w:semiHidden/>
-    <w:unhideWhenUsed/>
-  </w:style>
-  <w:style w:type="table" w:default="1" w:styleId="TableNormal">
-    <w:name w:val="Normal Table"/>
-    <w:uiPriority w:val="99"/>
-    <w:semiHidden/>
-    <w:unhideWhenUsed/>
-    <w:tblPr>
-      <w:tblInd w:w="0" w:type="dxa"/>
-      <w:tblCellMar>
-        <w:top w:w="0" w:type="dxa"/>
-        <w:left w:w="108" w:type="dxa"/>
-        <w:bottom w:w="0" w:type="dxa"/>
-        <w:right w:w="108" w:type="dxa"/>
-      </w:tblCellMar>
-    </w:tblPr>
-  </w:style>
-  <w:style w:type="numbering" w:default="1" w:styleId="NoList">
-    <w:name w:val="No List"/>
-    <w:uiPriority w:val="99"/>
-    <w:semiHidden/>
-    <w:unhideWhenUsed/>
-  </w:style>
-  <w:style w:type="paragraph" w:styleId="BodyText">
-    <w:name w:val="Body Text"/>
-    <w:aliases w:val=" ändrad,AvtalBrödtext,ändrad,Bodytext,AvtalBrodtext,andrad,EHPT,Body Text2,Body3,bt,Response,Body Text level 1,à¹×éÍàÃ×èÍ§,Block text,body text,sp,sbs,block text,bt4,body text4,bt5,body text5,bt1,body text1,t,body indent,compact,paragraph 2,- "/>
-    <w:link w:val="BodyTextChar"/>
-    <w:pPr>
-      <w:keepLines/>
-      <w:tabs>
-        <w:tab w:val="left" w:pos="1247"/>
-        <w:tab w:val="left" w:pos="2552"/>
-        <w:tab w:val="left" w:pos="3856"/>
-        <w:tab w:val="left" w:pos="5216"/>
-        <w:tab w:val="left" w:pos="6464"/>
-        <w:tab w:val="left" w:pos="7768"/>
-        <w:tab w:val="left" w:pos="9072"/>
-        <w:tab w:val="left" w:pos="10206"/>
-      </w:tabs>
-      <w:spacing w:before="240"/>
-      <w:ind w:left="2552"/>
-    </w:pPr>
-    <w:rPr>
-      <w:rFonts w:ascii="Arial" w:hAnsi="Arial"/>
-      <w:sz w:val="22"/>
-    </w:rPr>
-  </w:style>
-  <w:style w:type="paragraph" w:styleId="Header">
-    <w:name w:val="header"/>
-    <w:pPr>
-      <w:tabs>
-        <w:tab w:val="center" w:pos="4320"/>
-        <w:tab w:val="right" w:pos="8640"/>
-      </w:tabs>
-    </w:pPr>
-    <w:rPr>
-      <w:rFonts w:ascii="Arial" w:hAnsi="Arial"/>
-      <w:noProof/>
-      <w:sz w:val="22"/>
-    </w:rPr>
-  </w:style>
-  <w:style w:type="paragraph" w:styleId="Footer">
-    <w:name w:val="footer"/>
-    <w:pPr>
-      <w:tabs>
-        <w:tab w:val="center" w:pos="4320"/>
-        <w:tab w:val="right" w:pos="8640"/>
-      </w:tabs>
-    </w:pPr>
-    <w:rPr>
-      <w:rFonts w:ascii="Arial" w:hAnsi="Arial"/>
-      <w:noProof/>
-      <w:sz w:val="12"/>
-    </w:rPr>
-  </w:style>
-  <w:style w:type="paragraph" w:customStyle="1" w:styleId="Text">
-    <w:name w:val="Text"/>
-    <w:pPr>
-      <w:keepLines/>
-      <w:tabs>
-        <w:tab w:val="left" w:pos="1247"/>
-        <w:tab w:val="left" w:pos="2552"/>
-        <w:tab w:val="left" w:pos="3856"/>
-        <w:tab w:val="left" w:pos="5216"/>
-        <w:tab w:val="left" w:pos="6464"/>
-        <w:tab w:val="left" w:pos="7768"/>
-        <w:tab w:val="left" w:pos="9072"/>
-        <w:tab w:val="left" w:pos="10206"/>
-      </w:tabs>
-      <w:ind w:left="2552"/>
-    </w:pPr>
-    <w:rPr>
-      <w:rFonts w:ascii="Arial" w:hAnsi="Arial"/>
-      <w:sz w:val="22"/>
-    </w:rPr>
-  </w:style>
-  <w:style w:type="paragraph" w:customStyle="1" w:styleId="DocumentTitle">
-    <w:name w:val="Document Title"/>
-    <w:pPr>
-      <w:ind w:left="2552"/>
-    </w:pPr>
-    <w:rPr>
-      <w:rFonts w:ascii="Arial" w:hAnsi="Arial"/>
-      <w:noProof/>
-      <w:sz w:val="22"/>
-      <w:u w:val="single"/>
-      <w:lang w:val="en-GB"/>
-    </w:rPr>
-  </w:style>
-  <w:style w:type="paragraph" w:styleId="Title">
-    <w:name w:val="Title"/>
-    <w:next w:val="BodyText"/>
-    <w:qFormat/>
-    <w:pPr>
-      <w:spacing w:before="240"/>
-      <w:ind w:left="2552"/>
-    </w:pPr>
-    <w:rPr>
-      <w:rFonts w:ascii="Arial" w:hAnsi="Arial"/>
-      <w:b/>
-      <w:sz w:val="28"/>
-    </w:rPr>
-  </w:style>
-  <w:style w:type="paragraph" w:styleId="TOC1">
-    <w:name w:val="toc 1"/>
-    <w:next w:val="Text"/>
-    <w:autoRedefine/>
-    <w:semiHidden/>
-    <w:pPr>
-      <w:tabs>
-        <w:tab w:val="right" w:leader="dot" w:pos="10206"/>
-      </w:tabs>
-      <w:ind w:left="3403" w:hanging="851"/>
-    </w:pPr>
-    <w:rPr>
-      <w:rFonts w:ascii="Arial" w:hAnsi="Arial"/>
-      <w:noProof/>
-      <w:sz w:val="22"/>
-    </w:rPr>
-  </w:style>
-  <w:style w:type="paragraph" w:styleId="TOC2">
-    <w:name w:val="toc 2"/>
-    <w:basedOn w:val="TOC1"/>
-    <w:next w:val="Text"/>
-    <w:autoRedefine/>
-    <w:semiHidden/>
-  </w:style>
-  <w:style w:type="paragraph" w:styleId="TOC3">
-    <w:name w:val="toc 3"/>
-    <w:basedOn w:val="TOC1"/>
-    <w:next w:val="Text"/>
-    <w:autoRedefine/>
-    <w:semiHidden/>
-  </w:style>
-  <w:style w:type="paragraph" w:styleId="TOC4">
-    <w:name w:val="toc 4"/>
-    <w:basedOn w:val="TOC1"/>
-    <w:next w:val="Text"/>
-    <w:autoRedefine/>
-    <w:semiHidden/>
-  </w:style>
-  <w:style w:type="paragraph" w:customStyle="1" w:styleId="TableStyle">
-    <w:name w:val="TableStyle"/>
-    <w:link w:val="TableStyleChar"/>
-    <w:pPr>
-      <w:ind w:left="85"/>
-    </w:pPr>
-    <w:rPr>
-      <w:rFonts w:ascii="Arial" w:hAnsi="Arial"/>
-      <w:noProof/>
-      <w:sz w:val="22"/>
-    </w:rPr>
-  </w:style>
-  <w:style w:type="paragraph" w:styleId="List">
-    <w:name w:val="List"/>
-    <w:pPr>
-      <w:numPr>
-        <w:numId w:val="13"/>
-      </w:numPr>
-      <w:spacing w:before="180"/>
-    </w:pPr>
-    <w:rPr>
-      <w:rFonts w:ascii="Arial" w:hAnsi="Arial"/>
-      <w:sz w:val="22"/>
-    </w:rPr>
-  </w:style>
-  <w:style w:type="paragraph" w:customStyle="1" w:styleId="NoSpellcheck">
-    <w:name w:val="NoSpellcheck"/>
-    <w:rPr>
-      <w:rFonts w:ascii="Arial" w:hAnsi="Arial"/>
-      <w:noProof/>
-      <w:sz w:val="12"/>
-      <w:lang w:val="en-GB"/>
-    </w:rPr>
-  </w:style>
-  <w:style w:type="paragraph" w:customStyle="1" w:styleId="Heading">
-    <w:name w:val="Heading"/>
-    <w:next w:val="BodyText"/>
-    <w:pPr>
-      <w:spacing w:before="360"/>
-      <w:ind w:left="2552"/>
-    </w:pPr>
-    <w:rPr>
-      <w:rFonts w:ascii="Arial" w:hAnsi="Arial"/>
-      <w:b/>
-      <w:sz w:val="22"/>
-    </w:rPr>
-  </w:style>
-  <w:style w:type="paragraph" w:customStyle="1" w:styleId="Contents">
-    <w:name w:val="Contents"/>
-    <w:next w:val="Text"/>
-    <w:pPr>
-      <w:spacing w:before="240" w:after="120"/>
-      <w:ind w:left="2552"/>
-    </w:pPr>
-    <w:rPr>
-      <w:rFonts w:ascii="Arial" w:hAnsi="Arial"/>
-      <w:b/>
-      <w:noProof/>
-      <w:sz w:val="22"/>
-    </w:rPr>
-  </w:style>
-  <w:style w:type="paragraph" w:customStyle="1" w:styleId="TableStyleUnderline">
-    <w:name w:val="TableStyleUnderline"/>
-    <w:basedOn w:val="TableStyle"/>
-    <w:pPr>
-      <w:ind w:left="0"/>
-    </w:pPr>
-    <w:rPr>
-      <w:u w:val="single"/>
-    </w:rPr>
-  </w:style>
-  <w:style w:type="paragraph" w:styleId="List2">
-    <w:name w:val="List 2"/>
-    <w:basedOn w:val="List"/>
-    <w:pPr>
-      <w:numPr>
-        <w:numId w:val="14"/>
-      </w:numPr>
-    </w:pPr>
-  </w:style>
-  <w:style w:type="paragraph" w:styleId="ListNumber">
-    <w:name w:val="List Number"/>
-    <w:pPr>
-      <w:numPr>
-        <w:numId w:val="17"/>
-      </w:numPr>
-      <w:spacing w:before="180"/>
-      <w:ind w:left="2921" w:hanging="369"/>
-    </w:pPr>
-    <w:rPr>
-      <w:rFonts w:ascii="Arial" w:hAnsi="Arial"/>
-      <w:sz w:val="22"/>
-    </w:rPr>
-  </w:style>
-  <w:style w:type="paragraph" w:customStyle="1" w:styleId="Distribution">
-    <w:name w:val="Distribution"/>
-    <w:basedOn w:val="Heading"/>
-    <w:next w:val="Text"/>
-  </w:style>
-  <w:style w:type="paragraph" w:styleId="ListNumber2">
-    <w:name w:val="List Number 2"/>
-    <w:pPr>
-      <w:numPr>
-        <w:numId w:val="2"/>
-      </w:numPr>
-      <w:spacing w:before="180"/>
-    </w:pPr>
-    <w:rPr>
-      <w:rFonts w:ascii="Arial" w:hAnsi="Arial"/>
-      <w:sz w:val="22"/>
-    </w:rPr>
-  </w:style>
-  <w:style w:type="paragraph" w:styleId="ListNumber5">
-    <w:name w:val="List Number 5"/>
-    <w:basedOn w:val="Normal"/>
-    <w:pPr>
-      <w:numPr>
-        <w:numId w:val="18"/>
-      </w:numPr>
-    </w:pPr>
-  </w:style>
-  <w:style w:type="paragraph" w:customStyle="1" w:styleId="ProgramStyle">
-    <w:name w:val="ProgramStyle"/>
-    <w:next w:val="BodyText"/>
-    <w:pPr>
-      <w:ind w:left="2552"/>
-    </w:pPr>
-    <w:rPr>
-      <w:rFonts w:ascii="Courier New" w:hAnsi="Courier New"/>
-      <w:sz w:val="16"/>
-    </w:rPr>
-  </w:style>
-  <w:style w:type="paragraph" w:styleId="FootnoteText">
-    <w:name w:val="footnote text"/>
-    <w:basedOn w:val="Normal"/>
-    <w:semiHidden/>
-    <w:rsid w:val="00053E5A"/>
-    <w:rPr>
-      <w:sz w:val="20"/>
-      <w:lang w:val="en-US"/>
-    </w:rPr>
-  </w:style>
-  <w:style w:type="paragraph" w:customStyle="1" w:styleId="Listabcsingleline">
-    <w:name w:val="List abc single line"/>
-    <w:pPr>
-      <w:numPr>
-        <w:numId w:val="6"/>
-      </w:numPr>
-    </w:pPr>
-    <w:rPr>
-      <w:rFonts w:ascii="Arial" w:hAnsi="Arial"/>
-      <w:sz w:val="22"/>
-    </w:rPr>
-  </w:style>
-  <w:style w:type="paragraph" w:customStyle="1" w:styleId="Listabcdoubleline">
-    <w:name w:val="List abc double line"/>
-    <w:pPr>
-      <w:numPr>
-        <w:numId w:val="8"/>
-      </w:numPr>
-      <w:spacing w:before="220"/>
-      <w:ind w:left="2921" w:hanging="369"/>
-    </w:pPr>
-    <w:rPr>
-      <w:rFonts w:ascii="Arial" w:hAnsi="Arial"/>
-      <w:sz w:val="22"/>
-    </w:rPr>
-  </w:style>
-  <w:style w:type="paragraph" w:customStyle="1" w:styleId="Listnumbersingleline">
-    <w:name w:val="List number single line"/>
-    <w:pPr>
-      <w:numPr>
-        <w:numId w:val="3"/>
-      </w:numPr>
-      <w:ind w:left="2921" w:hanging="369"/>
-    </w:pPr>
-    <w:rPr>
-      <w:rFonts w:ascii="Arial" w:hAnsi="Arial"/>
-      <w:sz w:val="22"/>
-    </w:rPr>
-  </w:style>
-  <w:style w:type="paragraph" w:customStyle="1" w:styleId="Listnumberdoubleline">
-    <w:name w:val="List number double line"/>
-    <w:pPr>
-      <w:numPr>
-        <w:numId w:val="11"/>
-      </w:numPr>
-      <w:spacing w:before="220"/>
-      <w:ind w:left="2921" w:hanging="369"/>
-    </w:pPr>
-    <w:rPr>
-      <w:rFonts w:ascii="Arial" w:hAnsi="Arial"/>
-      <w:sz w:val="22"/>
-    </w:rPr>
-  </w:style>
-  <w:style w:type="paragraph" w:customStyle="1" w:styleId="Listabcsinglelinewide">
-    <w:name w:val="List abc single line (wide)"/>
-    <w:pPr>
-      <w:numPr>
-        <w:numId w:val="5"/>
-      </w:numPr>
-    </w:pPr>
-    <w:rPr>
-      <w:rFonts w:ascii="Arial" w:hAnsi="Arial"/>
-      <w:sz w:val="22"/>
-      <w:lang w:bidi="ar-DZ"/>
-    </w:rPr>
-  </w:style>
-  <w:style w:type="paragraph" w:customStyle="1" w:styleId="Listnumberdoublelinewide">
-    <w:name w:val="List number double line (wide)"/>
-    <w:basedOn w:val="Listnumberdoubleline"/>
-    <w:pPr>
-      <w:numPr>
-        <w:numId w:val="12"/>
-      </w:numPr>
-    </w:pPr>
-  </w:style>
-  <w:style w:type="paragraph" w:customStyle="1" w:styleId="Listnumbersinglelinewide">
-    <w:name w:val="List number single line (wide)"/>
-    <w:pPr>
-      <w:numPr>
-        <w:numId w:val="4"/>
-      </w:numPr>
-    </w:pPr>
-    <w:rPr>
-      <w:rFonts w:ascii="Arial" w:hAnsi="Arial"/>
-      <w:sz w:val="22"/>
-    </w:rPr>
-  </w:style>
-  <w:style w:type="paragraph" w:customStyle="1" w:styleId="Listabcdoublelinewide">
-    <w:name w:val="List abc double line (wide)"/>
-    <w:pPr>
-      <w:numPr>
-        <w:numId w:val="15"/>
-      </w:numPr>
-      <w:spacing w:before="220"/>
-    </w:pPr>
-    <w:rPr>
-      <w:rFonts w:ascii="Arial" w:hAnsi="Arial"/>
-      <w:sz w:val="22"/>
-    </w:rPr>
-  </w:style>
-  <w:style w:type="paragraph" w:styleId="ListBullet2">
-    <w:name w:val="List Bullet 2"/>
-    <w:autoRedefine/>
-    <w:pPr>
-      <w:numPr>
-        <w:numId w:val="9"/>
-      </w:numPr>
-      <w:spacing w:before="220"/>
-    </w:pPr>
-    <w:rPr>
-      <w:rFonts w:ascii="Arial" w:hAnsi="Arial"/>
-      <w:sz w:val="22"/>
-    </w:rPr>
-  </w:style>
-  <w:style w:type="paragraph" w:styleId="ListBullet">
-    <w:name w:val="List Bullet"/>
-    <w:autoRedefine/>
-    <w:pPr>
-      <w:numPr>
-        <w:numId w:val="16"/>
-      </w:numPr>
-    </w:pPr>
-    <w:rPr>
-      <w:rFonts w:ascii="Arial" w:hAnsi="Arial"/>
-      <w:sz w:val="22"/>
-    </w:rPr>
-  </w:style>
-  <w:style w:type="paragraph" w:customStyle="1" w:styleId="ListBulletwide">
-    <w:name w:val="List Bullet (wide)"/>
-    <w:pPr>
-      <w:numPr>
-        <w:numId w:val="7"/>
-      </w:numPr>
-    </w:pPr>
-    <w:rPr>
-      <w:rFonts w:ascii="Arial" w:hAnsi="Arial"/>
-      <w:sz w:val="22"/>
-    </w:rPr>
-  </w:style>
-  <w:style w:type="paragraph" w:customStyle="1" w:styleId="ListBullet2wide">
-    <w:name w:val="List Bullet 2 (wide)"/>
-    <w:pPr>
-      <w:numPr>
-        <w:numId w:val="10"/>
-      </w:numPr>
-      <w:spacing w:before="220"/>
-    </w:pPr>
-    <w:rPr>
-      <w:rFonts w:ascii="Arial" w:hAnsi="Arial"/>
-      <w:sz w:val="22"/>
-    </w:rPr>
-  </w:style>
-  <w:style w:type="paragraph" w:styleId="Closing">
-    <w:name w:val="Closing"/>
-    <w:basedOn w:val="Normal"/>
-    <w:pPr>
-      <w:ind w:left="4252"/>
-    </w:pPr>
-  </w:style>
-  <w:style w:type="paragraph" w:customStyle="1" w:styleId="Term-list">
-    <w:name w:val="Term-list"/>
-    <w:pPr>
-      <w:spacing w:before="240"/>
-      <w:ind w:left="4820" w:hanging="2268"/>
-    </w:pPr>
-    <w:rPr>
-      <w:rFonts w:ascii="Arial" w:hAnsi="Arial"/>
-      <w:sz w:val="22"/>
-    </w:rPr>
-  </w:style>
-  <w:style w:type="paragraph" w:styleId="Caption">
-    <w:name w:val="caption"/>
-    <w:basedOn w:val="Normal"/>
-    <w:next w:val="Normal"/>
-    <w:qFormat/>
-    <w:rsid w:val="00053E5A"/>
-    <w:rPr>
-      <w:b/>
-      <w:bCs/>
-      <w:sz w:val="20"/>
-      <w:lang w:val="en-US"/>
-    </w:rPr>
-  </w:style>
-  <w:style w:type="table" w:styleId="TableGrid">
-    <w:name w:val="Table Grid"/>
-    <w:basedOn w:val="TableNormal"/>
-    <w:rsid w:val="007500F5"/>
-    <w:tblPr>
-      <w:tblBorders>
-        <w:top w:val="single" w:sz="4" w:space="0" w:color="auto"/>
-        <w:left w:val="single" w:sz="4" w:space="0" w:color="auto"/>
-        <w:bottom w:val="single" w:sz="4" w:space="0" w:color="auto"/>
-        <w:right w:val="single" w:sz="4" w:space="0" w:color="auto"/>
-        <w:insideH w:val="single" w:sz="4" w:space="0" w:color="auto"/>
-        <w:insideV w:val="single" w:sz="4" w:space="0" w:color="auto"/>
-      </w:tblBorders>
-    </w:tblPr>
-  </w:style>
-  <w:style w:type="character" w:customStyle="1" w:styleId="TableStyleChar">
-    <w:name w:val="TableStyle Char"/>
-    <w:link w:val="TableStyle"/>
-    <w:rsid w:val="007A3EB7"/>
-    <w:rPr>
-      <w:rFonts w:ascii="Arial" w:hAnsi="Arial"/>
-      <w:noProof/>
-      <w:sz w:val="22"/>
-      <w:lang w:val="en-US" w:eastAsia="en-US" w:bidi="ar-SA"/>
-    </w:rPr>
-  </w:style>
-  <w:style w:type="paragraph" w:customStyle="1" w:styleId="CaptionFigure">
-    <w:name w:val="CaptionFigure"/>
-    <w:next w:val="BodyText"/>
-    <w:pPr>
-      <w:tabs>
-        <w:tab w:val="left" w:pos="3686"/>
-      </w:tabs>
-      <w:spacing w:before="120" w:after="60"/>
-      <w:ind w:left="3516" w:hanging="964"/>
-    </w:pPr>
-    <w:rPr>
-      <w:rFonts w:ascii="Arial" w:hAnsi="Arial"/>
-      <w:lang w:val="en-GB"/>
-    </w:rPr>
-  </w:style>
-  <w:style w:type="paragraph" w:customStyle="1" w:styleId="CaptionTable">
-    <w:name w:val="CaptionTable"/>
-    <w:next w:val="BodyText"/>
-    <w:pPr>
-      <w:tabs>
-        <w:tab w:val="left" w:pos="3686"/>
-      </w:tabs>
-      <w:spacing w:before="120" w:after="60"/>
-      <w:ind w:left="3516" w:hanging="964"/>
-    </w:pPr>
-    <w:rPr>
-      <w:rFonts w:ascii="Arial" w:hAnsi="Arial"/>
-      <w:lang w:val="en-GB"/>
-    </w:rPr>
-  </w:style>
-  <w:style w:type="paragraph" w:customStyle="1" w:styleId="CaptionEquation">
-    <w:name w:val="CaptionEquation"/>
-    <w:next w:val="BodyText"/>
-    <w:pPr>
-      <w:tabs>
-        <w:tab w:val="left" w:pos="3827"/>
-      </w:tabs>
-      <w:spacing w:before="120" w:after="60"/>
-      <w:ind w:left="3743" w:hanging="1191"/>
-    </w:pPr>
-    <w:rPr>
-      <w:rFonts w:ascii="Arial" w:hAnsi="Arial"/>
-      <w:lang w:val="en-GB"/>
-    </w:rPr>
-  </w:style>
-  <w:style w:type="paragraph" w:customStyle="1" w:styleId="CaptionFigureWide">
-    <w:name w:val="CaptionFigureWide"/>
-    <w:next w:val="BodyText"/>
-    <w:pPr>
-      <w:tabs>
-        <w:tab w:val="left" w:pos="2268"/>
-      </w:tabs>
-      <w:spacing w:before="120" w:after="60"/>
-      <w:ind w:left="2268" w:hanging="964"/>
-    </w:pPr>
-    <w:rPr>
-      <w:rFonts w:ascii="Arial" w:hAnsi="Arial"/>
-      <w:lang w:val="en-GB"/>
-    </w:rPr>
-  </w:style>
-  <w:style w:type="paragraph" w:customStyle="1" w:styleId="CaptionTableWide">
-    <w:name w:val="CaptionTableWide"/>
-    <w:next w:val="BodyText"/>
-    <w:pPr>
-      <w:tabs>
-        <w:tab w:val="left" w:pos="2268"/>
-      </w:tabs>
-      <w:spacing w:before="120" w:after="60"/>
-      <w:ind w:left="2268" w:hanging="964"/>
-    </w:pPr>
-    <w:rPr>
-      <w:rFonts w:ascii="Arial" w:hAnsi="Arial"/>
-      <w:lang w:val="en-GB"/>
-    </w:rPr>
-  </w:style>
-  <w:style w:type="paragraph" w:customStyle="1" w:styleId="CaptionEquationWide">
-    <w:name w:val="CaptionEquationWide"/>
-    <w:next w:val="BodyText"/>
-    <w:pPr>
-      <w:tabs>
-        <w:tab w:val="left" w:pos="2552"/>
-      </w:tabs>
-      <w:spacing w:before="120" w:after="60"/>
-      <w:ind w:left="2495" w:hanging="1191"/>
-    </w:pPr>
-    <w:rPr>
-      <w:rFonts w:ascii="Arial" w:hAnsi="Arial"/>
-      <w:lang w:val="en-GB"/>
-    </w:rPr>
-  </w:style>
-  <w:style w:type="character" w:styleId="Hyperlink">
-    <w:name w:val="Hyperlink"/>
-    <w:uiPriority w:val="99"/>
-    <w:rsid w:val="00AC0532"/>
-    <w:rPr>
-      <w:color w:val="0000FF"/>
-      <w:u w:val="single"/>
-    </w:rPr>
-  </w:style>
-  <w:style w:type="character" w:customStyle="1" w:styleId="text0">
-    <w:name w:val="text"/>
-    <w:basedOn w:val="DefaultParagraphFont"/>
-    <w:rsid w:val="00AC0532"/>
-  </w:style>
-  <w:style w:type="character" w:customStyle="1" w:styleId="BodyTextChar">
-    <w:name w:val="Body Text Char"/>
-    <w:aliases w:val=" ändrad Char,AvtalBrödtext Char,ändrad Char,Bodytext Char,AvtalBrodtext Char,andrad Char,EHPT Char,Body Text2 Char,Body3 Char,bt Char,Response Char,Body Text level 1 Char,à¹×éÍàÃ×èÍ§ Char,Block text Char,body text Char,sp Char,sbs Char"/>
-    <w:link w:val="BodyText"/>
-    <w:rsid w:val="00CF697D"/>
-    <w:rPr>
-      <w:rFonts w:ascii="Arial" w:hAnsi="Arial"/>
-      <w:sz w:val="22"/>
-    </w:rPr>
-  </w:style>
-  <w:style w:type="paragraph" w:styleId="BalloonText">
-    <w:name w:val="Balloon Text"/>
-    <w:basedOn w:val="Normal"/>
-    <w:link w:val="BalloonTextChar"/>
-    <w:rsid w:val="00B10E84"/>
-    <w:rPr>
-      <w:rFonts w:ascii="Tahoma" w:hAnsi="Tahoma" w:cs="Tahoma"/>
-      <w:sz w:val="16"/>
-      <w:szCs w:val="16"/>
-    </w:rPr>
-  </w:style>
-  <w:style w:type="character" w:customStyle="1" w:styleId="BalloonTextChar">
-    <w:name w:val="Balloon Text Char"/>
-    <w:basedOn w:val="DefaultParagraphFont"/>
-    <w:link w:val="BalloonText"/>
-    <w:rsid w:val="00B10E84"/>
-    <w:rPr>
-      <w:rFonts w:ascii="Tahoma" w:hAnsi="Tahoma" w:cs="Tahoma"/>
-      <w:sz w:val="16"/>
-      <w:szCs w:val="16"/>
-      <w:lang w:val="en-GB"/>
-    </w:rPr>
-  </w:style>
-</w:styles>
-</file>
-
-<file path=word/stylesWithEffects.xml><?xml version="1.0" encoding="utf-8"?>
-<w:styles xmlns:wpc="http://schemas.microsoft.com/office/word/2010/wordprocessingCanvas" xmlns:mc="http://schemas.openxmlformats.org/markup-compatibility/2006" xmlns:o="urn:schemas-microsoft-com:office:office" xmlns:r="http://schemas.openxmlformats.org/officeDocument/2006/relationships" xmlns:m="http://schemas.openxmlformats.org/officeDocument/2006/math" xmlns:v="urn:schemas-microsoft-com:vml" xmlns:wp14="http://schemas.microsoft.com/office/word/2010/wordprocessingDrawing" xmlns:wp="http://schemas.openxmlformats.org/drawingml/2006/wordprocessingDrawing" xmlns:w10="urn:schemas-microsoft-com:office:word" xmlns:w="http://schemas.openxmlformats.org/wordprocessingml/2006/main" xmlns:w14="http://schemas.microsoft.com/office/word/2010/wordml" xmlns:wpg="http://schemas.microsoft.com/office/word/2010/wordprocessingGroup" xmlns:wpi="http://schemas.microsoft.com/office/word/2010/wordprocessingInk" xmlns:wne="http://schemas.microsoft.com/office/word/2006/wordml" xmlns:wps="http://schemas.microsoft.com/office/word/2010/wordprocessingShape" mc:Ignorable="w14 wp14">
-  <w:docDefaults>
-    <w:rPrDefault>
-      <w:rPr>
-        <w:rFonts w:ascii="Times New Roman" w:eastAsia="Times New Roman" w:hAnsi="Times New Roman" w:cs="Times New Roman"/>
-        <w:lang w:val="en-US" w:eastAsia="en-US" w:bidi="ar-SA"/>
-      </w:rPr>
-    </w:rPrDefault>
-    <w:pPrDefault/>
-  </w:docDefaults>
-  <w:latentStyles w:defLockedState="0" w:defUIPriority="0" w:defSemiHidden="0" w:defUnhideWhenUsed="0" w:defQFormat="0" w:count="267">
-    <w:lsdException w:name="Normal" w:qFormat="1"/>
-    <w:lsdException w:name="heading 1" w:qFormat="1"/>
-    <w:lsdException w:name="heading 2" w:qFormat="1"/>
-    <w:lsdException w:name="heading 3" w:qFormat="1"/>
-    <w:lsdException w:name="heading 4" w:qFormat="1"/>
-    <w:lsdException w:name="heading 5" w:qFormat="1"/>
-    <w:lsdException w:name="heading 6" w:qFormat="1"/>
-    <w:lsdException w:name="heading 7" w:qFormat="1"/>
-    <w:lsdException w:name="heading 8" w:qFormat="1"/>
-    <w:lsdException w:name="heading 9" w:qFormat="1"/>
-    <w:lsdException w:name="caption" w:qFormat="1"/>
-    <w:lsdException w:name="Title" w:qFormat="1"/>
-    <w:lsdException w:name="Subtitle" w:qFormat="1"/>
-    <w:lsdException w:name="Hyperlink" w:uiPriority="99"/>
-    <w:lsdException w:name="Strong" w:qFormat="1"/>
-    <w:lsdException w:name="Emphasis" w:qFormat="1"/>
-    <w:lsdException w:name="Placeholder Text" w:semiHidden="1" w:uiPriority="99"/>
-    <w:lsdException w:name="No Spacing" w:uiPriority="1" w:qFormat="1"/>
-    <w:lsdException w:name="Light Shading" w:uiPriority="60"/>
-    <w:lsdException w:name="Light List" w:uiPriority="61"/>
-    <w:lsdException w:name="Light Grid" w:uiPriority="62"/>
-    <w:lsdException w:name="Medium Shading 1" w:uiPriority="63"/>
-    <w:lsdException w:name="Medium Shading 2" w:uiPriority="64"/>
-    <w:lsdException w:name="Medium List 1" w:uiPriority="65"/>
-    <w:lsdException w:name="Medium List 2" w:uiPriority="66"/>
-    <w:lsdException w:name="Medium Grid 1" w:uiPriority="67"/>
-    <w:lsdException w:name="Medium Grid 2" w:uiPriority="68"/>
-    <w:lsdException w:name="Medium Grid 3" w:uiPriority="69"/>
-    <w:lsdException w:name="Dark List" w:uiPriority="70"/>
-    <w:lsdException w:name="Colorful Shading" w:uiPriority="71"/>
-    <w:lsdException w:name="Colorful List" w:uiPriority="72"/>
-    <w:lsdException w:name="Colorful Grid" w:uiPriority="73"/>
-    <w:lsdException w:name="Light Shading Accent 1" w:uiPriority="60"/>
-    <w:lsdException w:name="Light List Accent 1" w:uiPriority="61"/>
-    <w:lsdException w:name="Light Grid Accent 1" w:uiPriority="62"/>
-    <w:lsdException w:name="Medium Shading 1 Accent 1" w:uiPriority="63"/>
-    <w:lsdException w:name="Medium Shading 2 Accent 1" w:uiPriority="64"/>
-    <w:lsdException w:name="Medium List 1 Accent 1" w:uiPriority="65"/>
-    <w:lsdException w:name="Revision" w:semiHidden="1" w:uiPriority="99"/>
-    <w:lsdException w:name="List Paragraph" w:uiPriority="34" w:qFormat="1"/>
-    <w:lsdException w:name="Quote" w:uiPriority="29" w:qFormat="1"/>
-    <w:lsdException w:name="Intense Quote" w:uiPriority="30" w:qFormat="1"/>
-    <w:lsdException w:name="Medium List 2 Accent 1" w:uiPriority="66"/>
-    <w:lsdException w:name="Medium Grid 1 Accent 1" w:uiPriority="67"/>
-    <w:lsdException w:name="Medium Grid 2 Accent 1" w:uiPriority="68"/>
-    <w:lsdException w:name="Medium Grid 3 Accent 1" w:uiPriority="69"/>
-    <w:lsdException w:name="Dark List Accent 1" w:uiPriority="70"/>
-    <w:lsdException w:name="Colorful Shading Accent 1" w:uiPriority="71"/>
-    <w:lsdException w:name="Colorful List Accent 1" w:uiPriority="72"/>
-    <w:lsdException w:name="Colorful Grid Accent 1" w:uiPriority="73"/>
-    <w:lsdException w:name="Light Shading Accent 2" w:uiPriority="60"/>
-    <w:lsdException w:name="Light List Accent 2" w:uiPriority="61"/>
-    <w:lsdException w:name="Light Grid Accent 2" w:uiPriority="62"/>
-    <w:lsdException w:name="Medium Shading 1 Accent 2" w:uiPriority="63"/>
-    <w:lsdException w:name="Medium Shading 2 Accent 2" w:uiPriority="64"/>
-    <w:lsdException w:name="Medium List 1 Accent 2" w:uiPriority="65"/>
-    <w:lsdException w:name="Medium List 2 Accent 2" w:uiPriority="66"/>
-    <w:lsdException w:name="Medium Grid 1 Accent 2" w:uiPriority="67"/>
-    <w:lsdException w:name="Medium Grid 2 Accent 2" w:uiPriority="68"/>
-    <w:lsdException w:name="Medium Grid 3 Accent 2" w:uiPriority="69"/>
-    <w:lsdException w:name="Dark List Accent 2" w:uiPriority="70"/>
-    <w:lsdException w:name="Colorful Shading Accent 2" w:uiPriority="71"/>
-    <w:lsdException w:name="Colorful List Accent 2" w:uiPriority="72"/>
-    <w:lsdException w:name="Colorful Grid Accent 2" w:uiPriority="73"/>
-    <w:lsdException w:name="Light Shading Accent 3" w:uiPriority="60"/>
-    <w:lsdException w:name="Light List Accent 3" w:uiPriority="61"/>
-    <w:lsdException w:name="Light Grid Accent 3" w:uiPriority="62"/>
-    <w:lsdException w:name="Medium Shading 1 Accent 3" w:uiPriority="63"/>
-    <w:lsdException w:name="Medium Shading 2 Accent 3" w:uiPriority="64"/>
-    <w:lsdException w:name="Medium List 1 Accent 3" w:uiPriority="65"/>
-    <w:lsdException w:name="Medium List 2 Accent 3" w:uiPriority="66"/>
-    <w:lsdException w:name="Medium Grid 1 Accent 3" w:uiPriority="67"/>
-    <w:lsdException w:name="Medium Grid 2 Accent 3" w:uiPriority="68"/>
-    <w:lsdException w:name="Medium Grid 3 Accent 3" w:uiPriority="69"/>
-    <w:lsdException w:name="Dark List Accent 3" w:uiPriority="70"/>
-    <w:lsdException w:name="Colorful Shading Accent 3" w:uiPriority="71"/>
-    <w:lsdException w:name="Colorful List Accent 3" w:uiPriority="72"/>
-    <w:lsdException w:name="Colorful Grid Accent 3" w:uiPriority="73"/>
-    <w:lsdException w:name="Light Shading Accent 4" w:uiPriority="60"/>
-    <w:lsdException w:name="Light List Accent 4" w:uiPriority="61"/>
-    <w:lsdException w:name="Light Grid Accent 4" w:uiPriority="62"/>
-    <w:lsdException w:name="Medium Shading 1 Accent 4" w:uiPriority="63"/>
-    <w:lsdException w:name="Medium Shading 2 Accent 4" w:uiPriority="64"/>
-    <w:lsdException w:name="Medium List 1 Accent 4" w:uiPriority="65"/>
-    <w:lsdException w:name="Medium List 2 Accent 4" w:uiPriority="66"/>
-    <w:lsdException w:name="Medium Grid 1 Accent 4" w:uiPriority="67"/>
-    <w:lsdException w:name="Medium Grid 2 Accent 4" w:uiPriority="68"/>
-    <w:lsdException w:name="Medium Grid 3 Accent 4" w:uiPriority="69"/>
-    <w:lsdException w:name="Dark List Accent 4" w:uiPriority="70"/>
-    <w:lsdException w:name="Colorful Shading Accent 4" w:uiPriority="71"/>
-    <w:lsdException w:name="Colorful List Accent 4" w:uiPriority="72"/>
-    <w:lsdException w:name="Colorful Grid Accent 4" w:uiPriority="73"/>
-    <w:lsdException w:name="Light Shading Accent 5" w:uiPriority="60"/>
-    <w:lsdException w:name="Light List Accent 5" w:uiPriority="61"/>
-    <w:lsdException w:name="Light Grid Accent 5" w:uiPriority="62"/>
-    <w:lsdException w:name="Medium Shading 1 Accent 5" w:uiPriority="63"/>
-    <w:lsdException w:name="Medium Shading 2 Accent 5" w:uiPriority="64"/>
-    <w:lsdException w:name="Medium List 1 Accent 5" w:uiPriority="65"/>
-    <w:lsdException w:name="Medium List 2 Accent 5" w:uiPriority="66"/>
-    <w:lsdException w:name="Medium Grid 1 Accent 5" w:uiPriority="67"/>
-    <w:lsdException w:name="Medium Grid 2 Accent 5" w:uiPriority="68"/>
-    <w:lsdException w:name="Medium Grid 3 Accent 5" w:uiPriority="69"/>
-    <w:lsdException w:name="Dark List Accent 5" w:uiPriority="70"/>
-    <w:lsdException w:name="Colorful Shading Accent 5" w:uiPriority="71"/>
-    <w:lsdException w:name="Colorful List Accent 5" w:uiPriority="72"/>
-    <w:lsdException w:name="Colorful Grid Accent 5" w:uiPriority="73"/>
-    <w:lsdException w:name="Light Shading Accent 6" w:uiPriority="60"/>
-    <w:lsdException w:name="Light List Accent 6" w:uiPriority="61"/>
-    <w:lsdException w:name="Light Grid Accent 6" w:uiPriority="62"/>
-    <w:lsdException w:name="Medium Shading 1 Accent 6" w:uiPriority="63"/>
-    <w:lsdException w:name="Medium Shading 2 Accent 6" w:uiPriority="64"/>
-    <w:lsdException w:name="Medium List 1 Accent 6" w:uiPriority="65"/>
-    <w:lsdException w:name="Medium List 2 Accent 6" w:uiPriority="66"/>
-    <w:lsdException w:name="Medium Grid 1 Accent 6" w:uiPriority="67"/>
-    <w:lsdException w:name="Medium Grid 2 Accent 6" w:uiPriority="68"/>
-    <w:lsdException w:name="Medium Grid 3 Accent 6" w:uiPriority="69"/>
-    <w:lsdException w:name="Dark List Accent 6" w:uiPriority="70"/>
-    <w:lsdException w:name="Colorful Shading Accent 6" w:uiPriority="71"/>
-    <w:lsdException w:name="Colorful List Accent 6" w:uiPriority="72"/>
-    <w:lsdException w:name="Colorful Grid Accent 6" w:uiPriority="73"/>
-    <w:lsdException w:name="Subtle Emphasis" w:uiPriority="19" w:qFormat="1"/>
-    <w:lsdException w:name="Intense Emphasis" w:uiPriority="21" w:qFormat="1"/>
-    <w:lsdException w:name="Subtle Reference" w:uiPriority="31" w:qFormat="1"/>
-    <w:lsdException w:name="Intense Reference" w:uiPriority="32" w:qFormat="1"/>
-    <w:lsdException w:name="Book Title" w:uiPriority="33" w:qFormat="1"/>
-    <w:lsdException w:name="Bibliography" w:semiHidden="1" w:uiPriority="37" w:unhideWhenUsed="1"/>
-    <w:lsdException w:name="TOC Heading" w:semiHidden="1" w:uiPriority="39" w:unhideWhenUsed="1" w:qFormat="1"/>
+    <w:lsdException w:name="Plain Table 1" w:uiPriority="41"/>
+    <w:lsdException w:name="Plain Table 2" w:uiPriority="42"/>
+    <w:lsdException w:name="Plain Table 3" w:uiPriority="43"/>
+    <w:lsdException w:name="Plain Table 4" w:uiPriority="44"/>
+    <w:lsdException w:name="Plain Table 5" w:uiPriority="45"/>
+    <w:lsdException w:name="Grid Table Light" w:uiPriority="40"/>
+    <w:lsdException w:name="Grid Table 1 Light" w:uiPriority="46"/>
+    <w:lsdException w:name="Grid Table 2" w:uiPriority="47"/>
+    <w:lsdException w:name="Grid Table 3" w:uiPriority="48"/>
+    <w:lsdException w:name="Grid Table 4" w:uiPriority="49"/>
+    <w:lsdException w:name="Grid Table 5 Dark" w:uiPriority="50"/>
+    <w:lsdException w:name="Grid Table 6 Colorful" w:uiPriority="51"/>
+    <w:lsdException w:name="Grid Table 7 Colorful" w:uiPriority="52"/>
+    <w:lsdException w:name="Grid Table 1 Light Accent 1" w:uiPriority="46"/>
+    <w:lsdException w:name="Grid Table 2 Accent 1" w:uiPriority="47"/>
+    <w:lsdException w:name="Grid Table 3 Accent 1" w:uiPriority="48"/>
+    <w:lsdException w:name="Grid Table 4 Accent 1" w:uiPriority="49"/>
+    <w:lsdException w:name="Grid Table 5 Dark Accent 1" w:uiPriority="50"/>
+    <w:lsdException w:name="Grid Table 6 Colorful Accent 1" w:uiPriority="51"/>
+    <w:lsdException w:name="Grid Table 7 Colorful Accent 1" w:uiPriority="52"/>
+    <w:lsdException w:name="Grid Table 1 Light Accent 2" w:uiPriority="46"/>
+    <w:lsdException w:name="Grid Table 2 Accent 2" w:uiPriority="47"/>
+    <w:lsdException w:name="Grid Table 3 Accent 2" w:uiPriority="48"/>
+    <w:lsdException w:name="Grid Table 4 Accent 2" w:uiPriority="49"/>
+    <w:lsdException w:name="Grid Table 5 Dark Accent 2" w:uiPriority="50"/>
+    <w:lsdException w:name="Grid Table 6 Colorful Accent 2" w:uiPriority="51"/>
+    <w:lsdException w:name="Grid Table 7 Colorful Accent 2" w:uiPriority="52"/>
+    <w:lsdException w:name="Grid Table 1 Light Accent 3" w:uiPriority="46"/>
+    <w:lsdException w:name="Grid Table 2 Accent 3" w:uiPriority="47"/>
+    <w:lsdException w:name="Grid Table 3 Accent 3" w:uiPriority="48"/>
+    <w:lsdException w:name="Grid Table 4 Accent 3" w:uiPriority="49"/>
+    <w:lsdException w:name="Grid Table 5 Dark Accent 3" w:uiPriority="50"/>
+    <w:lsdException w:name="Grid Table 6 Colorful Accent 3" w:uiPriority="51"/>
+    <w:lsdException w:name="Grid Table 7 Colorful Accent 3" w:uiPriority="52"/>
+    <w:lsdException w:name="Grid Table 1 Light Accent 4" w:uiPriority="46"/>
+    <w:lsdException w:name="Grid Table 2 Accent 4" w:uiPriority="47"/>
+    <w:lsdException w:name="Grid Table 3 Accent 4" w:uiPriority="48"/>
+    <w:lsdException w:name="Grid Table 4 Accent 4" w:uiPriority="49"/>
+    <w:lsdException w:name="Grid Table 5 Dark Accent 4" w:uiPriority="50"/>
+    <w:lsdException w:name="Grid Table 6 Colorful Accent 4" w:uiPriority="51"/>
+    <w:lsdException w:name="Grid Table 7 Colorful Accent 4" w:uiPriority="52"/>
+    <w:lsdException w:name="Grid Table 1 Light Accent 5" w:uiPriority="46"/>
+    <w:lsdException w:name="Grid Table 2 Accent 5" w:uiPriority="47"/>
+    <w:lsdException w:name="Grid Table 3 Accent 5" w:uiPriority="48"/>
+    <w:lsdException w:name="Grid Table 4 Accent 5" w:uiPriority="49"/>
+    <w:lsdException w:name="Grid Table 5 Dark Accent 5" w:uiPriority="50"/>
+    <w:lsdException w:name="Grid Table 6 Colorful Accent 5" w:uiPriority="51"/>
+    <w:lsdException w:name="Grid Table 7 Colorful Accent 5" w:uiPriority="52"/>
+    <w:lsdException w:name="Grid Table 1 Light Accent 6" w:uiPriority="46"/>
+    <w:lsdException w:name="Grid Table 2 Accent 6" w:uiPriority="47"/>
+    <w:lsdException w:name="Grid Table 3 Accent 6" w:uiPriority="48"/>
+    <w:lsdException w:name="Grid Table 4 Accent 6" w:uiPriority="49"/>
+    <w:lsdException w:name="Grid Table 5 Dark Accent 6" w:uiPriority="50"/>
+    <w:lsdException w:name="Grid Table 6 Colorful Accent 6" w:uiPriority="51"/>
+    <w:lsdException w:name="Grid Table 7 Colorful Accent 6" w:uiPriority="52"/>
+    <w:lsdException w:name="List Table 1 Light" w:uiPriority="46"/>
+    <w:lsdException w:name="List Table 2" w:uiPriority="47"/>
+    <w:lsdException w:name="List Table 3" w:uiPriority="48"/>
+    <w:lsdException w:name="List Table 4" w:uiPriority="49"/>
+    <w:lsdException w:name="List Table 5 Dark" w:uiPriority="50"/>
+    <w:lsdException w:name="List Table 6 Colorful" w:uiPriority="51"/>
+    <w:lsdException w:name="List Table 7 Colorful" w:uiPriority="52"/>
+    <w:lsdException w:name="List Table 1 Light Accent 1" w:uiPriority="46"/>
+    <w:lsdException w:name="List Table 2 Accent 1" w:uiPriority="47"/>
+    <w:lsdException w:name="List Table 3 Accent 1" w:uiPriority="48"/>
+    <w:lsdException w:name="List Table 4 Accent 1" w:uiPriority="49"/>
+    <w:lsdException w:name="List Table 5 Dark Accent 1" w:uiPriority="50"/>
+    <w:lsdException w:name="List Table 6 Colorful Accent 1" w:uiPriority="51"/>
+    <w:lsdException w:name="List Table 7 Colorful Accent 1" w:uiPriority="52"/>
+    <w:lsdException w:name="List Table 1 Light Accent 2" w:uiPriority="46"/>
+    <w:lsdException w:name="List Table 2 Accent 2" w:uiPriority="47"/>
+    <w:lsdException w:name="List Table 3 Accent 2" w:uiPriority="48"/>
+    <w:lsdException w:name="List Table 4 Accent 2" w:uiPriority="49"/>
+    <w:lsdException w:name="List Table 5 Dark Accent 2" w:uiPriority="50"/>
+    <w:lsdException w:name="List Table 6 Colorful Accent 2" w:uiPriority="51"/>
+    <w:lsdException w:name="List Table 7 Colorful Accent 2" w:uiPriority="52"/>
+    <w:lsdException w:name="List Table 1 Light Accent 3" w:uiPriority="46"/>
+    <w:lsdException w:name="List Table 2 Accent 3" w:uiPriority="47"/>
+    <w:lsdException w:name="List Table 3 Accent 3" w:uiPriority="48"/>
+    <w:lsdException w:name="List Table 4 Accent 3" w:uiPriority="49"/>
+    <w:lsdException w:name="List Table 5 Dark Accent 3" w:uiPriority="50"/>
+    <w:lsdException w:name="List Table 6 Colorful Accent 3" w:uiPriority="51"/>
+    <w:lsdException w:name="List Table 7 Colorful Accent 3" w:uiPriority="52"/>
+    <w:lsdException w:name="List Table 1 Light Accent 4" w:uiPriority="46"/>
+    <w:lsdException w:name="List Table 2 Accent 4" w:uiPriority="47"/>
+    <w:lsdException w:name="List Table 3 Accent 4" w:uiPriority="48"/>
+    <w:lsdException w:name="List Table 4 Accent 4" w:uiPriority="49"/>
+    <w:lsdException w:name="List Table 5 Dark Accent 4" w:uiPriority="50"/>
+    <w:lsdException w:name="List Table 6 Colorful Accent 4" w:uiPriority="51"/>
+    <w:lsdException w:name="List Table 7 Colorful Accent 4" w:uiPriority="52"/>
+    <w:lsdException w:name="List Table 1 Light Accent 5" w:uiPriority="46"/>
+    <w:lsdException w:name="List Table 2 Accent 5" w:uiPriority="47"/>
+    <w:lsdException w:name="List Table 3 Accent 5" w:uiPriority="48"/>
+    <w:lsdException w:name="List Table 4 Accent 5" w:uiPriority="49"/>
+    <w:lsdException w:name="List Table 5 Dark Accent 5" w:uiPriority="50"/>
+    <w:lsdException w:name="List Table 6 Colorful Accent 5" w:uiPriority="51"/>
+    <w:lsdException w:name="List Table 7 Colorful Accent 5" w:uiPriority="52"/>
+    <w:lsdException w:name="List Table 1 Light Accent 6" w:uiPriority="46"/>
+    <w:lsdException w:name="List Table 2 Accent 6" w:uiPriority="47"/>
+    <w:lsdException w:name="List Table 3 Accent 6" w:uiPriority="48"/>
+    <w:lsdException w:name="List Table 4 Accent 6" w:uiPriority="49"/>
+    <w:lsdException w:name="List Table 5 Dark Accent 6" w:uiPriority="50"/>
+    <w:lsdException w:name="List Table 6 Colorful Accent 6" w:uiPriority="51"/>
+    <w:lsdException w:name="List Table 7 Colorful Accent 6" w:uiPriority="52"/>
+    <w:lsdException w:name="Mention" w:semiHidden="1" w:uiPriority="99" w:unhideWhenUsed="1"/>
+    <w:lsdException w:name="Smart Hyperlink" w:semiHidden="1" w:uiPriority="99" w:unhideWhenUsed="1"/>
   </w:latentStyles>
   <w:style w:type="paragraph" w:default="1" w:styleId="Normal">
     <w:name w:val="Normal"/>

</xml_diff>

<commit_message>
PRI, release notes updated
</commit_message>
<xml_diff>
--- a/usrguide/PRI.docx
+++ b/usrguide/PRI.docx
@@ -260,7 +260,7 @@
                 <w:rFonts w:cs="Arial"/>
                 <w:szCs w:val="22"/>
               </w:rPr>
-              <w:t>5</w:t>
+              <w:t>6</w:t>
             </w:r>
           </w:p>
         </w:tc>
@@ -283,14 +283,7 @@
                 <w:rFonts w:cs="Arial"/>
                 <w:szCs w:val="22"/>
               </w:rPr>
-              <w:t>R</w:t>
-            </w:r>
-            <w:r>
-              <w:rPr>
-                <w:rFonts w:cs="Arial"/>
-                <w:szCs w:val="22"/>
-              </w:rPr>
-              <w:t>5B</w:t>
+              <w:t>n/a</w:t>
             </w:r>
           </w:p>
         </w:tc>
@@ -308,99 +301,26 @@
                 <w:szCs w:val="22"/>
               </w:rPr>
             </w:pPr>
-          </w:p>
-        </w:tc>
-        <w:tc>
-          <w:tcPr>
-            <w:tcW w:w="2486" w:type="dxa"/>
-          </w:tcPr>
-          <w:p>
-            <w:pPr>
-              <w:pStyle w:val="BodyText"/>
-              <w:spacing w:before="120"/>
-              <w:ind w:left="0"/>
+            <w:r>
               <w:rPr>
                 <w:rFonts w:cs="Arial"/>
                 <w:szCs w:val="22"/>
               </w:rPr>
-            </w:pPr>
+              <w:t>R</w:t>
+            </w:r>
             <w:r>
               <w:rPr>
                 <w:rFonts w:cs="Arial"/>
                 <w:szCs w:val="22"/>
               </w:rPr>
-              <w:t>TTCN-3 Executor</w:t>
-            </w:r>
-          </w:p>
-        </w:tc>
-      </w:tr>
-      <w:tr>
-        <w:tc>
-          <w:tcPr>
-            <w:tcW w:w="2458" w:type="dxa"/>
-          </w:tcPr>
-          <w:p>
-            <w:pPr>
-              <w:pStyle w:val="BodyText"/>
-              <w:spacing w:before="120"/>
-              <w:ind w:left="0"/>
+              <w:t>1</w:t>
+            </w:r>
+            <w:r>
               <w:rPr>
                 <w:rFonts w:cs="Arial"/>
                 <w:szCs w:val="22"/>
               </w:rPr>
-            </w:pPr>
-            <w:r>
-              <w:rPr>
-                <w:rFonts w:cs="Arial"/>
-                <w:szCs w:val="22"/>
-              </w:rPr>
-              <w:t>CRL 113 200/</w:t>
-            </w:r>
-            <w:r>
-              <w:rPr>
-                <w:rFonts w:cs="Arial"/>
-                <w:szCs w:val="22"/>
-              </w:rPr>
-              <w:t>6</w:t>
-            </w:r>
-          </w:p>
-        </w:tc>
-        <w:tc>
-          <w:tcPr>
-            <w:tcW w:w="795" w:type="dxa"/>
-          </w:tcPr>
-          <w:p>
-            <w:pPr>
-              <w:pStyle w:val="BodyText"/>
-              <w:spacing w:before="120"/>
-              <w:ind w:left="0"/>
-              <w:rPr>
-                <w:rFonts w:cs="Arial"/>
-                <w:szCs w:val="22"/>
-              </w:rPr>
-            </w:pPr>
-          </w:p>
-        </w:tc>
-        <w:tc>
-          <w:tcPr>
-            <w:tcW w:w="795" w:type="dxa"/>
-          </w:tcPr>
-          <w:p>
-            <w:pPr>
-              <w:pStyle w:val="BodyText"/>
-              <w:spacing w:before="120"/>
-              <w:ind w:left="0"/>
-              <w:rPr>
-                <w:rFonts w:cs="Arial"/>
-                <w:szCs w:val="22"/>
-              </w:rPr>
-            </w:pPr>
-            <w:r>
-              <w:rPr>
-                <w:rFonts w:cs="Arial"/>
-                <w:szCs w:val="22"/>
-              </w:rPr>
-              <w:t>R1A</w:t>
+              <w:t>A</w:t>
             </w:r>
           </w:p>
         </w:tc>
@@ -710,7 +630,7 @@
                 <w:b/>
                 <w:sz w:val="20"/>
               </w:rPr>
-              <w:t>5</w:t>
+              <w:t>6</w:t>
             </w:r>
           </w:p>
         </w:tc>
@@ -736,15 +656,7 @@
                 <w:b/>
                 <w:sz w:val="20"/>
               </w:rPr>
-              <w:t>R3</w:t>
-            </w:r>
-            <w:r>
-              <w:rPr>
-                <w:rFonts w:cs="Arial"/>
-                <w:b/>
-                <w:sz w:val="20"/>
-              </w:rPr>
-              <w:t>A</w:t>
+              <w:t>n/a</w:t>
             </w:r>
           </w:p>
         </w:tc>
@@ -778,7 +690,7 @@
                 <w:b/>
                 <w:sz w:val="20"/>
               </w:rPr>
-              <w:t>4</w:t>
+              <w:t>1</w:t>
             </w:r>
             <w:r>
               <w:rPr>
@@ -1555,7 +1467,6 @@
         <w:pStyle w:val="BodyText"/>
       </w:pPr>
       <w:r>
-        <w:lastRenderedPageBreak/>
         <w:t>Legend: R = Revised, N = New, C = Cancelled, E = Equal</w:t>
       </w:r>
     </w:p>
@@ -1773,7 +1684,7 @@
                 <w:sz w:val="21"/>
                 <w:szCs w:val="21"/>
               </w:rPr>
-              <w:t>/5 E</w:t>
+              <w:t>n/a</w:t>
             </w:r>
           </w:p>
         </w:tc>
@@ -1816,7 +1727,7 @@
                 <w:sz w:val="21"/>
                 <w:szCs w:val="21"/>
               </w:rPr>
-              <w:t>R</w:t>
+              <w:t>N</w:t>
             </w:r>
           </w:p>
         </w:tc>
@@ -1881,7 +1792,7 @@
                 <w:sz w:val="21"/>
                 <w:szCs w:val="21"/>
               </w:rPr>
-              <w:t>/5 E</w:t>
+              <w:t>n/a</w:t>
             </w:r>
           </w:p>
         </w:tc>
@@ -1924,7 +1835,7 @@
                 <w:sz w:val="21"/>
                 <w:szCs w:val="21"/>
               </w:rPr>
-              <w:t>R</w:t>
+              <w:t>N</w:t>
             </w:r>
           </w:p>
         </w:tc>
@@ -1990,7 +1901,7 @@
                 <w:sz w:val="21"/>
                 <w:szCs w:val="21"/>
               </w:rPr>
-              <w:t>/5 E</w:t>
+              <w:t>n/a</w:t>
             </w:r>
           </w:p>
         </w:tc>
@@ -2033,7 +1944,7 @@
                 <w:sz w:val="21"/>
                 <w:szCs w:val="21"/>
               </w:rPr>
-              <w:t>R</w:t>
+              <w:t>N</w:t>
             </w:r>
           </w:p>
         </w:tc>
@@ -2099,7 +2010,7 @@
                 <w:sz w:val="21"/>
                 <w:szCs w:val="21"/>
               </w:rPr>
-              <w:t>/5 E</w:t>
+              <w:t>n/a</w:t>
             </w:r>
           </w:p>
         </w:tc>
@@ -2142,7 +2053,7 @@
                 <w:sz w:val="21"/>
                 <w:szCs w:val="21"/>
               </w:rPr>
-              <w:t>R</w:t>
+              <w:t>N</w:t>
             </w:r>
           </w:p>
         </w:tc>
@@ -2208,7 +2119,7 @@
                 <w:sz w:val="21"/>
                 <w:szCs w:val="21"/>
               </w:rPr>
-              <w:t>/5 E</w:t>
+              <w:t>n/a</w:t>
             </w:r>
           </w:p>
         </w:tc>
@@ -2251,7 +2162,7 @@
                 <w:sz w:val="21"/>
                 <w:szCs w:val="21"/>
               </w:rPr>
-              <w:t>R</w:t>
+              <w:t>N</w:t>
             </w:r>
           </w:p>
         </w:tc>
@@ -2316,7 +2227,7 @@
                 <w:sz w:val="21"/>
                 <w:szCs w:val="21"/>
               </w:rPr>
-              <w:t>/5 E</w:t>
+              <w:t>n/a</w:t>
             </w:r>
           </w:p>
         </w:tc>
@@ -2359,7 +2270,7 @@
                 <w:sz w:val="21"/>
                 <w:szCs w:val="21"/>
               </w:rPr>
-              <w:t>R</w:t>
+              <w:t>N</w:t>
             </w:r>
           </w:p>
         </w:tc>
@@ -2425,7 +2336,7 @@
                 <w:sz w:val="21"/>
                 <w:szCs w:val="21"/>
               </w:rPr>
-              <w:t>/5 E</w:t>
+              <w:t>n/a</w:t>
             </w:r>
           </w:p>
         </w:tc>
@@ -2468,7 +2379,7 @@
                 <w:sz w:val="21"/>
                 <w:szCs w:val="21"/>
               </w:rPr>
-              <w:t>R</w:t>
+              <w:t>N</w:t>
             </w:r>
           </w:p>
         </w:tc>
@@ -2540,7 +2451,7 @@
                 <w:sz w:val="21"/>
                 <w:szCs w:val="21"/>
               </w:rPr>
-              <w:t>/5 E</w:t>
+              <w:t>n/a</w:t>
             </w:r>
           </w:p>
         </w:tc>
@@ -2583,7 +2494,7 @@
                 <w:sz w:val="21"/>
                 <w:szCs w:val="21"/>
               </w:rPr>
-              <w:t>R</w:t>
+              <w:t>N</w:t>
             </w:r>
           </w:p>
         </w:tc>
@@ -2642,7 +2553,7 @@
                 <w:sz w:val="21"/>
                 <w:szCs w:val="21"/>
               </w:rPr>
-              <w:t>/5 E</w:t>
+              <w:t>n/a</w:t>
             </w:r>
           </w:p>
         </w:tc>
@@ -2685,7 +2596,7 @@
                 <w:sz w:val="21"/>
                 <w:szCs w:val="21"/>
               </w:rPr>
-              <w:t>R</w:t>
+              <w:t>N</w:t>
             </w:r>
           </w:p>
         </w:tc>
@@ -2733,7 +2644,7 @@
                 <w:sz w:val="21"/>
                 <w:szCs w:val="21"/>
               </w:rPr>
-              <w:t>/5 A</w:t>
+              <w:t>n/a</w:t>
             </w:r>
           </w:p>
         </w:tc>
@@ -2776,7 +2687,7 @@
                 <w:sz w:val="21"/>
                 <w:szCs w:val="21"/>
               </w:rPr>
-              <w:t>E</w:t>
+              <w:t>N</w:t>
             </w:r>
           </w:p>
         </w:tc>
@@ -2824,7 +2735,7 @@
                 <w:sz w:val="21"/>
                 <w:szCs w:val="21"/>
               </w:rPr>
-              <w:t>/5 A</w:t>
+              <w:t>n/a</w:t>
             </w:r>
           </w:p>
         </w:tc>
@@ -2867,7 +2778,7 @@
                 <w:sz w:val="21"/>
                 <w:szCs w:val="21"/>
               </w:rPr>
-              <w:t>E</w:t>
+              <w:t>N</w:t>
             </w:r>
           </w:p>
         </w:tc>
@@ -2948,40 +2859,10 @@
         <w:pStyle w:val="BodyText"/>
       </w:pPr>
       <w:r>
-        <w:t>See Release</w:t>
+        <w:t xml:space="preserve">See </w:t>
       </w:r>
       <w:r>
-        <w:t xml:space="preserve"> Notes (</w:t>
-      </w:r>
-      <w:r>
-        <w:t>109 47-CRL 113</w:t>
-      </w:r>
-      <w:r>
-        <w:t> </w:t>
-      </w:r>
-      <w:r>
-        <w:t>200</w:t>
-      </w:r>
-      <w:r>
-        <w:t>/6</w:t>
-      </w:r>
-      <w:r>
-        <w:t xml:space="preserve"> Rev</w:t>
-      </w:r>
-      <w:r>
-        <w:t xml:space="preserve"> </w:t>
-      </w:r>
-      <w:r>
-        <w:t>A</w:t>
-      </w:r>
-      <w:r>
-        <w:t xml:space="preserve"> </w:t>
-      </w:r>
-      <w:r>
-        <w:t>Uen</w:t>
-      </w:r>
-      <w:r>
-        <w:t>).</w:t>
+        <w:t>embedded document for details.</w:t>
       </w:r>
     </w:p>
     <w:p>
@@ -3017,84 +2898,7 @@
         <w:pStyle w:val="BodyText"/>
       </w:pPr>
       <w:r>
-        <w:t>Change</w:t>
-      </w:r>
-      <w:r>
-        <w:t xml:space="preserve"> </w:t>
-      </w:r>
-      <w:r>
-        <w:t>requests</w:t>
-      </w:r>
-      <w:r>
-        <w:t xml:space="preserve"> </w:t>
-      </w:r>
-      <w:r>
-        <w:t>handled</w:t>
-      </w:r>
-      <w:r>
-        <w:t xml:space="preserve"> </w:t>
-      </w:r>
-      <w:r>
-        <w:t>from</w:t>
-      </w:r>
-      <w:r>
-        <w:t xml:space="preserve"> </w:t>
-      </w:r>
-      <w:r>
-        <w:t>20</w:t>
-      </w:r>
-      <w:r>
-        <w:t>1</w:t>
-      </w:r>
-      <w:r>
-        <w:t>5</w:t>
-      </w:r>
-      <w:bookmarkStart w:id="9" w:name="_GoBack"/>
-      <w:bookmarkEnd w:id="9"/>
-      <w:r>
-        <w:t>-</w:t>
-      </w:r>
-      <w:r>
-        <w:t>11</w:t>
-      </w:r>
-      <w:r>
-        <w:t>-</w:t>
-      </w:r>
-      <w:r>
-        <w:t>06</w:t>
-      </w:r>
-      <w:r>
-        <w:t xml:space="preserve"> until </w:t>
-      </w:r>
-      <w:r>
-        <w:t>201</w:t>
-      </w:r>
-      <w:r>
-        <w:t>6</w:t>
-      </w:r>
-      <w:r>
-        <w:t>-</w:t>
-      </w:r>
-      <w:r>
-        <w:t>05</w:t>
-      </w:r>
-      <w:r>
-        <w:t>-</w:t>
-      </w:r>
-      <w:r>
-        <w:t>2</w:t>
-      </w:r>
-      <w:r>
-        <w:t>0</w:t>
-      </w:r>
-      <w:r>
-        <w:t>,</w:t>
-      </w:r>
-      <w:r>
-        <w:t xml:space="preserve"> sprints 38.0 to 44.0</w:t>
-      </w:r>
-      <w:r>
-        <w:t xml:space="preserve"> as reflected in e-forge</w:t>
+        <w:t>See embedded document for details</w:t>
       </w:r>
       <w:r>
         <w:t>.</w:t>
@@ -3122,7 +2926,7 @@
         <w:spacing w:before="240"/>
         <w:ind w:left="1296" w:hanging="576"/>
       </w:pPr>
-      <w:bookmarkStart w:id="10" w:name="_Toc56493484"/>
+      <w:bookmarkStart w:id="9" w:name="_Toc56493484"/>
       <w:r>
         <w:t>Exemption</w:t>
       </w:r>
@@ -3132,7 +2936,7 @@
       <w:r>
         <w:t>Requests</w:t>
       </w:r>
-      <w:bookmarkEnd w:id="10"/>
+      <w:bookmarkEnd w:id="9"/>
     </w:p>
     <w:p>
       <w:pPr>
@@ -3156,7 +2960,7 @@
         <w:spacing w:before="240"/>
         <w:ind w:left="1296" w:hanging="576"/>
       </w:pPr>
-      <w:bookmarkStart w:id="11" w:name="_Toc56493485"/>
+      <w:bookmarkStart w:id="10" w:name="_Toc56493485"/>
       <w:r>
         <w:t>Trouble</w:t>
       </w:r>
@@ -3166,7 +2970,7 @@
       <w:r>
         <w:t>Reports</w:t>
       </w:r>
-      <w:bookmarkEnd w:id="11"/>
+      <w:bookmarkEnd w:id="10"/>
     </w:p>
     <w:p>
       <w:pPr>
@@ -3190,7 +2994,7 @@
         <w:spacing w:before="240"/>
         <w:ind w:left="1440" w:hanging="720"/>
       </w:pPr>
-      <w:bookmarkStart w:id="12" w:name="_Toc56493486"/>
+      <w:bookmarkStart w:id="11" w:name="_Toc56493486"/>
       <w:r>
         <w:t>Implemented</w:t>
       </w:r>
@@ -3206,7 +3010,7 @@
       <w:r>
         <w:t>Reports</w:t>
       </w:r>
-      <w:bookmarkEnd w:id="12"/>
+      <w:bookmarkEnd w:id="11"/>
     </w:p>
     <w:p>
       <w:pPr>
@@ -3219,362 +3023,10 @@
       <w:r>
         <w:tab/>
       </w:r>
+      <w:bookmarkStart w:id="12" w:name="_Toc56493487"/>
       <w:r>
-        <w:t>External t</w:t>
+        <w:t>See embedded document for details.</w:t>
       </w:r>
-      <w:r>
-        <w:t xml:space="preserve">rouble reports </w:t>
-      </w:r>
-      <w:r>
-        <w:t>implemented</w:t>
-      </w:r>
-      <w:r>
-        <w:t xml:space="preserve"> </w:t>
-      </w:r>
-      <w:r>
-        <w:t xml:space="preserve">between </w:t>
-      </w:r>
-      <w:r>
-        <w:t>201</w:t>
-      </w:r>
-      <w:r>
-        <w:t>5</w:t>
-      </w:r>
-      <w:r>
-        <w:t>-</w:t>
-      </w:r>
-      <w:r>
-        <w:t>11</w:t>
-      </w:r>
-      <w:r>
-        <w:t>-</w:t>
-      </w:r>
-      <w:r>
-        <w:t>0</w:t>
-      </w:r>
-      <w:r>
-        <w:t>6</w:t>
-      </w:r>
-      <w:r>
-        <w:t xml:space="preserve"> </w:t>
-      </w:r>
-      <w:r>
-        <w:t>and</w:t>
-      </w:r>
-      <w:r>
-        <w:t xml:space="preserve"> 201</w:t>
-      </w:r>
-      <w:r>
-        <w:t>6</w:t>
-      </w:r>
-      <w:r>
-        <w:t>-0</w:t>
-      </w:r>
-      <w:r>
-        <w:t>5</w:t>
-      </w:r>
-      <w:r>
-        <w:t>-</w:t>
-      </w:r>
-      <w:r>
-        <w:t>2</w:t>
-      </w:r>
-      <w:r>
-        <w:t>0</w:t>
-      </w:r>
-      <w:r>
-        <w:t>:</w:t>
-      </w:r>
-    </w:p>
-    <w:p>
-      <w:pPr>
-        <w:pStyle w:val="BodyText"/>
-        <w:ind w:left="0"/>
-      </w:pPr>
-    </w:p>
-    <w:p>
-      <w:pPr>
-        <w:pStyle w:val="BodyText"/>
-        <w:ind w:left="0"/>
-      </w:pPr>
-    </w:p>
-    <w:p>
-      <w:pPr>
-        <w:pStyle w:val="BodyText"/>
-        <w:ind w:left="0"/>
-      </w:pPr>
-      <w:r>
-        <w:rPr>
-          <w:noProof/>
-        </w:rPr>
-        <w:drawing>
-          <wp:inline distT="0" distB="0" distL="0" distR="0" wp14:anchorId="676CD25F" wp14:editId="54CF866A">
-            <wp:extent cx="6444615" cy="2890741"/>
-            <wp:effectExtent l="0" t="0" r="0" b="5080"/>
-            <wp:docPr id="3" name="Picture 3"/>
-            <wp:cNvGraphicFramePr>
-              <a:graphicFrameLocks xmlns:a="http://schemas.openxmlformats.org/drawingml/2006/main" noChangeAspect="1"/>
-            </wp:cNvGraphicFramePr>
-            <a:graphic xmlns:a="http://schemas.openxmlformats.org/drawingml/2006/main">
-              <a:graphicData uri="http://schemas.openxmlformats.org/drawingml/2006/picture">
-                <pic:pic xmlns:pic="http://schemas.openxmlformats.org/drawingml/2006/picture">
-                  <pic:nvPicPr>
-                    <pic:cNvPr id="0" name="Picture 2"/>
-                    <pic:cNvPicPr>
-                      <a:picLocks noChangeAspect="1" noChangeArrowheads="1"/>
-                    </pic:cNvPicPr>
-                  </pic:nvPicPr>
-                  <pic:blipFill>
-                    <a:blip r:embed="rId7">
-                      <a:extLst>
-                        <a:ext uri="{28A0092B-C50C-407E-A947-70E740481C1C}">
-                          <a14:useLocalDpi xmlns:a14="http://schemas.microsoft.com/office/drawing/2010/main" val="0"/>
-                        </a:ext>
-                      </a:extLst>
-                    </a:blip>
-                    <a:srcRect/>
-                    <a:stretch>
-                      <a:fillRect/>
-                    </a:stretch>
-                  </pic:blipFill>
-                  <pic:spPr bwMode="auto">
-                    <a:xfrm>
-                      <a:off x="0" y="0"/>
-                      <a:ext cx="6444615" cy="2890741"/>
-                    </a:xfrm>
-                    <a:prstGeom prst="rect">
-                      <a:avLst/>
-                    </a:prstGeom>
-                    <a:noFill/>
-                    <a:ln>
-                      <a:noFill/>
-                    </a:ln>
-                  </pic:spPr>
-                </pic:pic>
-              </a:graphicData>
-            </a:graphic>
-          </wp:inline>
-        </w:drawing>
-      </w:r>
-    </w:p>
-    <w:p>
-      <w:pPr>
-        <w:pStyle w:val="BodyText"/>
-        <w:ind w:left="0"/>
-      </w:pPr>
-    </w:p>
-    <w:p>
-      <w:pPr>
-        <w:pStyle w:val="BodyText"/>
-        <w:ind w:left="0"/>
-      </w:pPr>
-    </w:p>
-    <w:p>
-      <w:pPr>
-        <w:pStyle w:val="BodyText"/>
-      </w:pPr>
-      <w:bookmarkStart w:id="13" w:name="_Toc56493487"/>
-    </w:p>
-    <w:p>
-      <w:pPr>
-        <w:pStyle w:val="BodyText"/>
-      </w:pPr>
-      <w:r>
-        <w:lastRenderedPageBreak/>
-        <w:br/>
-      </w:r>
-      <w:r>
-        <w:br/>
-      </w:r>
-      <w:r>
-        <w:br/>
-      </w:r>
-      <w:r>
-        <w:br/>
-      </w:r>
-      <w:r>
-        <w:br/>
-      </w:r>
-      <w:r>
-        <w:br/>
-      </w:r>
-      <w:r>
-        <w:br/>
-      </w:r>
-      <w:r>
-        <w:br/>
-      </w:r>
-      <w:r>
-        <w:br/>
-      </w:r>
-      <w:r>
-        <w:br/>
-      </w:r>
-      <w:r>
-        <w:br/>
-      </w:r>
-      <w:r>
-        <w:br/>
-      </w:r>
-      <w:r>
-        <w:br/>
-      </w:r>
-      <w:r>
-        <w:br/>
-      </w:r>
-      <w:r>
-        <w:br/>
-      </w:r>
-      <w:r>
-        <w:br/>
-      </w:r>
-      <w:r>
-        <w:br/>
-      </w:r>
-      <w:r>
-        <w:br/>
-      </w:r>
-      <w:r>
-        <w:br/>
-      </w:r>
-      <w:r>
-        <w:br/>
-      </w:r>
-      <w:r>
-        <w:br/>
-      </w:r>
-      <w:r>
-        <w:br/>
-      </w:r>
-      <w:r>
-        <w:br/>
-      </w:r>
-      <w:r>
-        <w:br/>
-      </w:r>
-      <w:r>
-        <w:br/>
-      </w:r>
-      <w:r>
-        <w:t>Internal trouble reports implemented between 201</w:t>
-      </w:r>
-      <w:r>
-        <w:t>5</w:t>
-      </w:r>
-      <w:r>
-        <w:t>-1</w:t>
-      </w:r>
-      <w:r>
-        <w:t>1</w:t>
-      </w:r>
-      <w:r>
-        <w:t>-</w:t>
-      </w:r>
-      <w:r>
-        <w:t>06</w:t>
-      </w:r>
-      <w:r>
-        <w:t xml:space="preserve"> until 201</w:t>
-      </w:r>
-      <w:r>
-        <w:t>6</w:t>
-      </w:r>
-      <w:r>
-        <w:t>-0</w:t>
-      </w:r>
-      <w:r>
-        <w:t>5</w:t>
-      </w:r>
-      <w:r>
-        <w:t>-</w:t>
-      </w:r>
-      <w:r>
-        <w:t>2</w:t>
-      </w:r>
-      <w:r>
-        <w:t>0</w:t>
-      </w:r>
-      <w:r>
-        <w:t>:</w:t>
-      </w:r>
-    </w:p>
-    <w:p>
-      <w:pPr>
-        <w:pStyle w:val="BodyText"/>
-        <w:ind w:left="0"/>
-      </w:pPr>
-      <w:r>
-        <w:rPr>
-          <w:noProof/>
-        </w:rPr>
-        <w:lastRenderedPageBreak/>
-        <w:drawing>
-          <wp:inline distT="0" distB="0" distL="0" distR="0" wp14:anchorId="5A0F815E" wp14:editId="1FE2CC64">
-            <wp:extent cx="6444615" cy="4549140"/>
-            <wp:effectExtent l="0" t="0" r="0" b="3810"/>
-            <wp:docPr id="5" name="Picture 5"/>
-            <wp:cNvGraphicFramePr>
-              <a:graphicFrameLocks xmlns:a="http://schemas.openxmlformats.org/drawingml/2006/main" noChangeAspect="1"/>
-            </wp:cNvGraphicFramePr>
-            <a:graphic xmlns:a="http://schemas.openxmlformats.org/drawingml/2006/main">
-              <a:graphicData uri="http://schemas.openxmlformats.org/drawingml/2006/picture">
-                <pic:pic xmlns:pic="http://schemas.openxmlformats.org/drawingml/2006/picture">
-                  <pic:nvPicPr>
-                    <pic:cNvPr id="0" name="Picture 4"/>
-                    <pic:cNvPicPr>
-                      <a:picLocks noChangeAspect="1" noChangeArrowheads="1"/>
-                    </pic:cNvPicPr>
-                  </pic:nvPicPr>
-                  <pic:blipFill>
-                    <a:blip r:embed="rId8">
-                      <a:extLst>
-                        <a:ext uri="{28A0092B-C50C-407E-A947-70E740481C1C}">
-                          <a14:useLocalDpi xmlns:a14="http://schemas.microsoft.com/office/drawing/2010/main" val="0"/>
-                        </a:ext>
-                      </a:extLst>
-                    </a:blip>
-                    <a:srcRect/>
-                    <a:stretch>
-                      <a:fillRect/>
-                    </a:stretch>
-                  </pic:blipFill>
-                  <pic:spPr bwMode="auto">
-                    <a:xfrm>
-                      <a:off x="0" y="0"/>
-                      <a:ext cx="6444615" cy="4549140"/>
-                    </a:xfrm>
-                    <a:prstGeom prst="rect">
-                      <a:avLst/>
-                    </a:prstGeom>
-                    <a:noFill/>
-                    <a:ln>
-                      <a:noFill/>
-                    </a:ln>
-                  </pic:spPr>
-                </pic:pic>
-              </a:graphicData>
-            </a:graphic>
-          </wp:inline>
-        </w:drawing>
-      </w:r>
-    </w:p>
-    <w:p>
-      <w:pPr>
-        <w:pStyle w:val="BodyText"/>
-      </w:pPr>
-    </w:p>
-    <w:p>
-      <w:pPr>
-        <w:pStyle w:val="BodyText"/>
-      </w:pPr>
-      <w:r>
-        <w:t>Additionally, TRs  handled from 2015-11-06 until 2016-05-20, sprints 38.0 to 44.0 as reflected in e-forge.</w:t>
-      </w:r>
-    </w:p>
-    <w:p>
-      <w:pPr>
-        <w:pStyle w:val="BodyText"/>
-      </w:pPr>
     </w:p>
     <w:p>
       <w:pPr>
@@ -3599,33 +3051,82 @@
         <w:ind w:left="1440" w:hanging="720"/>
       </w:pPr>
       <w:r>
-        <w:t>Not</w:t>
+        <w:lastRenderedPageBreak/>
+        <w:t>Not Implemented Trouble Reports</w:t>
       </w:r>
+    </w:p>
+    <w:bookmarkEnd w:id="12"/>
+    <w:p>
+      <w:pPr>
+        <w:pStyle w:val="Heading3"/>
+        <w:tabs>
+          <w:tab w:val="clear" w:pos="0"/>
+          <w:tab w:val="clear" w:pos="1304"/>
+          <w:tab w:val="clear" w:pos="2552"/>
+          <w:tab w:val="clear" w:pos="3856"/>
+          <w:tab w:val="clear" w:pos="6464"/>
+          <w:tab w:val="clear" w:pos="7768"/>
+          <w:tab w:val="clear" w:pos="9072"/>
+          <w:tab w:val="clear" w:pos="10206"/>
+          <w:tab w:val="left" w:pos="2448"/>
+          <w:tab w:val="left" w:pos="3913"/>
+          <w:tab w:val="num" w:pos="4493"/>
+          <w:tab w:val="left" w:pos="6521"/>
+          <w:tab w:val="left" w:pos="7655"/>
+        </w:tabs>
+        <w:suppressAutoHyphens/>
+        <w:spacing w:before="240"/>
+        <w:ind w:left="1440" w:hanging="720"/>
+      </w:pPr>
       <w:r>
-        <w:t xml:space="preserve"> </w:t>
+        <w:t>Embedded slide with details</w:t>
       </w:r>
-      <w:r>
-        <w:t>Implemented</w:t>
-      </w:r>
-      <w:r>
-        <w:t xml:space="preserve"> </w:t>
-      </w:r>
-      <w:r>
-        <w:t>Trouble</w:t>
-      </w:r>
-      <w:r>
-        <w:t xml:space="preserve"> </w:t>
-      </w:r>
-      <w:r>
-        <w:t>Reports</w:t>
-      </w:r>
-      <w:bookmarkEnd w:id="13"/>
     </w:p>
     <w:p>
       <w:pPr>
         <w:pStyle w:val="BodyText"/>
+      </w:pPr>
+    </w:p>
+    <w:p>
+      <w:pPr>
+        <w:pStyle w:val="BodyText"/>
         <w:ind w:left="0"/>
       </w:pPr>
+    </w:p>
+    <w:p>
+      <w:pPr>
+        <w:pStyle w:val="BodyText"/>
+        <w:ind w:left="0"/>
+      </w:pPr>
+      <w:r>
+        <w:object w:dxaOrig="1551" w:dyaOrig="991">
+          <v:shapetype id="_x0000_t75" coordsize="21600,21600" o:spt="75" o:preferrelative="t" path="m@4@5l@4@11@9@11@9@5xe" filled="f" stroked="f">
+            <v:stroke joinstyle="miter"/>
+            <v:formulas>
+              <v:f eqn="if lineDrawn pixelLineWidth 0"/>
+              <v:f eqn="sum @0 1 0"/>
+              <v:f eqn="sum 0 0 @1"/>
+              <v:f eqn="prod @2 1 2"/>
+              <v:f eqn="prod @3 21600 pixelWidth"/>
+              <v:f eqn="prod @3 21600 pixelHeight"/>
+              <v:f eqn="sum @0 0 1"/>
+              <v:f eqn="prod @6 1 2"/>
+              <v:f eqn="prod @7 21600 pixelWidth"/>
+              <v:f eqn="sum @8 21600 0"/>
+              <v:f eqn="prod @7 21600 pixelHeight"/>
+              <v:f eqn="sum @10 21600 0"/>
+            </v:formulas>
+            <v:path o:extrusionok="f" gradientshapeok="t" o:connecttype="rect"/>
+            <o:lock v:ext="edit" aspectratio="t"/>
+          </v:shapetype>
+          <v:shape id="_x0000_i1029" type="#_x0000_t75" style="width:77.25pt;height:49.5pt" o:ole="">
+            <v:imagedata r:id="rId7" o:title=""/>
+          </v:shape>
+          <o:OLEObject Type="Embed" ProgID="PowerPoint.Show.12" ShapeID="_x0000_i1029" DrawAspect="Icon" ObjectID="_1539766262" r:id="rId8"/>
+        </w:object>
+      </w:r>
+      <w:bookmarkStart w:id="13" w:name="_GoBack"/>
+      <w:bookmarkEnd w:id="13"/>
     </w:p>
     <w:sectPr>
       <w:headerReference w:type="even" r:id="rId9"/>
@@ -4016,7 +3517,7 @@
             <w:rPr>
               <w:sz w:val="20"/>
             </w:rPr>
-            <w:t>2</w:t>
+            <w:t>3</w:t>
           </w:r>
           <w:r>
             <w:rPr>
@@ -4052,7 +3553,7 @@
             <w:rPr>
               <w:sz w:val="20"/>
             </w:rPr>
-            <w:t>5</w:t>
+            <w:t>3</w:t>
           </w:r>
           <w:r>
             <w:rPr>
@@ -4472,7 +3973,7 @@
             <w:rPr>
               <w:sz w:val="20"/>
             </w:rPr>
-            <w:t>2016-10-13</w:t>
+            <w:t>2016-11-04</w:t>
           </w:r>
           <w:r>
             <w:rPr>

</xml_diff>

<commit_message>
titan documentation is ready for release CRL 113 200/6 R2A
Signed-off-by: balaskoa <jeno.balasko@ericsson.com>
</commit_message>
<xml_diff>
--- a/usrguide/PRI.docx
+++ b/usrguide/PRI.docx
@@ -283,7 +283,7 @@
                 <w:rFonts w:cs="Arial"/>
                 <w:szCs w:val="22"/>
               </w:rPr>
-              <w:t>n/a</w:t>
+              <w:t>R1A</w:t>
             </w:r>
           </w:p>
         </w:tc>
@@ -313,7 +313,7 @@
                 <w:rFonts w:cs="Arial"/>
                 <w:szCs w:val="22"/>
               </w:rPr>
-              <w:t>1</w:t>
+              <w:t>2</w:t>
             </w:r>
             <w:r>
               <w:rPr>
@@ -1684,7 +1684,7 @@
                 <w:sz w:val="21"/>
                 <w:szCs w:val="21"/>
               </w:rPr>
-              <w:t>n/a</w:t>
+              <w:t>A</w:t>
             </w:r>
           </w:p>
         </w:tc>
@@ -1705,7 +1705,7 @@
                 <w:sz w:val="21"/>
                 <w:szCs w:val="21"/>
               </w:rPr>
-              <w:t>A</w:t>
+              <w:t>B</w:t>
             </w:r>
           </w:p>
         </w:tc>
@@ -1727,7 +1727,7 @@
                 <w:sz w:val="21"/>
                 <w:szCs w:val="21"/>
               </w:rPr>
-              <w:t>N</w:t>
+              <w:t>R</w:t>
             </w:r>
           </w:p>
         </w:tc>
@@ -1792,7 +1792,7 @@
                 <w:sz w:val="21"/>
                 <w:szCs w:val="21"/>
               </w:rPr>
-              <w:t>n/a</w:t>
+              <w:t>A</w:t>
             </w:r>
           </w:p>
         </w:tc>
@@ -1813,7 +1813,7 @@
                 <w:sz w:val="21"/>
                 <w:szCs w:val="21"/>
               </w:rPr>
-              <w:t>A</w:t>
+              <w:t>B</w:t>
             </w:r>
           </w:p>
         </w:tc>
@@ -1835,7 +1835,7 @@
                 <w:sz w:val="21"/>
                 <w:szCs w:val="21"/>
               </w:rPr>
-              <w:t>N</w:t>
+              <w:t>R</w:t>
             </w:r>
           </w:p>
         </w:tc>
@@ -1901,7 +1901,7 @@
                 <w:sz w:val="21"/>
                 <w:szCs w:val="21"/>
               </w:rPr>
-              <w:t>n/a</w:t>
+              <w:t>A</w:t>
             </w:r>
           </w:p>
         </w:tc>
@@ -1922,7 +1922,7 @@
                 <w:sz w:val="21"/>
                 <w:szCs w:val="21"/>
               </w:rPr>
-              <w:t>A</w:t>
+              <w:t>B</w:t>
             </w:r>
           </w:p>
         </w:tc>
@@ -1944,7 +1944,7 @@
                 <w:sz w:val="21"/>
                 <w:szCs w:val="21"/>
               </w:rPr>
-              <w:t>N</w:t>
+              <w:t>R</w:t>
             </w:r>
           </w:p>
         </w:tc>
@@ -2010,7 +2010,7 @@
                 <w:sz w:val="21"/>
                 <w:szCs w:val="21"/>
               </w:rPr>
-              <w:t>n/a</w:t>
+              <w:t>A</w:t>
             </w:r>
           </w:p>
         </w:tc>
@@ -2031,7 +2031,7 @@
                 <w:sz w:val="21"/>
                 <w:szCs w:val="21"/>
               </w:rPr>
-              <w:t>A</w:t>
+              <w:t>B</w:t>
             </w:r>
           </w:p>
         </w:tc>
@@ -2053,7 +2053,7 @@
                 <w:sz w:val="21"/>
                 <w:szCs w:val="21"/>
               </w:rPr>
-              <w:t>N</w:t>
+              <w:t>R</w:t>
             </w:r>
           </w:p>
         </w:tc>
@@ -2119,7 +2119,7 @@
                 <w:sz w:val="21"/>
                 <w:szCs w:val="21"/>
               </w:rPr>
-              <w:t>n/a</w:t>
+              <w:t>A</w:t>
             </w:r>
           </w:p>
         </w:tc>
@@ -2140,7 +2140,7 @@
                 <w:sz w:val="21"/>
                 <w:szCs w:val="21"/>
               </w:rPr>
-              <w:t>A</w:t>
+              <w:t>B</w:t>
             </w:r>
           </w:p>
         </w:tc>
@@ -2162,7 +2162,7 @@
                 <w:sz w:val="21"/>
                 <w:szCs w:val="21"/>
               </w:rPr>
-              <w:t>N</w:t>
+              <w:t>R</w:t>
             </w:r>
           </w:p>
         </w:tc>
@@ -2227,7 +2227,7 @@
                 <w:sz w:val="21"/>
                 <w:szCs w:val="21"/>
               </w:rPr>
-              <w:t>n/a</w:t>
+              <w:t>A</w:t>
             </w:r>
           </w:p>
         </w:tc>
@@ -2248,7 +2248,7 @@
                 <w:sz w:val="21"/>
                 <w:szCs w:val="21"/>
               </w:rPr>
-              <w:t>A</w:t>
+              <w:t>B</w:t>
             </w:r>
           </w:p>
         </w:tc>
@@ -2270,7 +2270,7 @@
                 <w:sz w:val="21"/>
                 <w:szCs w:val="21"/>
               </w:rPr>
-              <w:t>N</w:t>
+              <w:t>R</w:t>
             </w:r>
           </w:p>
         </w:tc>
@@ -2336,7 +2336,7 @@
                 <w:sz w:val="21"/>
                 <w:szCs w:val="21"/>
               </w:rPr>
-              <w:t>n/a</w:t>
+              <w:t>A</w:t>
             </w:r>
           </w:p>
         </w:tc>
@@ -2357,7 +2357,7 @@
                 <w:sz w:val="21"/>
                 <w:szCs w:val="21"/>
               </w:rPr>
-              <w:t>A</w:t>
+              <w:t>B</w:t>
             </w:r>
           </w:p>
         </w:tc>
@@ -2379,7 +2379,7 @@
                 <w:sz w:val="21"/>
                 <w:szCs w:val="21"/>
               </w:rPr>
-              <w:t>N</w:t>
+              <w:t>R</w:t>
             </w:r>
           </w:p>
         </w:tc>
@@ -2451,7 +2451,7 @@
                 <w:sz w:val="21"/>
                 <w:szCs w:val="21"/>
               </w:rPr>
-              <w:t>n/a</w:t>
+              <w:t>A</w:t>
             </w:r>
           </w:p>
         </w:tc>
@@ -2472,7 +2472,7 @@
                 <w:sz w:val="21"/>
                 <w:szCs w:val="21"/>
               </w:rPr>
-              <w:t>A</w:t>
+              <w:t>B</w:t>
             </w:r>
           </w:p>
         </w:tc>
@@ -2494,7 +2494,7 @@
                 <w:sz w:val="21"/>
                 <w:szCs w:val="21"/>
               </w:rPr>
-              <w:t>N</w:t>
+              <w:t>R</w:t>
             </w:r>
           </w:p>
         </w:tc>
@@ -2553,7 +2553,7 @@
                 <w:sz w:val="21"/>
                 <w:szCs w:val="21"/>
               </w:rPr>
-              <w:t>n/a</w:t>
+              <w:t>A</w:t>
             </w:r>
           </w:p>
         </w:tc>
@@ -2574,7 +2574,7 @@
                 <w:sz w:val="21"/>
                 <w:szCs w:val="21"/>
               </w:rPr>
-              <w:t>A</w:t>
+              <w:t>B</w:t>
             </w:r>
           </w:p>
         </w:tc>
@@ -2596,7 +2596,7 @@
                 <w:sz w:val="21"/>
                 <w:szCs w:val="21"/>
               </w:rPr>
-              <w:t>N</w:t>
+              <w:t>R</w:t>
             </w:r>
           </w:p>
         </w:tc>
@@ -2644,7 +2644,7 @@
                 <w:sz w:val="21"/>
                 <w:szCs w:val="21"/>
               </w:rPr>
-              <w:t>n/a</w:t>
+              <w:t>A</w:t>
             </w:r>
           </w:p>
         </w:tc>
@@ -2665,7 +2665,7 @@
                 <w:sz w:val="21"/>
                 <w:szCs w:val="21"/>
               </w:rPr>
-              <w:t>A</w:t>
+              <w:t>B</w:t>
             </w:r>
           </w:p>
         </w:tc>
@@ -2687,7 +2687,7 @@
                 <w:sz w:val="21"/>
                 <w:szCs w:val="21"/>
               </w:rPr>
-              <w:t>N</w:t>
+              <w:t>R</w:t>
             </w:r>
           </w:p>
         </w:tc>
@@ -2735,7 +2735,7 @@
                 <w:sz w:val="21"/>
                 <w:szCs w:val="21"/>
               </w:rPr>
-              <w:t>n/a</w:t>
+              <w:t>A</w:t>
             </w:r>
           </w:p>
         </w:tc>
@@ -2756,7 +2756,7 @@
                 <w:sz w:val="21"/>
                 <w:szCs w:val="21"/>
               </w:rPr>
-              <w:t>A</w:t>
+              <w:t>B</w:t>
             </w:r>
           </w:p>
         </w:tc>
@@ -2778,7 +2778,7 @@
                 <w:sz w:val="21"/>
                 <w:szCs w:val="21"/>
               </w:rPr>
-              <w:t>N</w:t>
+              <w:t>R</w:t>
             </w:r>
           </w:p>
         </w:tc>
@@ -3093,6 +3093,8 @@
         <w:ind w:left="0"/>
       </w:pPr>
     </w:p>
+    <w:bookmarkStart w:id="13" w:name="_MON_1555749775"/>
+    <w:bookmarkEnd w:id="13"/>
     <w:p>
       <w:pPr>
         <w:pStyle w:val="BodyText"/>
@@ -3119,14 +3121,14 @@
             <v:path o:extrusionok="f" gradientshapeok="t" o:connecttype="rect"/>
             <o:lock v:ext="edit" aspectratio="t"/>
           </v:shapetype>
-          <v:shape id="_x0000_i1029" type="#_x0000_t75" style="width:77.25pt;height:49.5pt" o:ole="">
+          <v:shape id="_x0000_i1025" type="#_x0000_t75" style="width:77.2pt;height:49.55pt" o:ole="">
             <v:imagedata r:id="rId7" o:title=""/>
           </v:shape>
-          <o:OLEObject Type="Embed" ProgID="PowerPoint.Show.12" ShapeID="_x0000_i1029" DrawAspect="Icon" ObjectID="_1539766262" r:id="rId8"/>
+          <o:OLEObject Type="Embed" ProgID="PowerPoint.Show.12" ShapeID="_x0000_i1025" DrawAspect="Icon" ObjectID="_1555749796" r:id="rId8"/>
         </w:object>
       </w:r>
-      <w:bookmarkStart w:id="13" w:name="_GoBack"/>
-      <w:bookmarkEnd w:id="13"/>
+      <w:bookmarkStart w:id="14" w:name="_GoBack"/>
+      <w:bookmarkEnd w:id="14"/>
     </w:p>
     <w:sectPr>
       <w:headerReference w:type="even" r:id="rId9"/>
@@ -3728,7 +3730,7 @@
             <w:rPr>
               <w:sz w:val="20"/>
             </w:rPr>
-            <w:t>109 21-CRL 113 200/6-1 Uen</w:t>
+            <w:t>109 21-CRL 113 200/6-2 Uen</w:t>
           </w:r>
           <w:r>
             <w:rPr>
@@ -3973,7 +3975,7 @@
             <w:rPr>
               <w:sz w:val="20"/>
             </w:rPr>
-            <w:t>2016-11-04</w:t>
+            <w:t>2017-05-08</w:t>
           </w:r>
           <w:r>
             <w:rPr>
@@ -6913,6 +6915,7 @@
     <w:lsdException w:name="Table Web 2" w:semiHidden="1" w:unhideWhenUsed="1"/>
     <w:lsdException w:name="Table Web 3" w:semiHidden="1" w:unhideWhenUsed="1"/>
     <w:lsdException w:name="Balloon Text" w:semiHidden="1" w:unhideWhenUsed="1"/>
+    <w:lsdException w:name="Table Theme" w:semiHidden="1" w:unhideWhenUsed="1"/>
     <w:lsdException w:name="Placeholder Text" w:semiHidden="1" w:uiPriority="99"/>
     <w:lsdException w:name="No Spacing" w:uiPriority="1" w:qFormat="1"/>
     <w:lsdException w:name="Light Shading" w:uiPriority="60"/>

</xml_diff>

<commit_message>
PRI, release notes final
</commit_message>
<xml_diff>
--- a/usrguide/PRI.docx
+++ b/usrguide/PRI.docx
@@ -3092,14 +3092,6 @@
         <w:pStyle w:val="BodyText"/>
         <w:ind w:left="0"/>
       </w:pPr>
-    </w:p>
-    <w:bookmarkStart w:id="13" w:name="_MON_1555749775"/>
-    <w:bookmarkEnd w:id="13"/>
-    <w:p>
-      <w:pPr>
-        <w:pStyle w:val="BodyText"/>
-        <w:ind w:left="0"/>
-      </w:pPr>
       <w:r>
         <w:object w:dxaOrig="1551" w:dyaOrig="991">
           <v:shapetype id="_x0000_t75" coordsize="21600,21600" o:spt="75" o:preferrelative="t" path="m@4@5l@4@11@9@11@9@5xe" filled="f" stroked="f">
@@ -3121,22 +3113,38 @@
             <v:path o:extrusionok="f" gradientshapeok="t" o:connecttype="rect"/>
             <o:lock v:ext="edit" aspectratio="t"/>
           </v:shapetype>
-          <v:shape id="_x0000_i1025" type="#_x0000_t75" style="width:77.2pt;height:49.55pt" o:ole="">
+          <v:shape id="_x0000_i1036" type="#_x0000_t75" style="width:77.25pt;height:49.5pt" o:ole="">
             <v:imagedata r:id="rId7" o:title=""/>
           </v:shape>
-          <o:OLEObject Type="Embed" ProgID="PowerPoint.Show.12" ShapeID="_x0000_i1025" DrawAspect="Icon" ObjectID="_1555749796" r:id="rId8"/>
+          <o:OLEObject Type="Embed" ProgID="PowerPoint.Show.12" ShapeID="_x0000_i1036" DrawAspect="Icon" ObjectID="_1556958422" r:id="rId8"/>
         </w:object>
       </w:r>
-      <w:bookmarkStart w:id="14" w:name="_GoBack"/>
-      <w:bookmarkEnd w:id="14"/>
+      <w:bookmarkStart w:id="13" w:name="_GoBack"/>
+      <w:bookmarkEnd w:id="13"/>
+    </w:p>
+    <w:bookmarkStart w:id="14" w:name="_MON_1556958347"/>
+    <w:bookmarkEnd w:id="14"/>
+    <w:p>
+      <w:pPr>
+        <w:pStyle w:val="BodyText"/>
+        <w:ind w:left="0"/>
+      </w:pPr>
+      <w:r>
+        <w:object w:dxaOrig="9563" w:dyaOrig="5393">
+          <v:shape id="_x0000_i1032" type="#_x0000_t75" style="width:478.5pt;height:270pt" o:ole="">
+            <v:imagedata r:id="rId9" o:title=""/>
+          </v:shape>
+          <o:OLEObject Type="Embed" ProgID="PowerPoint.Show.12" ShapeID="_x0000_i1032" DrawAspect="Content" ObjectID="_1556958423" r:id="rId10"/>
+        </w:object>
+      </w:r>
     </w:p>
     <w:sectPr>
-      <w:headerReference w:type="even" r:id="rId9"/>
-      <w:headerReference w:type="default" r:id="rId10"/>
-      <w:footerReference w:type="even" r:id="rId11"/>
-      <w:footerReference w:type="default" r:id="rId12"/>
-      <w:headerReference w:type="first" r:id="rId13"/>
-      <w:footerReference w:type="first" r:id="rId14"/>
+      <w:headerReference w:type="even" r:id="rId11"/>
+      <w:headerReference w:type="default" r:id="rId12"/>
+      <w:footerReference w:type="even" r:id="rId13"/>
+      <w:footerReference w:type="default" r:id="rId14"/>
+      <w:headerReference w:type="first" r:id="rId15"/>
+      <w:footerReference w:type="first" r:id="rId16"/>
       <w:pgSz w:w="11907" w:h="16839" w:code="9"/>
       <w:pgMar w:top="1418" w:right="567" w:bottom="1418" w:left="1191" w:header="340" w:footer="720" w:gutter="0"/>
       <w:cols w:space="720"/>
@@ -3519,7 +3527,7 @@
             <w:rPr>
               <w:sz w:val="20"/>
             </w:rPr>
-            <w:t>3</w:t>
+            <w:t>2</w:t>
           </w:r>
           <w:r>
             <w:rPr>

</xml_diff>

<commit_message>
Documentation: Version update for CRL 113 200/6 R3A
Signed-off-by: balaskoa <jeno.balasko@ericsson.com>
</commit_message>
<xml_diff>
--- a/usrguide/PRI.docx
+++ b/usrguide/PRI.docx
@@ -283,7 +283,14 @@
                 <w:rFonts w:cs="Arial"/>
                 <w:szCs w:val="22"/>
               </w:rPr>
-              <w:t>R1A</w:t>
+              <w:t>R2</w:t>
+            </w:r>
+            <w:r>
+              <w:rPr>
+                <w:rFonts w:cs="Arial"/>
+                <w:szCs w:val="22"/>
+              </w:rPr>
+              <w:t>A</w:t>
             </w:r>
           </w:p>
         </w:tc>
@@ -313,7 +320,7 @@
                 <w:rFonts w:cs="Arial"/>
                 <w:szCs w:val="22"/>
               </w:rPr>
-              <w:t>2</w:t>
+              <w:t>3</w:t>
             </w:r>
             <w:r>
               <w:rPr>
@@ -1684,7 +1691,7 @@
                 <w:sz w:val="21"/>
                 <w:szCs w:val="21"/>
               </w:rPr>
-              <w:t>A</w:t>
+              <w:t>B</w:t>
             </w:r>
           </w:p>
         </w:tc>
@@ -1705,7 +1712,7 @@
                 <w:sz w:val="21"/>
                 <w:szCs w:val="21"/>
               </w:rPr>
-              <w:t>B</w:t>
+              <w:t>C</w:t>
             </w:r>
           </w:p>
         </w:tc>
@@ -1792,7 +1799,7 @@
                 <w:sz w:val="21"/>
                 <w:szCs w:val="21"/>
               </w:rPr>
-              <w:t>A</w:t>
+              <w:t>B</w:t>
             </w:r>
           </w:p>
         </w:tc>
@@ -1813,7 +1820,7 @@
                 <w:sz w:val="21"/>
                 <w:szCs w:val="21"/>
               </w:rPr>
-              <w:t>B</w:t>
+              <w:t>C</w:t>
             </w:r>
           </w:p>
         </w:tc>
@@ -1901,7 +1908,7 @@
                 <w:sz w:val="21"/>
                 <w:szCs w:val="21"/>
               </w:rPr>
-              <w:t>A</w:t>
+              <w:t>B</w:t>
             </w:r>
           </w:p>
         </w:tc>
@@ -1922,7 +1929,7 @@
                 <w:sz w:val="21"/>
                 <w:szCs w:val="21"/>
               </w:rPr>
-              <w:t>B</w:t>
+              <w:t>C</w:t>
             </w:r>
           </w:p>
         </w:tc>
@@ -1944,7 +1951,7 @@
                 <w:sz w:val="21"/>
                 <w:szCs w:val="21"/>
               </w:rPr>
-              <w:t>R</w:t>
+              <w:t>E</w:t>
             </w:r>
           </w:p>
         </w:tc>
@@ -2010,7 +2017,7 @@
                 <w:sz w:val="21"/>
                 <w:szCs w:val="21"/>
               </w:rPr>
-              <w:t>A</w:t>
+              <w:t>B</w:t>
             </w:r>
           </w:p>
         </w:tc>
@@ -2031,7 +2038,7 @@
                 <w:sz w:val="21"/>
                 <w:szCs w:val="21"/>
               </w:rPr>
-              <w:t>B</w:t>
+              <w:t>C</w:t>
             </w:r>
           </w:p>
         </w:tc>
@@ -2119,7 +2126,7 @@
                 <w:sz w:val="21"/>
                 <w:szCs w:val="21"/>
               </w:rPr>
-              <w:t>A</w:t>
+              <w:t>B</w:t>
             </w:r>
           </w:p>
         </w:tc>
@@ -2140,7 +2147,7 @@
                 <w:sz w:val="21"/>
                 <w:szCs w:val="21"/>
               </w:rPr>
-              <w:t>B</w:t>
+              <w:t>C</w:t>
             </w:r>
           </w:p>
         </w:tc>
@@ -2227,7 +2234,7 @@
                 <w:sz w:val="21"/>
                 <w:szCs w:val="21"/>
               </w:rPr>
-              <w:t>A</w:t>
+              <w:t>B</w:t>
             </w:r>
           </w:p>
         </w:tc>
@@ -2248,7 +2255,7 @@
                 <w:sz w:val="21"/>
                 <w:szCs w:val="21"/>
               </w:rPr>
-              <w:t>B</w:t>
+              <w:t>C</w:t>
             </w:r>
           </w:p>
         </w:tc>
@@ -2336,7 +2343,7 @@
                 <w:sz w:val="21"/>
                 <w:szCs w:val="21"/>
               </w:rPr>
-              <w:t>A</w:t>
+              <w:t>B</w:t>
             </w:r>
           </w:p>
         </w:tc>
@@ -2357,7 +2364,7 @@
                 <w:sz w:val="21"/>
                 <w:szCs w:val="21"/>
               </w:rPr>
-              <w:t>B</w:t>
+              <w:t>C</w:t>
             </w:r>
           </w:p>
         </w:tc>
@@ -2379,7 +2386,7 @@
                 <w:sz w:val="21"/>
                 <w:szCs w:val="21"/>
               </w:rPr>
-              <w:t>R</w:t>
+              <w:t>E</w:t>
             </w:r>
           </w:p>
         </w:tc>
@@ -2451,7 +2458,7 @@
                 <w:sz w:val="21"/>
                 <w:szCs w:val="21"/>
               </w:rPr>
-              <w:t>A</w:t>
+              <w:t>B</w:t>
             </w:r>
           </w:p>
         </w:tc>
@@ -2472,7 +2479,7 @@
                 <w:sz w:val="21"/>
                 <w:szCs w:val="21"/>
               </w:rPr>
-              <w:t>B</w:t>
+              <w:t>C</w:t>
             </w:r>
           </w:p>
         </w:tc>
@@ -2494,7 +2501,7 @@
                 <w:sz w:val="21"/>
                 <w:szCs w:val="21"/>
               </w:rPr>
-              <w:t>R</w:t>
+              <w:t>E</w:t>
             </w:r>
           </w:p>
         </w:tc>
@@ -2553,7 +2560,7 @@
                 <w:sz w:val="21"/>
                 <w:szCs w:val="21"/>
               </w:rPr>
-              <w:t>A</w:t>
+              <w:t>B</w:t>
             </w:r>
           </w:p>
         </w:tc>
@@ -2574,7 +2581,7 @@
                 <w:sz w:val="21"/>
                 <w:szCs w:val="21"/>
               </w:rPr>
-              <w:t>B</w:t>
+              <w:t>C</w:t>
             </w:r>
           </w:p>
         </w:tc>
@@ -2596,7 +2603,7 @@
                 <w:sz w:val="21"/>
                 <w:szCs w:val="21"/>
               </w:rPr>
-              <w:t>R</w:t>
+              <w:t>E</w:t>
             </w:r>
           </w:p>
         </w:tc>
@@ -2644,7 +2651,7 @@
                 <w:sz w:val="21"/>
                 <w:szCs w:val="21"/>
               </w:rPr>
-              <w:t>A</w:t>
+              <w:t>B</w:t>
             </w:r>
           </w:p>
         </w:tc>
@@ -2665,7 +2672,7 @@
                 <w:sz w:val="21"/>
                 <w:szCs w:val="21"/>
               </w:rPr>
-              <w:t>B</w:t>
+              <w:t>C</w:t>
             </w:r>
           </w:p>
         </w:tc>
@@ -2687,7 +2694,7 @@
                 <w:sz w:val="21"/>
                 <w:szCs w:val="21"/>
               </w:rPr>
-              <w:t>R</w:t>
+              <w:t>E</w:t>
             </w:r>
           </w:p>
         </w:tc>
@@ -2735,7 +2742,7 @@
                 <w:sz w:val="21"/>
                 <w:szCs w:val="21"/>
               </w:rPr>
-              <w:t>A</w:t>
+              <w:t>B</w:t>
             </w:r>
           </w:p>
         </w:tc>
@@ -2756,7 +2763,7 @@
                 <w:sz w:val="21"/>
                 <w:szCs w:val="21"/>
               </w:rPr>
-              <w:t>B</w:t>
+              <w:t>C</w:t>
             </w:r>
           </w:p>
         </w:tc>
@@ -2778,7 +2785,117 @@
                 <w:sz w:val="21"/>
                 <w:szCs w:val="21"/>
               </w:rPr>
-              <w:t>R</w:t>
+              <w:t>E</w:t>
+            </w:r>
+          </w:p>
+        </w:tc>
+      </w:tr>
+      <w:tr>
+        <w:tc>
+          <w:tcPr>
+            <w:tcW w:w="5310" w:type="dxa"/>
+            <w:shd w:val="clear" w:color="auto" w:fill="auto"/>
+          </w:tcPr>
+          <w:p>
+            <w:r>
+              <w:t>Statement of Compliance for Eclipse Titan</w:t>
+            </w:r>
+          </w:p>
+          <w:p>
+            <w:r>
+              <w:t>1/174 02-CRL 113 200/6</w:t>
+            </w:r>
+          </w:p>
+        </w:tc>
+        <w:tc>
+          <w:tcPr>
+            <w:tcW w:w="1029" w:type="dxa"/>
+            <w:shd w:val="clear" w:color="auto" w:fill="auto"/>
+          </w:tcPr>
+          <w:p>
+            <w:bookmarkStart w:id="6" w:name="_GoBack"/>
+            <w:bookmarkEnd w:id="6"/>
+            <w:r>
+              <w:t>B</w:t>
+            </w:r>
+          </w:p>
+        </w:tc>
+        <w:tc>
+          <w:tcPr>
+            <w:tcW w:w="983" w:type="dxa"/>
+            <w:shd w:val="clear" w:color="auto" w:fill="auto"/>
+          </w:tcPr>
+          <w:p>
+            <w:r>
+              <w:t>C</w:t>
+            </w:r>
+          </w:p>
+        </w:tc>
+        <w:tc>
+          <w:tcPr>
+            <w:tcW w:w="778" w:type="dxa"/>
+            <w:shd w:val="clear" w:color="auto" w:fill="auto"/>
+          </w:tcPr>
+          <w:p>
+            <w:pPr>
+              <w:jc w:val="right"/>
+            </w:pPr>
+            <w:r>
+              <w:t xml:space="preserve"> E</w:t>
+            </w:r>
+          </w:p>
+        </w:tc>
+      </w:tr>
+      <w:tr>
+        <w:tc>
+          <w:tcPr>
+            <w:tcW w:w="5310" w:type="dxa"/>
+            <w:shd w:val="clear" w:color="auto" w:fill="auto"/>
+          </w:tcPr>
+          <w:p>
+            <w:r>
+              <w:t>Statement of Compliance for use of XML schema in Eclipse Titan</w:t>
+            </w:r>
+          </w:p>
+          <w:p>
+            <w:r>
+              <w:t>2/174 02-CRL 113 200/6</w:t>
+            </w:r>
+          </w:p>
+        </w:tc>
+        <w:tc>
+          <w:tcPr>
+            <w:tcW w:w="1029" w:type="dxa"/>
+            <w:shd w:val="clear" w:color="auto" w:fill="auto"/>
+          </w:tcPr>
+          <w:p>
+            <w:r>
+              <w:t>B</w:t>
+            </w:r>
+          </w:p>
+        </w:tc>
+        <w:tc>
+          <w:tcPr>
+            <w:tcW w:w="983" w:type="dxa"/>
+            <w:shd w:val="clear" w:color="auto" w:fill="auto"/>
+          </w:tcPr>
+          <w:p>
+            <w:r>
+              <w:t>C</w:t>
+            </w:r>
+          </w:p>
+        </w:tc>
+        <w:tc>
+          <w:tcPr>
+            <w:tcW w:w="778" w:type="dxa"/>
+            <w:shd w:val="clear" w:color="auto" w:fill="auto"/>
+          </w:tcPr>
+          <w:p>
+            <w:pPr>
+              <w:jc w:val="right"/>
+            </w:pPr>
+            <w:r>
+              <w:t>E</w:t>
             </w:r>
           </w:p>
         </w:tc>
@@ -2820,11 +2937,11 @@
         <w:spacing w:before="240"/>
         <w:ind w:left="1152" w:hanging="432"/>
       </w:pPr>
-      <w:bookmarkStart w:id="6" w:name="_Toc56493478"/>
+      <w:bookmarkStart w:id="7" w:name="_Toc56493478"/>
       <w:r>
         <w:t>Reason for revision</w:t>
       </w:r>
-      <w:bookmarkEnd w:id="6"/>
+      <w:bookmarkEnd w:id="7"/>
     </w:p>
     <w:p>
       <w:pPr>
@@ -2848,11 +2965,11 @@
         <w:spacing w:before="240"/>
         <w:ind w:left="1296" w:hanging="576"/>
       </w:pPr>
-      <w:bookmarkStart w:id="7" w:name="_Toc56493479"/>
+      <w:bookmarkStart w:id="8" w:name="_Toc56493479"/>
       <w:r>
         <w:t>Implementations Proposals</w:t>
       </w:r>
-      <w:bookmarkEnd w:id="7"/>
+      <w:bookmarkEnd w:id="8"/>
     </w:p>
     <w:p>
       <w:pPr>
@@ -2887,11 +3004,11 @@
         <w:spacing w:before="240"/>
         <w:ind w:left="1296" w:hanging="576"/>
       </w:pPr>
-      <w:bookmarkStart w:id="8" w:name="_Toc56493483"/>
+      <w:bookmarkStart w:id="9" w:name="_Toc56493483"/>
       <w:r>
         <w:t>Change Requests</w:t>
       </w:r>
-      <w:bookmarkEnd w:id="8"/>
+      <w:bookmarkEnd w:id="9"/>
     </w:p>
     <w:p>
       <w:pPr>
@@ -2926,8 +3043,9 @@
         <w:spacing w:before="240"/>
         <w:ind w:left="1296" w:hanging="576"/>
       </w:pPr>
-      <w:bookmarkStart w:id="9" w:name="_Toc56493484"/>
+      <w:bookmarkStart w:id="10" w:name="_Toc56493484"/>
       <w:r>
+        <w:lastRenderedPageBreak/>
         <w:t>Exemption</w:t>
       </w:r>
       <w:r>
@@ -2936,7 +3054,7 @@
       <w:r>
         <w:t>Requests</w:t>
       </w:r>
-      <w:bookmarkEnd w:id="9"/>
+      <w:bookmarkEnd w:id="10"/>
     </w:p>
     <w:p>
       <w:pPr>
@@ -2960,7 +3078,7 @@
         <w:spacing w:before="240"/>
         <w:ind w:left="1296" w:hanging="576"/>
       </w:pPr>
-      <w:bookmarkStart w:id="10" w:name="_Toc56493485"/>
+      <w:bookmarkStart w:id="11" w:name="_Toc56493485"/>
       <w:r>
         <w:t>Trouble</w:t>
       </w:r>
@@ -2970,7 +3088,7 @@
       <w:r>
         <w:t>Reports</w:t>
       </w:r>
-      <w:bookmarkEnd w:id="10"/>
+      <w:bookmarkEnd w:id="11"/>
     </w:p>
     <w:p>
       <w:pPr>
@@ -2994,7 +3112,7 @@
         <w:spacing w:before="240"/>
         <w:ind w:left="1440" w:hanging="720"/>
       </w:pPr>
-      <w:bookmarkStart w:id="11" w:name="_Toc56493486"/>
+      <w:bookmarkStart w:id="12" w:name="_Toc56493486"/>
       <w:r>
         <w:t>Implemented</w:t>
       </w:r>
@@ -3010,7 +3128,7 @@
       <w:r>
         <w:t>Reports</w:t>
       </w:r>
-      <w:bookmarkEnd w:id="11"/>
+      <w:bookmarkEnd w:id="12"/>
     </w:p>
     <w:p>
       <w:pPr>
@@ -3023,7 +3141,7 @@
       <w:r>
         <w:tab/>
       </w:r>
-      <w:bookmarkStart w:id="12" w:name="_Toc56493487"/>
+      <w:bookmarkStart w:id="13" w:name="_Toc56493487"/>
       <w:r>
         <w:t>See embedded document for details.</w:t>
       </w:r>
@@ -3051,11 +3169,10 @@
         <w:ind w:left="1440" w:hanging="720"/>
       </w:pPr>
       <w:r>
-        <w:lastRenderedPageBreak/>
         <w:t>Not Implemented Trouble Reports</w:t>
       </w:r>
     </w:p>
-    <w:bookmarkEnd w:id="12"/>
+    <w:bookmarkEnd w:id="13"/>
     <w:p>
       <w:pPr>
         <w:pStyle w:val="Heading3"/>
@@ -3113,14 +3230,12 @@
             <v:path o:extrusionok="f" gradientshapeok="t" o:connecttype="rect"/>
             <o:lock v:ext="edit" aspectratio="t"/>
           </v:shapetype>
-          <v:shape id="_x0000_i1036" type="#_x0000_t75" style="width:77.25pt;height:49.5pt" o:ole="">
+          <v:shape id="_x0000_i1025" type="#_x0000_t75" style="width:77.25pt;height:49.5pt" o:ole="">
             <v:imagedata r:id="rId7" o:title=""/>
           </v:shape>
-          <o:OLEObject Type="Embed" ProgID="PowerPoint.Show.12" ShapeID="_x0000_i1036" DrawAspect="Icon" ObjectID="_1556958422" r:id="rId8"/>
+          <o:OLEObject Type="Embed" ProgID="PowerPoint.Show.12" ShapeID="_x0000_i1025" DrawAspect="Icon" ObjectID="_1569241747" r:id="rId8"/>
         </w:object>
       </w:r>
-      <w:bookmarkStart w:id="13" w:name="_GoBack"/>
-      <w:bookmarkEnd w:id="13"/>
     </w:p>
     <w:bookmarkStart w:id="14" w:name="_MON_1556958347"/>
     <w:bookmarkEnd w:id="14"/>
@@ -3131,10 +3246,10 @@
       </w:pPr>
       <w:r>
         <w:object w:dxaOrig="9563" w:dyaOrig="5393">
-          <v:shape id="_x0000_i1032" type="#_x0000_t75" style="width:478.5pt;height:270pt" o:ole="">
+          <v:shape id="_x0000_i1026" type="#_x0000_t75" style="width:478.5pt;height:270pt" o:ole="">
             <v:imagedata r:id="rId9" o:title=""/>
           </v:shape>
-          <o:OLEObject Type="Embed" ProgID="PowerPoint.Show.12" ShapeID="_x0000_i1032" DrawAspect="Content" ObjectID="_1556958423" r:id="rId10"/>
+          <o:OLEObject Type="Embed" ProgID="PowerPoint.Show.12" ShapeID="_x0000_i1026" DrawAspect="Content" ObjectID="_1569241748" r:id="rId10"/>
         </w:object>
       </w:r>
     </w:p>
@@ -3738,7 +3853,7 @@
             <w:rPr>
               <w:sz w:val="20"/>
             </w:rPr>
-            <w:t>109 21-CRL 113 200/6-2 Uen</w:t>
+            <w:t>109 21-CRL 113 200/6-3 Uen</w:t>
           </w:r>
           <w:r>
             <w:rPr>
@@ -3983,7 +4098,7 @@
             <w:rPr>
               <w:sz w:val="20"/>
             </w:rPr>
-            <w:t>2017-05-08</w:t>
+            <w:t>2017-10-11</w:t>
           </w:r>
           <w:r>
             <w:rPr>

</xml_diff>

<commit_message>
Rev of PRI corrected
Signed-off-by: balaskoa <jeno.balasko@ericsson.com>
</commit_message>
<xml_diff>
--- a/usrguide/PRI.docx
+++ b/usrguide/PRI.docx
@@ -16,13 +16,15 @@
       <w:pPr>
         <w:pStyle w:val="BodyText"/>
       </w:pPr>
+      <w:bookmarkStart w:id="0" w:name="_GoBack"/>
+      <w:bookmarkEnd w:id="0"/>
     </w:p>
     <w:p>
       <w:pPr>
         <w:pStyle w:val="BodyText"/>
       </w:pPr>
     </w:p>
-    <w:bookmarkStart w:id="0" w:name="Title"/>
+    <w:bookmarkStart w:id="1" w:name="Title"/>
     <w:p>
       <w:pPr>
         <w:pStyle w:val="Title"/>
@@ -42,7 +44,7 @@
       <w:r>
         <w:fldChar w:fldCharType="end"/>
       </w:r>
-      <w:bookmarkEnd w:id="0"/>
+      <w:bookmarkEnd w:id="1"/>
     </w:p>
     <w:p>
       <w:pPr>
@@ -66,11 +68,11 @@
         <w:spacing w:before="240"/>
         <w:ind w:left="1152" w:hanging="432"/>
       </w:pPr>
-      <w:bookmarkStart w:id="1" w:name="_Toc56493473"/>
+      <w:bookmarkStart w:id="2" w:name="_Toc56493473"/>
       <w:r>
         <w:t>Product Revision</w:t>
       </w:r>
-      <w:bookmarkEnd w:id="1"/>
+      <w:bookmarkEnd w:id="2"/>
     </w:p>
     <w:p>
       <w:pPr>
@@ -94,7 +96,7 @@
         <w:spacing w:before="240"/>
         <w:ind w:left="1296" w:hanging="576"/>
       </w:pPr>
-      <w:bookmarkStart w:id="2" w:name="_Toc56493474"/>
+      <w:bookmarkStart w:id="3" w:name="_Toc56493474"/>
       <w:r>
         <w:t>Product</w:t>
       </w:r>
@@ -1415,7 +1417,7 @@
           </w:p>
         </w:tc>
       </w:tr>
-      <w:bookmarkEnd w:id="2"/>
+      <w:bookmarkEnd w:id="3"/>
     </w:tbl>
     <w:p>
       <w:pPr>
@@ -1452,9 +1454,9 @@
       <w:pPr>
         <w:pStyle w:val="BodyText"/>
       </w:pPr>
-      <w:bookmarkStart w:id="3" w:name="_Toc56493477"/>
+      <w:bookmarkStart w:id="4" w:name="_Toc56493477"/>
     </w:p>
-    <w:bookmarkEnd w:id="3"/>
+    <w:bookmarkEnd w:id="4"/>
     <w:p>
       <w:pPr>
         <w:pStyle w:val="BodyText"/>
@@ -1531,8 +1533,8 @@
                 <w:sz w:val="20"/>
               </w:rPr>
             </w:pPr>
-            <w:bookmarkStart w:id="4" w:name="OLE_LINK1"/>
-            <w:bookmarkStart w:id="5" w:name="OLE_LINK2"/>
+            <w:bookmarkStart w:id="5" w:name="OLE_LINK1"/>
+            <w:bookmarkStart w:id="6" w:name="OLE_LINK2"/>
             <w:r>
               <w:rPr>
                 <w:rFonts w:cs="Arial"/>
@@ -2813,8 +2815,6 @@
             <w:shd w:val="clear" w:color="auto" w:fill="auto"/>
           </w:tcPr>
           <w:p>
-            <w:bookmarkStart w:id="6" w:name="_GoBack"/>
-            <w:bookmarkEnd w:id="6"/>
             <w:r>
               <w:t>B</w:t>
             </w:r>
@@ -2900,8 +2900,8 @@
           </w:p>
         </w:tc>
       </w:tr>
-      <w:bookmarkEnd w:id="4"/>
       <w:bookmarkEnd w:id="5"/>
+      <w:bookmarkEnd w:id="6"/>
     </w:tbl>
     <w:p>
       <w:pPr>
@@ -3233,7 +3233,7 @@
           <v:shape id="_x0000_i1025" type="#_x0000_t75" style="width:77.25pt;height:49.5pt" o:ole="">
             <v:imagedata r:id="rId7" o:title=""/>
           </v:shape>
-          <o:OLEObject Type="Embed" ProgID="PowerPoint.Show.12" ShapeID="_x0000_i1025" DrawAspect="Icon" ObjectID="_1569241747" r:id="rId8"/>
+          <o:OLEObject Type="Embed" ProgID="PowerPoint.Show.12" ShapeID="_x0000_i1025" DrawAspect="Icon" ObjectID="_1569246512" r:id="rId8"/>
         </w:object>
       </w:r>
     </w:p>
@@ -3249,7 +3249,7 @@
           <v:shape id="_x0000_i1026" type="#_x0000_t75" style="width:478.5pt;height:270pt" o:ole="">
             <v:imagedata r:id="rId9" o:title=""/>
           </v:shape>
-          <o:OLEObject Type="Embed" ProgID="PowerPoint.Show.12" ShapeID="_x0000_i1026" DrawAspect="Content" ObjectID="_1569241748" r:id="rId10"/>
+          <o:OLEObject Type="Embed" ProgID="PowerPoint.Show.12" ShapeID="_x0000_i1026" DrawAspect="Content" ObjectID="_1569246513" r:id="rId10"/>
         </w:object>
       </w:r>
     </w:p>
@@ -3642,7 +3642,7 @@
             <w:rPr>
               <w:sz w:val="20"/>
             </w:rPr>
-            <w:t>2</w:t>
+            <w:t>1</w:t>
           </w:r>
           <w:r>
             <w:rPr>
@@ -4145,7 +4145,7 @@
             <w:rPr>
               <w:sz w:val="20"/>
             </w:rPr>
-            <w:t>A</w:t>
+            <w:t>C</w:t>
           </w:r>
           <w:r>
             <w:rPr>

</xml_diff>

<commit_message>
userguide and releasenotes stored for release
Signed-off-by: balaskoa <jeno.balasko@ericsson.com>
</commit_message>
<xml_diff>
--- a/usrguide/PRI.docx
+++ b/usrguide/PRI.docx
@@ -16,15 +16,13 @@
       <w:pPr>
         <w:pStyle w:val="BodyText"/>
       </w:pPr>
-      <w:bookmarkStart w:id="0" w:name="_GoBack"/>
-      <w:bookmarkEnd w:id="0"/>
     </w:p>
     <w:p>
       <w:pPr>
         <w:pStyle w:val="BodyText"/>
       </w:pPr>
     </w:p>
-    <w:bookmarkStart w:id="1" w:name="Title"/>
+    <w:bookmarkStart w:id="0" w:name="Title"/>
     <w:p>
       <w:pPr>
         <w:pStyle w:val="Title"/>
@@ -44,7 +42,7 @@
       <w:r>
         <w:fldChar w:fldCharType="end"/>
       </w:r>
-      <w:bookmarkEnd w:id="1"/>
+      <w:bookmarkEnd w:id="0"/>
     </w:p>
     <w:p>
       <w:pPr>
@@ -68,11 +66,11 @@
         <w:spacing w:before="240"/>
         <w:ind w:left="1152" w:hanging="432"/>
       </w:pPr>
-      <w:bookmarkStart w:id="2" w:name="_Toc56493473"/>
+      <w:bookmarkStart w:id="1" w:name="_Toc56493473"/>
       <w:r>
         <w:t>Product Revision</w:t>
       </w:r>
-      <w:bookmarkEnd w:id="2"/>
+      <w:bookmarkEnd w:id="1"/>
     </w:p>
     <w:p>
       <w:pPr>
@@ -96,7 +94,7 @@
         <w:spacing w:before="240"/>
         <w:ind w:left="1296" w:hanging="576"/>
       </w:pPr>
-      <w:bookmarkStart w:id="3" w:name="_Toc56493474"/>
+      <w:bookmarkStart w:id="2" w:name="_Toc56493474"/>
       <w:r>
         <w:t>Product</w:t>
       </w:r>
@@ -143,6 +141,7 @@
                 <w:szCs w:val="22"/>
               </w:rPr>
             </w:pPr>
+            <w:bookmarkStart w:id="3" w:name="_GoBack" w:colFirst="4" w:colLast="4"/>
             <w:r>
               <w:rPr>
                 <w:rFonts w:cs="Arial"/>
@@ -358,6 +357,7 @@
         </w:tc>
       </w:tr>
     </w:tbl>
+    <w:bookmarkEnd w:id="3"/>
     <w:p>
       <w:pPr>
         <w:pStyle w:val="BodyText"/>
@@ -699,7 +699,7 @@
                 <w:b/>
                 <w:sz w:val="20"/>
               </w:rPr>
-              <w:t>1</w:t>
+              <w:t>3</w:t>
             </w:r>
             <w:r>
               <w:rPr>
@@ -1417,8 +1417,23 @@
           </w:p>
         </w:tc>
       </w:tr>
-      <w:bookmarkEnd w:id="3"/>
+      <w:bookmarkEnd w:id="2"/>
     </w:tbl>
+    <w:p>
+      <w:pPr>
+        <w:pStyle w:val="BodyText"/>
+      </w:pPr>
+    </w:p>
+    <w:p>
+      <w:pPr>
+        <w:pStyle w:val="BodyText"/>
+      </w:pPr>
+    </w:p>
+    <w:p>
+      <w:pPr>
+        <w:pStyle w:val="BodyText"/>
+      </w:pPr>
+    </w:p>
     <w:p>
       <w:pPr>
         <w:pStyle w:val="BodyText"/>
@@ -1447,6 +1462,7 @@
         <w:ind w:left="1296" w:hanging="576"/>
       </w:pPr>
       <w:r>
+        <w:lastRenderedPageBreak/>
         <w:t>Affected documents</w:t>
       </w:r>
     </w:p>
@@ -1646,34 +1662,33 @@
                 <w:szCs w:val="21"/>
               </w:rPr>
             </w:pPr>
-            <w:r>
-              <w:rPr>
-                <w:sz w:val="21"/>
-                <w:szCs w:val="21"/>
-              </w:rPr>
-              <w:t>Release Notes for TITAN TTCN-3 Test Executor</w:t>
-            </w:r>
-            <w:r>
-              <w:rPr>
-                <w:sz w:val="21"/>
-                <w:szCs w:val="21"/>
-              </w:rPr>
-              <w:br/>
-            </w:r>
-            <w:r>
-              <w:rPr>
-                <w:sz w:val="21"/>
-                <w:szCs w:val="21"/>
-              </w:rPr>
-              <w:t>109 47-CRL 113 200/</w:t>
-            </w:r>
-            <w:r>
-              <w:rPr>
-                <w:sz w:val="21"/>
-                <w:szCs w:val="21"/>
-              </w:rPr>
-              <w:t>6</w:t>
-            </w:r>
+            <w:hyperlink r:id="rId7" w:history="1">
+              <w:r>
+                <w:rPr>
+                  <w:rStyle w:val="Hyperlink"/>
+                  <w:sz w:val="21"/>
+                  <w:szCs w:val="21"/>
+                </w:rPr>
+                <w:t>Release Notes for TITAN TTCN-3 Test Executor</w:t>
+              </w:r>
+              <w:r>
+                <w:rPr>
+                  <w:rStyle w:val="Hyperlink"/>
+                  <w:sz w:val="21"/>
+                  <w:szCs w:val="21"/>
+                </w:rPr>
+                <w:br/>
+                <w:t>109 47-CRL 113 200/</w:t>
+              </w:r>
+              <w:r>
+                <w:rPr>
+                  <w:rStyle w:val="Hyperlink"/>
+                  <w:sz w:val="21"/>
+                  <w:szCs w:val="21"/>
+                </w:rPr>
+                <w:t>6</w:t>
+              </w:r>
+            </w:hyperlink>
           </w:p>
         </w:tc>
         <w:tc>
@@ -1754,34 +1769,33 @@
                 <w:szCs w:val="21"/>
               </w:rPr>
             </w:pPr>
-            <w:r>
-              <w:rPr>
-                <w:sz w:val="21"/>
-                <w:szCs w:val="21"/>
-              </w:rPr>
-              <w:t>Installation guide for TITAN TTCN-3 Test Executor</w:t>
-            </w:r>
-            <w:r>
-              <w:rPr>
-                <w:sz w:val="21"/>
-                <w:szCs w:val="21"/>
-              </w:rPr>
-              <w:br/>
-            </w:r>
-            <w:r>
-              <w:rPr>
-                <w:sz w:val="21"/>
-                <w:szCs w:val="21"/>
-              </w:rPr>
-              <w:t>1/1531-CRL 113 200/</w:t>
-            </w:r>
-            <w:r>
-              <w:rPr>
-                <w:sz w:val="21"/>
-                <w:szCs w:val="21"/>
-              </w:rPr>
-              <w:t>6</w:t>
-            </w:r>
+            <w:hyperlink r:id="rId8" w:history="1">
+              <w:r>
+                <w:rPr>
+                  <w:rStyle w:val="Hyperlink"/>
+                  <w:sz w:val="21"/>
+                  <w:szCs w:val="21"/>
+                </w:rPr>
+                <w:t>Installation guide for TITAN TTCN-3 Test Executor</w:t>
+              </w:r>
+              <w:r>
+                <w:rPr>
+                  <w:rStyle w:val="Hyperlink"/>
+                  <w:sz w:val="21"/>
+                  <w:szCs w:val="21"/>
+                </w:rPr>
+                <w:br/>
+                <w:t>1/1531-CRL 113 200/</w:t>
+              </w:r>
+              <w:r>
+                <w:rPr>
+                  <w:rStyle w:val="Hyperlink"/>
+                  <w:sz w:val="21"/>
+                  <w:szCs w:val="21"/>
+                </w:rPr>
+                <w:t>6</w:t>
+              </w:r>
+            </w:hyperlink>
           </w:p>
         </w:tc>
         <w:tc>
@@ -1863,34 +1877,33 @@
                 <w:highlight w:val="yellow"/>
               </w:rPr>
             </w:pPr>
-            <w:r>
-              <w:rPr>
-                <w:sz w:val="21"/>
-                <w:szCs w:val="21"/>
-              </w:rPr>
-              <w:t>Installation Guide for TITAN Designer and TITAN Executor for the Eclipse IDE</w:t>
-            </w:r>
-            <w:r>
-              <w:rPr>
-                <w:sz w:val="21"/>
-                <w:szCs w:val="21"/>
-              </w:rPr>
-              <w:br/>
-            </w:r>
-            <w:r>
-              <w:rPr>
-                <w:sz w:val="21"/>
-                <w:szCs w:val="21"/>
-              </w:rPr>
-              <w:t>3/1531-CRL 113 200/</w:t>
-            </w:r>
-            <w:r>
-              <w:rPr>
-                <w:sz w:val="21"/>
-                <w:szCs w:val="21"/>
-              </w:rPr>
-              <w:t>6</w:t>
-            </w:r>
+            <w:hyperlink r:id="rId9" w:history="1">
+              <w:r>
+                <w:rPr>
+                  <w:rStyle w:val="Hyperlink"/>
+                  <w:sz w:val="21"/>
+                  <w:szCs w:val="21"/>
+                </w:rPr>
+                <w:t>Installation Guide for TITAN Designer and TITAN Executor for the Eclipse IDE</w:t>
+              </w:r>
+              <w:r>
+                <w:rPr>
+                  <w:rStyle w:val="Hyperlink"/>
+                  <w:sz w:val="21"/>
+                  <w:szCs w:val="21"/>
+                </w:rPr>
+                <w:br/>
+                <w:t>3/1531-CRL 113 200/</w:t>
+              </w:r>
+              <w:r>
+                <w:rPr>
+                  <w:rStyle w:val="Hyperlink"/>
+                  <w:sz w:val="21"/>
+                  <w:szCs w:val="21"/>
+                </w:rPr>
+                <w:t>6</w:t>
+              </w:r>
+            </w:hyperlink>
           </w:p>
         </w:tc>
         <w:tc>
@@ -1953,7 +1966,7 @@
                 <w:sz w:val="21"/>
                 <w:szCs w:val="21"/>
               </w:rPr>
-              <w:t>E</w:t>
+              <w:t>R</w:t>
             </w:r>
           </w:p>
         </w:tc>
@@ -1972,34 +1985,33 @@
                 <w:highlight w:val="yellow"/>
               </w:rPr>
             </w:pPr>
-            <w:r>
-              <w:rPr>
-                <w:sz w:val="21"/>
-                <w:szCs w:val="21"/>
-              </w:rPr>
-              <w:t>User Guide for TITAN</w:t>
-            </w:r>
-            <w:r>
-              <w:rPr>
-                <w:sz w:val="21"/>
-                <w:szCs w:val="21"/>
-              </w:rPr>
-              <w:br/>
-            </w:r>
-            <w:r>
-              <w:rPr>
-                <w:sz w:val="21"/>
-                <w:szCs w:val="21"/>
-              </w:rPr>
-              <w:t>1/198 17-CRL 113 200/</w:t>
-            </w:r>
-            <w:r>
-              <w:rPr>
-                <w:sz w:val="21"/>
-                <w:szCs w:val="21"/>
-              </w:rPr>
-              <w:t>6</w:t>
-            </w:r>
+            <w:hyperlink r:id="rId10" w:history="1">
+              <w:r>
+                <w:rPr>
+                  <w:rStyle w:val="Hyperlink"/>
+                  <w:sz w:val="21"/>
+                  <w:szCs w:val="21"/>
+                </w:rPr>
+                <w:t>User Guide for TITAN</w:t>
+              </w:r>
+              <w:r>
+                <w:rPr>
+                  <w:rStyle w:val="Hyperlink"/>
+                  <w:sz w:val="21"/>
+                  <w:szCs w:val="21"/>
+                </w:rPr>
+                <w:br/>
+                <w:t>1/198 17-CRL 113 200/</w:t>
+              </w:r>
+              <w:r>
+                <w:rPr>
+                  <w:rStyle w:val="Hyperlink"/>
+                  <w:sz w:val="21"/>
+                  <w:szCs w:val="21"/>
+                </w:rPr>
+                <w:t>6</w:t>
+              </w:r>
+            </w:hyperlink>
           </w:p>
         </w:tc>
         <w:tc>
@@ -2081,34 +2093,33 @@
                 <w:highlight w:val="yellow"/>
               </w:rPr>
             </w:pPr>
-            <w:r>
-              <w:rPr>
-                <w:sz w:val="21"/>
-                <w:szCs w:val="21"/>
-              </w:rPr>
-              <w:t>Programmers Technical Reference for TITAN TTCN-3 Test Executor</w:t>
-            </w:r>
-            <w:r>
-              <w:rPr>
-                <w:sz w:val="21"/>
-                <w:szCs w:val="21"/>
-              </w:rPr>
-              <w:br/>
-            </w:r>
-            <w:r>
-              <w:rPr>
-                <w:sz w:val="21"/>
-                <w:szCs w:val="21"/>
-              </w:rPr>
-              <w:t>2/198 17-CRL 113 200/</w:t>
-            </w:r>
-            <w:r>
-              <w:rPr>
-                <w:sz w:val="21"/>
-                <w:szCs w:val="21"/>
-              </w:rPr>
-              <w:t>6</w:t>
-            </w:r>
+            <w:hyperlink r:id="rId11" w:history="1">
+              <w:r>
+                <w:rPr>
+                  <w:rStyle w:val="Hyperlink"/>
+                  <w:sz w:val="21"/>
+                  <w:szCs w:val="21"/>
+                </w:rPr>
+                <w:t>Programmers Technical Reference for TITAN TTCN-3 Test Executor</w:t>
+              </w:r>
+              <w:r>
+                <w:rPr>
+                  <w:rStyle w:val="Hyperlink"/>
+                  <w:sz w:val="21"/>
+                  <w:szCs w:val="21"/>
+                </w:rPr>
+                <w:br/>
+                <w:t>2/198 17-CRL 113 200/</w:t>
+              </w:r>
+              <w:r>
+                <w:rPr>
+                  <w:rStyle w:val="Hyperlink"/>
+                  <w:sz w:val="21"/>
+                  <w:szCs w:val="21"/>
+                </w:rPr>
+                <w:t>6</w:t>
+              </w:r>
+            </w:hyperlink>
           </w:p>
         </w:tc>
         <w:tc>
@@ -2189,34 +2200,33 @@
                 <w:szCs w:val="21"/>
               </w:rPr>
             </w:pPr>
-            <w:r>
-              <w:rPr>
-                <w:sz w:val="21"/>
-                <w:szCs w:val="21"/>
-              </w:rPr>
-              <w:t>User Guide for the TITAN Designer for the Eclipse IDE</w:t>
-            </w:r>
-            <w:r>
-              <w:rPr>
-                <w:sz w:val="21"/>
-                <w:szCs w:val="21"/>
-              </w:rPr>
-              <w:br/>
-            </w:r>
-            <w:r>
-              <w:rPr>
-                <w:sz w:val="21"/>
-                <w:szCs w:val="21"/>
-              </w:rPr>
-              <w:t>4/198 17-CRL 113 200/</w:t>
-            </w:r>
-            <w:r>
-              <w:rPr>
-                <w:sz w:val="21"/>
-                <w:szCs w:val="21"/>
-              </w:rPr>
-              <w:t>6</w:t>
-            </w:r>
+            <w:hyperlink r:id="rId12" w:history="1">
+              <w:r>
+                <w:rPr>
+                  <w:rStyle w:val="Hyperlink"/>
+                  <w:sz w:val="21"/>
+                  <w:szCs w:val="21"/>
+                </w:rPr>
+                <w:t>User Guide for the TITAN Designer for the Eclipse IDE</w:t>
+              </w:r>
+              <w:r>
+                <w:rPr>
+                  <w:rStyle w:val="Hyperlink"/>
+                  <w:sz w:val="21"/>
+                  <w:szCs w:val="21"/>
+                </w:rPr>
+                <w:br/>
+                <w:t>4/198 17-CRL 113 200/</w:t>
+              </w:r>
+              <w:r>
+                <w:rPr>
+                  <w:rStyle w:val="Hyperlink"/>
+                  <w:sz w:val="21"/>
+                  <w:szCs w:val="21"/>
+                </w:rPr>
+                <w:t>6</w:t>
+              </w:r>
+            </w:hyperlink>
           </w:p>
         </w:tc>
         <w:tc>
@@ -2297,34 +2307,33 @@
                 <w:szCs w:val="21"/>
               </w:rPr>
             </w:pPr>
-            <w:r>
-              <w:rPr>
-                <w:sz w:val="21"/>
-                <w:szCs w:val="21"/>
-              </w:rPr>
-              <w:t>User Guide for the TITAN Executor for the Eclipse IDE</w:t>
-            </w:r>
-            <w:r>
-              <w:rPr>
-                <w:sz w:val="21"/>
-                <w:szCs w:val="21"/>
-              </w:rPr>
-              <w:br/>
-            </w:r>
-            <w:r>
-              <w:rPr>
-                <w:sz w:val="21"/>
-                <w:szCs w:val="21"/>
-              </w:rPr>
-              <w:t>5/198 17-CRL 113 200/</w:t>
-            </w:r>
-            <w:r>
-              <w:rPr>
-                <w:sz w:val="21"/>
-                <w:szCs w:val="21"/>
-              </w:rPr>
-              <w:t>6</w:t>
-            </w:r>
+            <w:hyperlink r:id="rId13" w:history="1">
+              <w:r>
+                <w:rPr>
+                  <w:rStyle w:val="Hyperlink"/>
+                  <w:sz w:val="21"/>
+                  <w:szCs w:val="21"/>
+                </w:rPr>
+                <w:t>User Guide for the TITAN Executor for the Eclipse IDE</w:t>
+              </w:r>
+              <w:r>
+                <w:rPr>
+                  <w:rStyle w:val="Hyperlink"/>
+                  <w:sz w:val="21"/>
+                  <w:szCs w:val="21"/>
+                </w:rPr>
+                <w:br/>
+                <w:t>5/198 17-CRL 113 200/</w:t>
+              </w:r>
+              <w:r>
+                <w:rPr>
+                  <w:rStyle w:val="Hyperlink"/>
+                  <w:sz w:val="21"/>
+                  <w:szCs w:val="21"/>
+                </w:rPr>
+                <w:t>6</w:t>
+              </w:r>
+            </w:hyperlink>
           </w:p>
         </w:tc>
         <w:tc>
@@ -2388,7 +2397,7 @@
                 <w:sz w:val="21"/>
                 <w:szCs w:val="21"/>
               </w:rPr>
-              <w:t>E</w:t>
+              <w:t>R</w:t>
             </w:r>
           </w:p>
         </w:tc>
@@ -2406,41 +2415,33 @@
                 <w:szCs w:val="21"/>
               </w:rPr>
             </w:pPr>
-            <w:r>
-              <w:rPr>
-                <w:sz w:val="21"/>
-                <w:szCs w:val="21"/>
-              </w:rPr>
-              <w:t>API Technical Reference for TITAN TTCN-3 Test Executor</w:t>
-            </w:r>
-            <w:r>
-              <w:rPr>
-                <w:sz w:val="21"/>
-                <w:szCs w:val="21"/>
-              </w:rPr>
-              <w:br/>
-            </w:r>
-            <w:r>
-              <w:rPr>
-                <w:sz w:val="21"/>
-                <w:szCs w:val="21"/>
-              </w:rPr>
-              <w:t>6/198 17-C</w:t>
-            </w:r>
-            <w:r>
-              <w:rPr>
-                <w:sz w:val="21"/>
-                <w:szCs w:val="21"/>
-              </w:rPr>
-              <w:t>RL 113 200/</w:t>
-            </w:r>
-            <w:r>
-              <w:rPr>
-                <w:sz w:val="21"/>
-                <w:szCs w:val="21"/>
-              </w:rPr>
-              <w:t>6</w:t>
-            </w:r>
+            <w:hyperlink r:id="rId14" w:history="1">
+              <w:r>
+                <w:rPr>
+                  <w:rStyle w:val="Hyperlink"/>
+                  <w:sz w:val="21"/>
+                  <w:szCs w:val="21"/>
+                </w:rPr>
+                <w:t>API Technical Reference for TITAN TTCN-3 Test Executor</w:t>
+              </w:r>
+              <w:r>
+                <w:rPr>
+                  <w:rStyle w:val="Hyperlink"/>
+                  <w:sz w:val="21"/>
+                  <w:szCs w:val="21"/>
+                </w:rPr>
+                <w:br/>
+                <w:t>6/198 17-CRL 113 200/</w:t>
+              </w:r>
+              <w:r>
+                <w:rPr>
+                  <w:rStyle w:val="Hyperlink"/>
+                  <w:sz w:val="21"/>
+                  <w:szCs w:val="21"/>
+                </w:rPr>
+                <w:t>6</w:t>
+              </w:r>
+            </w:hyperlink>
           </w:p>
         </w:tc>
         <w:tc>
@@ -2503,7 +2504,7 @@
                 <w:sz w:val="21"/>
                 <w:szCs w:val="21"/>
               </w:rPr>
-              <w:t>E</w:t>
+              <w:t>R</w:t>
             </w:r>
           </w:p>
         </w:tc>
@@ -2521,28 +2522,33 @@
                 <w:szCs w:val="21"/>
               </w:rPr>
             </w:pPr>
-            <w:r>
-              <w:rPr>
-                <w:sz w:val="21"/>
-                <w:szCs w:val="21"/>
-              </w:rPr>
-              <w:t>Titan Executor Java API user guide</w:t>
-            </w:r>
-            <w:r>
-              <w:rPr>
-                <w:sz w:val="21"/>
-                <w:szCs w:val="21"/>
-              </w:rPr>
-              <w:br/>
-              <w:t>8/198 17-CRL 113 200/</w:t>
-            </w:r>
-            <w:r>
-              <w:rPr>
-                <w:sz w:val="21"/>
-                <w:szCs w:val="21"/>
-              </w:rPr>
-              <w:t>6</w:t>
-            </w:r>
+            <w:hyperlink r:id="rId15" w:history="1">
+              <w:r>
+                <w:rPr>
+                  <w:rStyle w:val="Hyperlink"/>
+                  <w:sz w:val="21"/>
+                  <w:szCs w:val="21"/>
+                </w:rPr>
+                <w:t>Titan Executor Java API user guide</w:t>
+              </w:r>
+              <w:r>
+                <w:rPr>
+                  <w:rStyle w:val="Hyperlink"/>
+                  <w:sz w:val="21"/>
+                  <w:szCs w:val="21"/>
+                </w:rPr>
+                <w:br/>
+                <w:t>8/198 17-CRL 113 200/</w:t>
+              </w:r>
+              <w:r>
+                <w:rPr>
+                  <w:rStyle w:val="Hyperlink"/>
+                  <w:sz w:val="21"/>
+                  <w:szCs w:val="21"/>
+                </w:rPr>
+                <w:t>6</w:t>
+              </w:r>
+            </w:hyperlink>
           </w:p>
         </w:tc>
         <w:tc>
@@ -2605,7 +2611,7 @@
                 <w:sz w:val="21"/>
                 <w:szCs w:val="21"/>
               </w:rPr>
-              <w:t>E</w:t>
+              <w:t>R</w:t>
             </w:r>
           </w:p>
         </w:tc>
@@ -2617,7 +2623,24 @@
             <w:shd w:val="clear" w:color="auto" w:fill="auto"/>
           </w:tcPr>
           <w:p>
-            <w:r>
+            <w:pPr>
+              <w:rPr>
+                <w:rStyle w:val="Hyperlink"/>
+              </w:rPr>
+            </w:pPr>
+            <w:r>
+              <w:fldChar w:fldCharType="begin"/>
+            </w:r>
+            <w:r>
+              <w:instrText xml:space="preserve"> HYPERLINK "https://github.com/eclipse/titan.EclipsePlug-ins/blob/master/org.eclipse.titanium/docs/Titanium_referenceguide.docx" </w:instrText>
+            </w:r>
+            <w:r>
+              <w:fldChar w:fldCharType="separate"/>
+            </w:r>
+            <w:r>
+              <w:rPr>
+                <w:rStyle w:val="Hyperlink"/>
+              </w:rPr>
               <w:t>Programmers Tech. Reference Guide for Titanium</w:t>
             </w:r>
           </w:p>
@@ -2629,10 +2652,19 @@
               </w:rPr>
             </w:pPr>
             <w:r>
+              <w:rPr>
+                <w:rStyle w:val="Hyperlink"/>
+              </w:rPr>
               <w:t>9/198 17-CRL 113 200/</w:t>
             </w:r>
             <w:r>
+              <w:rPr>
+                <w:rStyle w:val="Hyperlink"/>
+              </w:rPr>
               <w:t>6</w:t>
+            </w:r>
+            <w:r>
+              <w:fldChar w:fldCharType="end"/>
             </w:r>
           </w:p>
         </w:tc>
@@ -2696,7 +2728,7 @@
                 <w:sz w:val="21"/>
                 <w:szCs w:val="21"/>
               </w:rPr>
-              <w:t>E</w:t>
+              <w:t>R</w:t>
             </w:r>
           </w:p>
         </w:tc>
@@ -2708,7 +2740,24 @@
             <w:shd w:val="clear" w:color="auto" w:fill="auto"/>
           </w:tcPr>
           <w:p>
-            <w:r>
+            <w:pPr>
+              <w:rPr>
+                <w:rStyle w:val="Hyperlink"/>
+              </w:rPr>
+            </w:pPr>
+            <w:r>
+              <w:fldChar w:fldCharType="begin"/>
+            </w:r>
+            <w:r>
+              <w:instrText xml:space="preserve"> HYPERLINK "https://github.com/eclipse/titan.EclipsePlug-ins/blob/master/org.eclipse.titanium/docs/Titanium_Description.doc" </w:instrText>
+            </w:r>
+            <w:r>
+              <w:fldChar w:fldCharType="separate"/>
+            </w:r>
+            <w:r>
+              <w:rPr>
+                <w:rStyle w:val="Hyperlink"/>
+              </w:rPr>
               <w:t>Titanium Description</w:t>
             </w:r>
           </w:p>
@@ -2720,10 +2769,19 @@
               </w:rPr>
             </w:pPr>
             <w:r>
+              <w:rPr>
+                <w:rStyle w:val="Hyperlink"/>
+              </w:rPr>
               <w:t>1551-CRL 113 200/</w:t>
             </w:r>
             <w:r>
+              <w:rPr>
+                <w:rStyle w:val="Hyperlink"/>
+              </w:rPr>
               <w:t>6</w:t>
+            </w:r>
+            <w:r>
+              <w:fldChar w:fldCharType="end"/>
             </w:r>
           </w:p>
         </w:tc>
@@ -2787,7 +2845,7 @@
                 <w:sz w:val="21"/>
                 <w:szCs w:val="21"/>
               </w:rPr>
-              <w:t>E</w:t>
+              <w:t>R</w:t>
             </w:r>
           </w:p>
         </w:tc>
@@ -2799,13 +2857,36 @@
             <w:shd w:val="clear" w:color="auto" w:fill="auto"/>
           </w:tcPr>
           <w:p>
-            <w:r>
+            <w:pPr>
+              <w:rPr>
+                <w:rStyle w:val="Hyperlink"/>
+              </w:rPr>
+            </w:pPr>
+            <w:r>
+              <w:fldChar w:fldCharType="begin"/>
+            </w:r>
+            <w:r>
+              <w:instrText xml:space="preserve"> HYPERLINK "https://github.com/eclipse/titan.core/blob/master/usrguide/SoC_TITAN.docx" </w:instrText>
+            </w:r>
+            <w:r>
+              <w:fldChar w:fldCharType="separate"/>
+            </w:r>
+            <w:r>
+              <w:rPr>
+                <w:rStyle w:val="Hyperlink"/>
+              </w:rPr>
               <w:t>Statement of Compliance for Eclipse Titan</w:t>
             </w:r>
           </w:p>
           <w:p>
             <w:r>
-              <w:t>1/174 02-CRL 113 200/6</w:t>
+              <w:rPr>
+                <w:rStyle w:val="Hyperlink"/>
+              </w:rPr>
+              <w:t>1/174 02-CRL 113 200/6 Uen</w:t>
+            </w:r>
+            <w:r>
+              <w:fldChar w:fldCharType="end"/>
             </w:r>
           </w:p>
         </w:tc>
@@ -2815,7 +2896,17 @@
             <w:shd w:val="clear" w:color="auto" w:fill="auto"/>
           </w:tcPr>
           <w:p>
-            <w:r>
+            <w:pPr>
+              <w:rPr>
+                <w:sz w:val="21"/>
+                <w:szCs w:val="21"/>
+              </w:rPr>
+            </w:pPr>
+            <w:r>
+              <w:rPr>
+                <w:sz w:val="21"/>
+                <w:szCs w:val="21"/>
+              </w:rPr>
               <w:t>B</w:t>
             </w:r>
           </w:p>
@@ -2826,7 +2917,17 @@
             <w:shd w:val="clear" w:color="auto" w:fill="auto"/>
           </w:tcPr>
           <w:p>
-            <w:r>
+            <w:pPr>
+              <w:rPr>
+                <w:sz w:val="21"/>
+                <w:szCs w:val="21"/>
+              </w:rPr>
+            </w:pPr>
+            <w:r>
+              <w:rPr>
+                <w:sz w:val="21"/>
+                <w:szCs w:val="21"/>
+              </w:rPr>
               <w:t>C</w:t>
             </w:r>
           </w:p>
@@ -2839,9 +2940,17 @@
           <w:p>
             <w:pPr>
               <w:jc w:val="right"/>
-            </w:pPr>
-            <w:r>
-              <w:t xml:space="preserve"> E</w:t>
+              <w:rPr>
+                <w:sz w:val="21"/>
+                <w:szCs w:val="21"/>
+              </w:rPr>
+            </w:pPr>
+            <w:r>
+              <w:rPr>
+                <w:sz w:val="21"/>
+                <w:szCs w:val="21"/>
+              </w:rPr>
+              <w:t>R</w:t>
             </w:r>
           </w:p>
         </w:tc>
@@ -2853,13 +2962,36 @@
             <w:shd w:val="clear" w:color="auto" w:fill="auto"/>
           </w:tcPr>
           <w:p>
-            <w:r>
+            <w:pPr>
+              <w:rPr>
+                <w:rStyle w:val="Hyperlink"/>
+              </w:rPr>
+            </w:pPr>
+            <w:r>
+              <w:fldChar w:fldCharType="begin"/>
+            </w:r>
+            <w:r>
+              <w:instrText xml:space="preserve"> HYPERLINK "https://github.com/eclipse/titan.core/blob/master/usrguide/SoC_XML_TITAN.docx" </w:instrText>
+            </w:r>
+            <w:r>
+              <w:fldChar w:fldCharType="separate"/>
+            </w:r>
+            <w:r>
+              <w:rPr>
+                <w:rStyle w:val="Hyperlink"/>
+              </w:rPr>
               <w:t>Statement of Compliance for use of XML schema in Eclipse Titan</w:t>
             </w:r>
           </w:p>
           <w:p>
             <w:r>
-              <w:t>2/174 02-CRL 113 200/6</w:t>
+              <w:rPr>
+                <w:rStyle w:val="Hyperlink"/>
+              </w:rPr>
+              <w:t>2/174 02-CRL 113 200/6 Uen</w:t>
+            </w:r>
+            <w:r>
+              <w:fldChar w:fldCharType="end"/>
             </w:r>
           </w:p>
         </w:tc>
@@ -2869,7 +3001,17 @@
             <w:shd w:val="clear" w:color="auto" w:fill="auto"/>
           </w:tcPr>
           <w:p>
-            <w:r>
+            <w:pPr>
+              <w:rPr>
+                <w:sz w:val="21"/>
+                <w:szCs w:val="21"/>
+              </w:rPr>
+            </w:pPr>
+            <w:r>
+              <w:rPr>
+                <w:sz w:val="21"/>
+                <w:szCs w:val="21"/>
+              </w:rPr>
               <w:t>B</w:t>
             </w:r>
           </w:p>
@@ -2880,7 +3022,17 @@
             <w:shd w:val="clear" w:color="auto" w:fill="auto"/>
           </w:tcPr>
           <w:p>
-            <w:r>
+            <w:pPr>
+              <w:rPr>
+                <w:sz w:val="21"/>
+                <w:szCs w:val="21"/>
+              </w:rPr>
+            </w:pPr>
+            <w:r>
+              <w:rPr>
+                <w:sz w:val="21"/>
+                <w:szCs w:val="21"/>
+              </w:rPr>
               <w:t>C</w:t>
             </w:r>
           </w:p>
@@ -2893,9 +3045,17 @@
           <w:p>
             <w:pPr>
               <w:jc w:val="right"/>
-            </w:pPr>
-            <w:r>
-              <w:t>E</w:t>
+              <w:rPr>
+                <w:sz w:val="21"/>
+                <w:szCs w:val="21"/>
+              </w:rPr>
+            </w:pPr>
+            <w:r>
+              <w:rPr>
+                <w:sz w:val="21"/>
+                <w:szCs w:val="21"/>
+              </w:rPr>
+              <w:t>R</w:t>
             </w:r>
           </w:p>
         </w:tc>
@@ -2903,6 +3063,75 @@
       <w:bookmarkEnd w:id="5"/>
       <w:bookmarkEnd w:id="6"/>
     </w:tbl>
+    <w:p>
+      <w:pPr>
+        <w:pStyle w:val="BodyText"/>
+        <w:tabs>
+          <w:tab w:val="clear" w:pos="6464"/>
+          <w:tab w:val="clear" w:pos="7768"/>
+          <w:tab w:val="clear" w:pos="9072"/>
+          <w:tab w:val="left" w:pos="5940"/>
+          <w:tab w:val="left" w:pos="9000"/>
+        </w:tabs>
+      </w:pPr>
+    </w:p>
+    <w:p>
+      <w:pPr>
+        <w:pStyle w:val="BodyText"/>
+        <w:tabs>
+          <w:tab w:val="clear" w:pos="6464"/>
+          <w:tab w:val="clear" w:pos="7768"/>
+          <w:tab w:val="clear" w:pos="9072"/>
+          <w:tab w:val="left" w:pos="5940"/>
+          <w:tab w:val="left" w:pos="9000"/>
+        </w:tabs>
+      </w:pPr>
+      <w:r>
+        <w:t xml:space="preserve">Note: Documents </w:t>
+      </w:r>
+      <w:r>
+        <w:t xml:space="preserve">are </w:t>
+      </w:r>
+      <w:r>
+        <w:t>available via the hyperlinks.</w:t>
+      </w:r>
+    </w:p>
+    <w:p>
+      <w:pPr>
+        <w:pStyle w:val="BodyText"/>
+        <w:tabs>
+          <w:tab w:val="clear" w:pos="6464"/>
+          <w:tab w:val="clear" w:pos="7768"/>
+          <w:tab w:val="clear" w:pos="9072"/>
+          <w:tab w:val="left" w:pos="5940"/>
+          <w:tab w:val="left" w:pos="9000"/>
+        </w:tabs>
+      </w:pPr>
+    </w:p>
+    <w:p>
+      <w:pPr>
+        <w:pStyle w:val="BodyText"/>
+        <w:tabs>
+          <w:tab w:val="clear" w:pos="6464"/>
+          <w:tab w:val="clear" w:pos="7768"/>
+          <w:tab w:val="clear" w:pos="9072"/>
+          <w:tab w:val="left" w:pos="5940"/>
+          <w:tab w:val="left" w:pos="9000"/>
+        </w:tabs>
+      </w:pPr>
+    </w:p>
+    <w:p>
+      <w:pPr>
+        <w:pStyle w:val="BodyText"/>
+        <w:tabs>
+          <w:tab w:val="clear" w:pos="6464"/>
+          <w:tab w:val="clear" w:pos="7768"/>
+          <w:tab w:val="clear" w:pos="9072"/>
+          <w:tab w:val="left" w:pos="5940"/>
+          <w:tab w:val="left" w:pos="9000"/>
+        </w:tabs>
+      </w:pPr>
+    </w:p>
     <w:p>
       <w:pPr>
         <w:pStyle w:val="BodyText"/>
@@ -3045,7 +3274,6 @@
       </w:pPr>
       <w:bookmarkStart w:id="10" w:name="_Toc56493484"/>
       <w:r>
-        <w:lastRenderedPageBreak/>
         <w:t>Exemption</w:t>
       </w:r>
       <w:r>
@@ -3207,7 +3435,13 @@
     <w:p>
       <w:pPr>
         <w:pStyle w:val="BodyText"/>
-        <w:ind w:left="0"/>
+      </w:pPr>
+    </w:p>
+    <w:bookmarkStart w:id="14" w:name="_MON_1571743202"/>
+    <w:bookmarkEnd w:id="14"/>
+    <w:p>
+      <w:pPr>
+        <w:pStyle w:val="BodyText"/>
       </w:pPr>
       <w:r>
         <w:object w:dxaOrig="1551" w:dyaOrig="991">
@@ -3231,35 +3465,55 @@
             <o:lock v:ext="edit" aspectratio="t"/>
           </v:shapetype>
           <v:shape id="_x0000_i1025" type="#_x0000_t75" style="width:77.25pt;height:49.5pt" o:ole="">
-            <v:imagedata r:id="rId7" o:title=""/>
+            <v:imagedata r:id="rId16" o:title=""/>
           </v:shape>
-          <o:OLEObject Type="Embed" ProgID="PowerPoint.Show.12" ShapeID="_x0000_i1025" DrawAspect="Icon" ObjectID="_1569246512" r:id="rId8"/>
+          <o:OLEObject Type="Embed" ProgID="PowerPoint.Show.12" ShapeID="_x0000_i1025" DrawAspect="Icon" ObjectID="_1571743292" r:id="rId17"/>
         </w:object>
       </w:r>
     </w:p>
-    <w:bookmarkStart w:id="14" w:name="_MON_1556958347"/>
-    <w:bookmarkEnd w:id="14"/>
     <w:p>
       <w:pPr>
         <w:pStyle w:val="BodyText"/>
         <w:ind w:left="0"/>
       </w:pPr>
       <w:r>
+        <w:lastRenderedPageBreak/>
+        <w:t xml:space="preserve">     </w:t>
+      </w:r>
+      <w:bookmarkStart w:id="15" w:name="_MON_1571636152"/>
+      <w:bookmarkEnd w:id="15"/>
+      <w:r>
+        <w:object w:dxaOrig="9563" w:dyaOrig="5391">
+          <v:shape id="_x0000_i1026" type="#_x0000_t75" style="width:478.5pt;height:269.25pt" o:ole="">
+            <v:imagedata r:id="rId18" o:title=""/>
+          </v:shape>
+          <o:OLEObject Type="Embed" ProgID="PowerPoint.Show.12" ShapeID="_x0000_i1026" DrawAspect="Content" ObjectID="_1571743293" r:id="rId19"/>
+        </w:object>
+      </w:r>
+    </w:p>
+    <w:bookmarkStart w:id="16" w:name="_MON_1556958347"/>
+    <w:bookmarkEnd w:id="16"/>
+    <w:p>
+      <w:pPr>
+        <w:pStyle w:val="BodyText"/>
+        <w:ind w:left="0"/>
+      </w:pPr>
+      <w:r>
         <w:object w:dxaOrig="9563" w:dyaOrig="5393">
-          <v:shape id="_x0000_i1026" type="#_x0000_t75" style="width:478.5pt;height:270pt" o:ole="">
-            <v:imagedata r:id="rId9" o:title=""/>
+          <v:shape id="_x0000_i1027" type="#_x0000_t75" style="width:478.5pt;height:270pt" o:ole="">
+            <v:imagedata r:id="rId20" o:title=""/>
           </v:shape>
-          <o:OLEObject Type="Embed" ProgID="PowerPoint.Show.12" ShapeID="_x0000_i1026" DrawAspect="Content" ObjectID="_1569246513" r:id="rId10"/>
+          <o:OLEObject Type="Embed" ProgID="PowerPoint.Show.12" ShapeID="_x0000_i1027" DrawAspect="Content" ObjectID="_1571743294" r:id="rId21"/>
         </w:object>
       </w:r>
     </w:p>
     <w:sectPr>
-      <w:headerReference w:type="even" r:id="rId11"/>
-      <w:headerReference w:type="default" r:id="rId12"/>
-      <w:footerReference w:type="even" r:id="rId13"/>
-      <w:footerReference w:type="default" r:id="rId14"/>
-      <w:headerReference w:type="first" r:id="rId15"/>
-      <w:footerReference w:type="first" r:id="rId16"/>
+      <w:headerReference w:type="even" r:id="rId22"/>
+      <w:headerReference w:type="default" r:id="rId23"/>
+      <w:footerReference w:type="even" r:id="rId24"/>
+      <w:footerReference w:type="default" r:id="rId25"/>
+      <w:headerReference w:type="first" r:id="rId26"/>
+      <w:footerReference w:type="first" r:id="rId27"/>
       <w:pgSz w:w="11907" w:h="16839" w:code="9"/>
       <w:pgMar w:top="1418" w:right="567" w:bottom="1418" w:left="1191" w:header="340" w:footer="720" w:gutter="0"/>
       <w:cols w:space="720"/>
@@ -3678,7 +3932,7 @@
             <w:rPr>
               <w:sz w:val="20"/>
             </w:rPr>
-            <w:t>3</w:t>
+            <w:t>4</w:t>
           </w:r>
           <w:r>
             <w:rPr>
@@ -3996,18 +4250,6 @@
             <w:rPr>
               <w:sz w:val="20"/>
             </w:rPr>
-            <w:fldChar w:fldCharType="separate"/>
-          </w:r>
-          <w:r>
-            <w:rPr>
-              <w:sz w:val="20"/>
-            </w:rPr>
-            <w:t>ETHLEL Elemer Lelik</w:t>
-          </w:r>
-          <w:r>
-            <w:rPr>
-              <w:sz w:val="20"/>
-            </w:rPr>
             <w:fldChar w:fldCharType="end"/>
           </w:r>
         </w:p>
@@ -4098,7 +4340,7 @@
             <w:rPr>
               <w:sz w:val="20"/>
             </w:rPr>
-            <w:t>2017-10-11</w:t>
+            <w:t>2017-11-09</w:t>
           </w:r>
           <w:r>
             <w:rPr>
@@ -4145,7 +4387,7 @@
             <w:rPr>
               <w:sz w:val="20"/>
             </w:rPr>
-            <w:t>C</w:t>
+            <w:t>PA1</w:t>
           </w:r>
           <w:r>
             <w:rPr>
@@ -8112,6 +8354,17 @@
       <w:lang w:val="en-GB"/>
     </w:rPr>
   </w:style>
+  <w:style w:type="character" w:styleId="FollowedHyperlink">
+    <w:name w:val="FollowedHyperlink"/>
+    <w:basedOn w:val="DefaultParagraphFont"/>
+    <w:semiHidden/>
+    <w:unhideWhenUsed/>
+    <w:rsid w:val="00732A58"/>
+    <w:rPr>
+      <w:color w:val="800080" w:themeColor="followedHyperlink"/>
+      <w:u w:val="single"/>
+    </w:rPr>
+  </w:style>
 </w:styles>
 </file>
 

</xml_diff>

<commit_message>
embedded ppt updated in PRI
Signed-off-by: balaskoa <jeno.balasko@ericsson.com>
</commit_message>
<xml_diff>
--- a/usrguide/PRI.docx
+++ b/usrguide/PRI.docx
@@ -141,7 +141,6 @@
                 <w:szCs w:val="22"/>
               </w:rPr>
             </w:pPr>
-            <w:bookmarkStart w:id="3" w:name="_GoBack" w:colFirst="4" w:colLast="4"/>
             <w:r>
               <w:rPr>
                 <w:rFonts w:cs="Arial"/>
@@ -357,7 +356,6 @@
         </w:tc>
       </w:tr>
     </w:tbl>
-    <w:bookmarkEnd w:id="3"/>
     <w:p>
       <w:pPr>
         <w:pStyle w:val="BodyText"/>
@@ -1470,9 +1468,9 @@
       <w:pPr>
         <w:pStyle w:val="BodyText"/>
       </w:pPr>
-      <w:bookmarkStart w:id="4" w:name="_Toc56493477"/>
+      <w:bookmarkStart w:id="3" w:name="_Toc56493477"/>
     </w:p>
-    <w:bookmarkEnd w:id="4"/>
+    <w:bookmarkEnd w:id="3"/>
     <w:p>
       <w:pPr>
         <w:pStyle w:val="BodyText"/>
@@ -1549,8 +1547,8 @@
                 <w:sz w:val="20"/>
               </w:rPr>
             </w:pPr>
-            <w:bookmarkStart w:id="5" w:name="OLE_LINK1"/>
-            <w:bookmarkStart w:id="6" w:name="OLE_LINK2"/>
+            <w:bookmarkStart w:id="4" w:name="OLE_LINK1"/>
+            <w:bookmarkStart w:id="5" w:name="OLE_LINK2"/>
             <w:r>
               <w:rPr>
                 <w:rFonts w:cs="Arial"/>
@@ -3060,8 +3058,8 @@
           </w:p>
         </w:tc>
       </w:tr>
+      <w:bookmarkEnd w:id="4"/>
       <w:bookmarkEnd w:id="5"/>
-      <w:bookmarkEnd w:id="6"/>
     </w:tbl>
     <w:p>
       <w:pPr>
@@ -3166,11 +3164,11 @@
         <w:spacing w:before="240"/>
         <w:ind w:left="1152" w:hanging="432"/>
       </w:pPr>
-      <w:bookmarkStart w:id="7" w:name="_Toc56493478"/>
+      <w:bookmarkStart w:id="6" w:name="_Toc56493478"/>
       <w:r>
         <w:t>Reason for revision</w:t>
       </w:r>
-      <w:bookmarkEnd w:id="7"/>
+      <w:bookmarkEnd w:id="6"/>
     </w:p>
     <w:p>
       <w:pPr>
@@ -3194,11 +3192,11 @@
         <w:spacing w:before="240"/>
         <w:ind w:left="1296" w:hanging="576"/>
       </w:pPr>
-      <w:bookmarkStart w:id="8" w:name="_Toc56493479"/>
+      <w:bookmarkStart w:id="7" w:name="_Toc56493479"/>
       <w:r>
         <w:t>Implementations Proposals</w:t>
       </w:r>
-      <w:bookmarkEnd w:id="8"/>
+      <w:bookmarkEnd w:id="7"/>
     </w:p>
     <w:p>
       <w:pPr>
@@ -3233,11 +3231,11 @@
         <w:spacing w:before="240"/>
         <w:ind w:left="1296" w:hanging="576"/>
       </w:pPr>
-      <w:bookmarkStart w:id="9" w:name="_Toc56493483"/>
+      <w:bookmarkStart w:id="8" w:name="_Toc56493483"/>
       <w:r>
         <w:t>Change Requests</w:t>
       </w:r>
-      <w:bookmarkEnd w:id="9"/>
+      <w:bookmarkEnd w:id="8"/>
     </w:p>
     <w:p>
       <w:pPr>
@@ -3272,7 +3270,7 @@
         <w:spacing w:before="240"/>
         <w:ind w:left="1296" w:hanging="576"/>
       </w:pPr>
-      <w:bookmarkStart w:id="10" w:name="_Toc56493484"/>
+      <w:bookmarkStart w:id="9" w:name="_Toc56493484"/>
       <w:r>
         <w:t>Exemption</w:t>
       </w:r>
@@ -3282,7 +3280,7 @@
       <w:r>
         <w:t>Requests</w:t>
       </w:r>
-      <w:bookmarkEnd w:id="10"/>
+      <w:bookmarkEnd w:id="9"/>
     </w:p>
     <w:p>
       <w:pPr>
@@ -3306,7 +3304,7 @@
         <w:spacing w:before="240"/>
         <w:ind w:left="1296" w:hanging="576"/>
       </w:pPr>
-      <w:bookmarkStart w:id="11" w:name="_Toc56493485"/>
+      <w:bookmarkStart w:id="10" w:name="_Toc56493485"/>
       <w:r>
         <w:t>Trouble</w:t>
       </w:r>
@@ -3316,7 +3314,7 @@
       <w:r>
         <w:t>Reports</w:t>
       </w:r>
-      <w:bookmarkEnd w:id="11"/>
+      <w:bookmarkEnd w:id="10"/>
     </w:p>
     <w:p>
       <w:pPr>
@@ -3340,7 +3338,7 @@
         <w:spacing w:before="240"/>
         <w:ind w:left="1440" w:hanging="720"/>
       </w:pPr>
-      <w:bookmarkStart w:id="12" w:name="_Toc56493486"/>
+      <w:bookmarkStart w:id="11" w:name="_Toc56493486"/>
       <w:r>
         <w:t>Implemented</w:t>
       </w:r>
@@ -3356,7 +3354,7 @@
       <w:r>
         <w:t>Reports</w:t>
       </w:r>
-      <w:bookmarkEnd w:id="12"/>
+      <w:bookmarkEnd w:id="11"/>
     </w:p>
     <w:p>
       <w:pPr>
@@ -3369,7 +3367,7 @@
       <w:r>
         <w:tab/>
       </w:r>
-      <w:bookmarkStart w:id="13" w:name="_Toc56493487"/>
+      <w:bookmarkStart w:id="12" w:name="_Toc56493487"/>
       <w:r>
         <w:t>See embedded document for details.</w:t>
       </w:r>
@@ -3400,7 +3398,7 @@
         <w:t>Not Implemented Trouble Reports</w:t>
       </w:r>
     </w:p>
-    <w:bookmarkEnd w:id="13"/>
+    <w:bookmarkEnd w:id="12"/>
     <w:p>
       <w:pPr>
         <w:pStyle w:val="Heading3"/>
@@ -3432,13 +3430,6 @@
         <w:pStyle w:val="BodyText"/>
       </w:pPr>
     </w:p>
-    <w:p>
-      <w:pPr>
-        <w:pStyle w:val="BodyText"/>
-      </w:pPr>
-    </w:p>
-    <w:bookmarkStart w:id="14" w:name="_MON_1571743202"/>
-    <w:bookmarkEnd w:id="14"/>
     <w:p>
       <w:pPr>
         <w:pStyle w:val="BodyText"/>
@@ -3464,12 +3455,19 @@
             <v:path o:extrusionok="f" gradientshapeok="t" o:connecttype="rect"/>
             <o:lock v:ext="edit" aspectratio="t"/>
           </v:shapetype>
-          <v:shape id="_x0000_i1025" type="#_x0000_t75" style="width:77.25pt;height:49.5pt" o:ole="">
+          <v:shape id="_x0000_i1029" type="#_x0000_t75" style="width:77.25pt;height:49.5pt" o:ole="">
             <v:imagedata r:id="rId16" o:title=""/>
           </v:shape>
-          <o:OLEObject Type="Embed" ProgID="PowerPoint.Show.12" ShapeID="_x0000_i1025" DrawAspect="Icon" ObjectID="_1571743292" r:id="rId17"/>
+          <o:OLEObject Type="Embed" ProgID="PowerPoint.Show.12" ShapeID="_x0000_i1029" DrawAspect="Icon" ObjectID="_1571743613" r:id="rId17"/>
         </w:object>
       </w:r>
+      <w:bookmarkStart w:id="13" w:name="_GoBack"/>
+      <w:bookmarkEnd w:id="13"/>
+    </w:p>
+    <w:p>
+      <w:pPr>
+        <w:pStyle w:val="BodyText"/>
+      </w:pPr>
     </w:p>
     <w:p>
       <w:pPr>
@@ -3480,19 +3478,19 @@
         <w:lastRenderedPageBreak/>
         <w:t xml:space="preserve">     </w:t>
       </w:r>
-      <w:bookmarkStart w:id="15" w:name="_MON_1571636152"/>
-      <w:bookmarkEnd w:id="15"/>
+      <w:bookmarkStart w:id="14" w:name="_MON_1571636152"/>
+      <w:bookmarkEnd w:id="14"/>
       <w:r>
         <w:object w:dxaOrig="9563" w:dyaOrig="5391">
           <v:shape id="_x0000_i1026" type="#_x0000_t75" style="width:478.5pt;height:269.25pt" o:ole="">
             <v:imagedata r:id="rId18" o:title=""/>
           </v:shape>
-          <o:OLEObject Type="Embed" ProgID="PowerPoint.Show.12" ShapeID="_x0000_i1026" DrawAspect="Content" ObjectID="_1571743293" r:id="rId19"/>
+          <o:OLEObject Type="Embed" ProgID="PowerPoint.Show.12" ShapeID="_x0000_i1026" DrawAspect="Content" ObjectID="_1571743614" r:id="rId19"/>
         </w:object>
       </w:r>
     </w:p>
-    <w:bookmarkStart w:id="16" w:name="_MON_1556958347"/>
-    <w:bookmarkEnd w:id="16"/>
+    <w:bookmarkStart w:id="15" w:name="_MON_1556958347"/>
+    <w:bookmarkEnd w:id="15"/>
     <w:p>
       <w:pPr>
         <w:pStyle w:val="BodyText"/>
@@ -3503,7 +3501,7 @@
           <v:shape id="_x0000_i1027" type="#_x0000_t75" style="width:478.5pt;height:270pt" o:ole="">
             <v:imagedata r:id="rId20" o:title=""/>
           </v:shape>
-          <o:OLEObject Type="Embed" ProgID="PowerPoint.Show.12" ShapeID="_x0000_i1027" DrawAspect="Content" ObjectID="_1571743294" r:id="rId21"/>
+          <o:OLEObject Type="Embed" ProgID="PowerPoint.Show.12" ShapeID="_x0000_i1027" DrawAspect="Content" ObjectID="_1571743615" r:id="rId21"/>
         </w:object>
       </w:r>
     </w:p>
@@ -3896,7 +3894,7 @@
             <w:rPr>
               <w:sz w:val="20"/>
             </w:rPr>
-            <w:t>1</w:t>
+            <w:t>4</w:t>
           </w:r>
           <w:r>
             <w:rPr>

</xml_diff>

<commit_message>
Approved version of PRI has been stored
Signed-off-by: balaskoa <jeno.balasko@ericsson.com>
</commit_message>
<xml_diff>
--- a/usrguide/PRI.docx
+++ b/usrguide/PRI.docx
@@ -6,6 +6,8 @@
       <w:pPr>
         <w:pStyle w:val="TableStyle"/>
       </w:pPr>
+      <w:bookmarkStart w:id="0" w:name="_GoBack"/>
+      <w:bookmarkEnd w:id="0"/>
     </w:p>
     <w:p>
       <w:pPr>
@@ -22,7 +24,7 @@
         <w:pStyle w:val="BodyText"/>
       </w:pPr>
     </w:p>
-    <w:bookmarkStart w:id="0" w:name="Title"/>
+    <w:bookmarkStart w:id="1" w:name="Title"/>
     <w:p>
       <w:pPr>
         <w:pStyle w:val="Title"/>
@@ -42,7 +44,7 @@
       <w:r>
         <w:fldChar w:fldCharType="end"/>
       </w:r>
-      <w:bookmarkEnd w:id="0"/>
+      <w:bookmarkEnd w:id="1"/>
     </w:p>
     <w:p>
       <w:pPr>
@@ -66,11 +68,11 @@
         <w:spacing w:before="240"/>
         <w:ind w:left="1152" w:hanging="432"/>
       </w:pPr>
-      <w:bookmarkStart w:id="1" w:name="_Toc56493473"/>
+      <w:bookmarkStart w:id="2" w:name="_Toc56493473"/>
       <w:r>
         <w:t>Product Revision</w:t>
       </w:r>
-      <w:bookmarkEnd w:id="1"/>
+      <w:bookmarkEnd w:id="2"/>
     </w:p>
     <w:p>
       <w:pPr>
@@ -94,7 +96,7 @@
         <w:spacing w:before="240"/>
         <w:ind w:left="1296" w:hanging="576"/>
       </w:pPr>
-      <w:bookmarkStart w:id="2" w:name="_Toc56493474"/>
+      <w:bookmarkStart w:id="3" w:name="_Toc56493474"/>
       <w:r>
         <w:t>Product</w:t>
       </w:r>
@@ -1415,7 +1417,7 @@
           </w:p>
         </w:tc>
       </w:tr>
-      <w:bookmarkEnd w:id="2"/>
+      <w:bookmarkEnd w:id="3"/>
     </w:tbl>
     <w:p>
       <w:pPr>
@@ -1467,24 +1469,26 @@
     <w:p>
       <w:pPr>
         <w:pStyle w:val="BodyText"/>
-      </w:pPr>
-      <w:bookmarkStart w:id="3" w:name="_Toc56493477"/>
-    </w:p>
-    <w:bookmarkEnd w:id="3"/>
-    <w:p>
-      <w:pPr>
-        <w:pStyle w:val="BodyText"/>
-      </w:pPr>
+        <w:tabs>
+          <w:tab w:val="clear" w:pos="6464"/>
+          <w:tab w:val="clear" w:pos="7768"/>
+          <w:tab w:val="clear" w:pos="9072"/>
+          <w:tab w:val="left" w:pos="5940"/>
+          <w:tab w:val="left" w:pos="9000"/>
+        </w:tabs>
+      </w:pPr>
+      <w:bookmarkStart w:id="4" w:name="_Toc56493477"/>
       <w:r>
-        <w:t xml:space="preserve">The following documents </w:t>
+        <w:t xml:space="preserve">Important note: </w:t>
       </w:r>
       <w:r>
-        <w:t>are included in the product</w:t>
-      </w:r>
-      <w:r>
-        <w:t>:</w:t>
+        <w:rPr>
+          <w:b/>
+        </w:rPr>
+        <w:t>The documents are available via the hyperlinks.</w:t>
       </w:r>
     </w:p>
+    <w:bookmarkEnd w:id="4"/>
     <w:p>
       <w:pPr>
         <w:pStyle w:val="BodyText"/>
@@ -1547,8 +1551,8 @@
                 <w:sz w:val="20"/>
               </w:rPr>
             </w:pPr>
-            <w:bookmarkStart w:id="4" w:name="OLE_LINK1"/>
-            <w:bookmarkStart w:id="5" w:name="OLE_LINK2"/>
+            <w:bookmarkStart w:id="5" w:name="OLE_LINK1"/>
+            <w:bookmarkStart w:id="6" w:name="OLE_LINK2"/>
             <w:r>
               <w:rPr>
                 <w:rFonts w:cs="Arial"/>
@@ -1727,7 +1731,7 @@
                 <w:sz w:val="21"/>
                 <w:szCs w:val="21"/>
               </w:rPr>
-              <w:t>C</w:t>
+              <w:t>Cloud stored</w:t>
             </w:r>
           </w:p>
         </w:tc>
@@ -1783,15 +1787,7 @@
                   <w:szCs w:val="21"/>
                 </w:rPr>
                 <w:br/>
-                <w:t>1/1531-CRL 113 200/</w:t>
-              </w:r>
-              <w:r>
-                <w:rPr>
-                  <w:rStyle w:val="Hyperlink"/>
-                  <w:sz w:val="21"/>
-                  <w:szCs w:val="21"/>
-                </w:rPr>
-                <w:t>6</w:t>
+                <w:t>1/1531-CRL 113 200/6</w:t>
               </w:r>
             </w:hyperlink>
           </w:p>
@@ -1834,7 +1830,7 @@
                 <w:sz w:val="21"/>
                 <w:szCs w:val="21"/>
               </w:rPr>
-              <w:t>C</w:t>
+              <w:t>Cloud stored</w:t>
             </w:r>
           </w:p>
         </w:tc>
@@ -1891,15 +1887,7 @@
                   <w:szCs w:val="21"/>
                 </w:rPr>
                 <w:br/>
-                <w:t>3/1531-CRL 113 200/</w:t>
-              </w:r>
-              <w:r>
-                <w:rPr>
-                  <w:rStyle w:val="Hyperlink"/>
-                  <w:sz w:val="21"/>
-                  <w:szCs w:val="21"/>
-                </w:rPr>
-                <w:t>6</w:t>
+                <w:t>3/1531-CRL 113 200/6</w:t>
               </w:r>
             </w:hyperlink>
           </w:p>
@@ -1942,7 +1930,7 @@
                 <w:sz w:val="21"/>
                 <w:szCs w:val="21"/>
               </w:rPr>
-              <w:t>C</w:t>
+              <w:t>Cloud stored</w:t>
             </w:r>
           </w:p>
         </w:tc>
@@ -1999,15 +1987,7 @@
                   <w:szCs w:val="21"/>
                 </w:rPr>
                 <w:br/>
-                <w:t>1/198 17-CRL 113 200/</w:t>
-              </w:r>
-              <w:r>
-                <w:rPr>
-                  <w:rStyle w:val="Hyperlink"/>
-                  <w:sz w:val="21"/>
-                  <w:szCs w:val="21"/>
-                </w:rPr>
-                <w:t>6</w:t>
+                <w:t>1/198 17-CRL 113 200/6</w:t>
               </w:r>
             </w:hyperlink>
           </w:p>
@@ -2050,7 +2030,7 @@
                 <w:sz w:val="21"/>
                 <w:szCs w:val="21"/>
               </w:rPr>
-              <w:t>C</w:t>
+              <w:t>Cloud stored</w:t>
             </w:r>
           </w:p>
         </w:tc>
@@ -2107,15 +2087,7 @@
                   <w:szCs w:val="21"/>
                 </w:rPr>
                 <w:br/>
-                <w:t>2/198 17-CRL 113 200/</w:t>
-              </w:r>
-              <w:r>
-                <w:rPr>
-                  <w:rStyle w:val="Hyperlink"/>
-                  <w:sz w:val="21"/>
-                  <w:szCs w:val="21"/>
-                </w:rPr>
-                <w:t>6</w:t>
+                <w:t>2/198 17-CRL 113 200/6</w:t>
               </w:r>
             </w:hyperlink>
           </w:p>
@@ -2158,7 +2130,7 @@
                 <w:sz w:val="21"/>
                 <w:szCs w:val="21"/>
               </w:rPr>
-              <w:t>C</w:t>
+              <w:t>Cloud stored</w:t>
             </w:r>
           </w:p>
         </w:tc>
@@ -2214,15 +2186,7 @@
                   <w:szCs w:val="21"/>
                 </w:rPr>
                 <w:br/>
-                <w:t>4/198 17-CRL 113 200/</w:t>
-              </w:r>
-              <w:r>
-                <w:rPr>
-                  <w:rStyle w:val="Hyperlink"/>
-                  <w:sz w:val="21"/>
-                  <w:szCs w:val="21"/>
-                </w:rPr>
-                <w:t>6</w:t>
+                <w:t>4/198 17-CRL 113 200/6</w:t>
               </w:r>
             </w:hyperlink>
           </w:p>
@@ -2265,7 +2229,7 @@
                 <w:sz w:val="21"/>
                 <w:szCs w:val="21"/>
               </w:rPr>
-              <w:t>C</w:t>
+              <w:t>Cloud stored</w:t>
             </w:r>
           </w:p>
         </w:tc>
@@ -2321,15 +2285,7 @@
                   <w:szCs w:val="21"/>
                 </w:rPr>
                 <w:br/>
-                <w:t>5/198 17-CRL 113 200/</w:t>
-              </w:r>
-              <w:r>
-                <w:rPr>
-                  <w:rStyle w:val="Hyperlink"/>
-                  <w:sz w:val="21"/>
-                  <w:szCs w:val="21"/>
-                </w:rPr>
-                <w:t>6</w:t>
+                <w:t>5/198 17-CRL 113 200/6</w:t>
               </w:r>
             </w:hyperlink>
           </w:p>
@@ -2373,7 +2329,7 @@
                 <w:sz w:val="21"/>
                 <w:szCs w:val="21"/>
               </w:rPr>
-              <w:t>C</w:t>
+              <w:t>Cloud stored</w:t>
             </w:r>
           </w:p>
         </w:tc>
@@ -2429,15 +2385,7 @@
                   <w:szCs w:val="21"/>
                 </w:rPr>
                 <w:br/>
-                <w:t>6/198 17-CRL 113 200/</w:t>
-              </w:r>
-              <w:r>
-                <w:rPr>
-                  <w:rStyle w:val="Hyperlink"/>
-                  <w:sz w:val="21"/>
-                  <w:szCs w:val="21"/>
-                </w:rPr>
-                <w:t>6</w:t>
+                <w:t>6/198 17-CRL 113 200/6</w:t>
               </w:r>
             </w:hyperlink>
           </w:p>
@@ -2480,7 +2428,7 @@
                 <w:sz w:val="21"/>
                 <w:szCs w:val="21"/>
               </w:rPr>
-              <w:t>C</w:t>
+              <w:t>Cloud stored</w:t>
             </w:r>
           </w:p>
         </w:tc>
@@ -2536,15 +2484,7 @@
                   <w:szCs w:val="21"/>
                 </w:rPr>
                 <w:br/>
-                <w:t>8/198 17-CRL 113 200/</w:t>
-              </w:r>
-              <w:r>
-                <w:rPr>
-                  <w:rStyle w:val="Hyperlink"/>
-                  <w:sz w:val="21"/>
-                  <w:szCs w:val="21"/>
-                </w:rPr>
-                <w:t>6</w:t>
+                <w:t>8/198 17-CRL 113 200/6</w:t>
               </w:r>
             </w:hyperlink>
           </w:p>
@@ -2587,7 +2527,7 @@
                 <w:sz w:val="21"/>
                 <w:szCs w:val="21"/>
               </w:rPr>
-              <w:t>C</w:t>
+              <w:t>Cloud stored</w:t>
             </w:r>
           </w:p>
         </w:tc>
@@ -2653,13 +2593,7 @@
               <w:rPr>
                 <w:rStyle w:val="Hyperlink"/>
               </w:rPr>
-              <w:t>9/198 17-CRL 113 200/</w:t>
-            </w:r>
-            <w:r>
-              <w:rPr>
-                <w:rStyle w:val="Hyperlink"/>
-              </w:rPr>
-              <w:t>6</w:t>
+              <w:t>9/198 17-CRL 113 200/6</w:t>
             </w:r>
             <w:r>
               <w:fldChar w:fldCharType="end"/>
@@ -2704,7 +2638,7 @@
                 <w:sz w:val="21"/>
                 <w:szCs w:val="21"/>
               </w:rPr>
-              <w:t>C</w:t>
+              <w:t>Cloud stored</w:t>
             </w:r>
           </w:p>
         </w:tc>
@@ -2770,13 +2704,7 @@
               <w:rPr>
                 <w:rStyle w:val="Hyperlink"/>
               </w:rPr>
-              <w:t>1551-CRL 113 200/</w:t>
-            </w:r>
-            <w:r>
-              <w:rPr>
-                <w:rStyle w:val="Hyperlink"/>
-              </w:rPr>
-              <w:t>6</w:t>
+              <w:t>1551-CRL 113 200/6</w:t>
             </w:r>
             <w:r>
               <w:fldChar w:fldCharType="end"/>
@@ -2821,7 +2749,7 @@
                 <w:sz w:val="21"/>
                 <w:szCs w:val="21"/>
               </w:rPr>
-              <w:t>C</w:t>
+              <w:t>Cloud stored</w:t>
             </w:r>
           </w:p>
         </w:tc>
@@ -2926,7 +2854,7 @@
                 <w:sz w:val="21"/>
                 <w:szCs w:val="21"/>
               </w:rPr>
-              <w:t>C</w:t>
+              <w:t>Cloud stored</w:t>
             </w:r>
           </w:p>
         </w:tc>
@@ -3031,7 +2959,7 @@
                 <w:sz w:val="21"/>
                 <w:szCs w:val="21"/>
               </w:rPr>
-              <w:t>C</w:t>
+              <w:t>Cloud stored</w:t>
             </w:r>
           </w:p>
         </w:tc>
@@ -3058,8 +2986,8 @@
           </w:p>
         </w:tc>
       </w:tr>
-      <w:bookmarkEnd w:id="4"/>
       <w:bookmarkEnd w:id="5"/>
+      <w:bookmarkEnd w:id="6"/>
     </w:tbl>
     <w:p>
       <w:pPr>
@@ -3072,27 +3000,6 @@
           <w:tab w:val="left" w:pos="9000"/>
         </w:tabs>
       </w:pPr>
-    </w:p>
-    <w:p>
-      <w:pPr>
-        <w:pStyle w:val="BodyText"/>
-        <w:tabs>
-          <w:tab w:val="clear" w:pos="6464"/>
-          <w:tab w:val="clear" w:pos="7768"/>
-          <w:tab w:val="clear" w:pos="9072"/>
-          <w:tab w:val="left" w:pos="5940"/>
-          <w:tab w:val="left" w:pos="9000"/>
-        </w:tabs>
-      </w:pPr>
-      <w:r>
-        <w:t xml:space="preserve">Note: Documents </w:t>
-      </w:r>
-      <w:r>
-        <w:t xml:space="preserve">are </w:t>
-      </w:r>
-      <w:r>
-        <w:t>available via the hyperlinks.</w:t>
-      </w:r>
     </w:p>
     <w:p>
       <w:pPr>
@@ -3164,11 +3071,12 @@
         <w:spacing w:before="240"/>
         <w:ind w:left="1152" w:hanging="432"/>
       </w:pPr>
-      <w:bookmarkStart w:id="6" w:name="_Toc56493478"/>
+      <w:bookmarkStart w:id="7" w:name="_Toc56493478"/>
       <w:r>
+        <w:lastRenderedPageBreak/>
         <w:t>Reason for revision</w:t>
       </w:r>
-      <w:bookmarkEnd w:id="6"/>
+      <w:bookmarkEnd w:id="7"/>
     </w:p>
     <w:p>
       <w:pPr>
@@ -3192,11 +3100,11 @@
         <w:spacing w:before="240"/>
         <w:ind w:left="1296" w:hanging="576"/>
       </w:pPr>
-      <w:bookmarkStart w:id="7" w:name="_Toc56493479"/>
+      <w:bookmarkStart w:id="8" w:name="_Toc56493479"/>
       <w:r>
         <w:t>Implementations Proposals</w:t>
       </w:r>
-      <w:bookmarkEnd w:id="7"/>
+      <w:bookmarkEnd w:id="8"/>
     </w:p>
     <w:p>
       <w:pPr>
@@ -3231,11 +3139,11 @@
         <w:spacing w:before="240"/>
         <w:ind w:left="1296" w:hanging="576"/>
       </w:pPr>
-      <w:bookmarkStart w:id="8" w:name="_Toc56493483"/>
+      <w:bookmarkStart w:id="9" w:name="_Toc56493483"/>
       <w:r>
         <w:t>Change Requests</w:t>
       </w:r>
-      <w:bookmarkEnd w:id="8"/>
+      <w:bookmarkEnd w:id="9"/>
     </w:p>
     <w:p>
       <w:pPr>
@@ -3270,7 +3178,7 @@
         <w:spacing w:before="240"/>
         <w:ind w:left="1296" w:hanging="576"/>
       </w:pPr>
-      <w:bookmarkStart w:id="9" w:name="_Toc56493484"/>
+      <w:bookmarkStart w:id="10" w:name="_Toc56493484"/>
       <w:r>
         <w:t>Exemption</w:t>
       </w:r>
@@ -3280,7 +3188,7 @@
       <w:r>
         <w:t>Requests</w:t>
       </w:r>
-      <w:bookmarkEnd w:id="9"/>
+      <w:bookmarkEnd w:id="10"/>
     </w:p>
     <w:p>
       <w:pPr>
@@ -3304,7 +3212,7 @@
         <w:spacing w:before="240"/>
         <w:ind w:left="1296" w:hanging="576"/>
       </w:pPr>
-      <w:bookmarkStart w:id="10" w:name="_Toc56493485"/>
+      <w:bookmarkStart w:id="11" w:name="_Toc56493485"/>
       <w:r>
         <w:t>Trouble</w:t>
       </w:r>
@@ -3314,7 +3222,7 @@
       <w:r>
         <w:t>Reports</w:t>
       </w:r>
-      <w:bookmarkEnd w:id="10"/>
+      <w:bookmarkEnd w:id="11"/>
     </w:p>
     <w:p>
       <w:pPr>
@@ -3338,7 +3246,7 @@
         <w:spacing w:before="240"/>
         <w:ind w:left="1440" w:hanging="720"/>
       </w:pPr>
-      <w:bookmarkStart w:id="11" w:name="_Toc56493486"/>
+      <w:bookmarkStart w:id="12" w:name="_Toc56493486"/>
       <w:r>
         <w:t>Implemented</w:t>
       </w:r>
@@ -3354,7 +3262,7 @@
       <w:r>
         <w:t>Reports</w:t>
       </w:r>
-      <w:bookmarkEnd w:id="11"/>
+      <w:bookmarkEnd w:id="12"/>
     </w:p>
     <w:p>
       <w:pPr>
@@ -3367,7 +3275,7 @@
       <w:r>
         <w:tab/>
       </w:r>
-      <w:bookmarkStart w:id="12" w:name="_Toc56493487"/>
+      <w:bookmarkStart w:id="13" w:name="_Toc56493487"/>
       <w:r>
         <w:t>See embedded document for details.</w:t>
       </w:r>
@@ -3398,7 +3306,7 @@
         <w:t>Not Implemented Trouble Reports</w:t>
       </w:r>
     </w:p>
-    <w:bookmarkEnd w:id="12"/>
+    <w:bookmarkEnd w:id="13"/>
     <w:p>
       <w:pPr>
         <w:pStyle w:val="Heading3"/>
@@ -3455,63 +3363,20 @@
             <v:path o:extrusionok="f" gradientshapeok="t" o:connecttype="rect"/>
             <o:lock v:ext="edit" aspectratio="t"/>
           </v:shapetype>
-          <v:shape id="_x0000_i1029" type="#_x0000_t75" style="width:77.25pt;height:49.5pt" o:ole="">
+          <v:shape id="_x0000_i1025" type="#_x0000_t75" style="width:77.25pt;height:49.5pt" o:ole="">
             <v:imagedata r:id="rId16" o:title=""/>
           </v:shape>
-          <o:OLEObject Type="Embed" ProgID="PowerPoint.Show.12" ShapeID="_x0000_i1029" DrawAspect="Icon" ObjectID="_1571743613" r:id="rId17"/>
-        </w:object>
-      </w:r>
-      <w:bookmarkStart w:id="13" w:name="_GoBack"/>
-      <w:bookmarkEnd w:id="13"/>
-    </w:p>
-    <w:p>
-      <w:pPr>
-        <w:pStyle w:val="BodyText"/>
-      </w:pPr>
-    </w:p>
-    <w:p>
-      <w:pPr>
-        <w:pStyle w:val="BodyText"/>
-        <w:ind w:left="0"/>
-      </w:pPr>
-      <w:r>
-        <w:lastRenderedPageBreak/>
-        <w:t xml:space="preserve">     </w:t>
-      </w:r>
-      <w:bookmarkStart w:id="14" w:name="_MON_1571636152"/>
-      <w:bookmarkEnd w:id="14"/>
-      <w:r>
-        <w:object w:dxaOrig="9563" w:dyaOrig="5391">
-          <v:shape id="_x0000_i1026" type="#_x0000_t75" style="width:478.5pt;height:269.25pt" o:ole="">
-            <v:imagedata r:id="rId18" o:title=""/>
-          </v:shape>
-          <o:OLEObject Type="Embed" ProgID="PowerPoint.Show.12" ShapeID="_x0000_i1026" DrawAspect="Content" ObjectID="_1571743614" r:id="rId19"/>
-        </w:object>
-      </w:r>
-    </w:p>
-    <w:bookmarkStart w:id="15" w:name="_MON_1556958347"/>
-    <w:bookmarkEnd w:id="15"/>
-    <w:p>
-      <w:pPr>
-        <w:pStyle w:val="BodyText"/>
-        <w:ind w:left="0"/>
-      </w:pPr>
-      <w:r>
-        <w:object w:dxaOrig="9563" w:dyaOrig="5393">
-          <v:shape id="_x0000_i1027" type="#_x0000_t75" style="width:478.5pt;height:270pt" o:ole="">
-            <v:imagedata r:id="rId20" o:title=""/>
-          </v:shape>
-          <o:OLEObject Type="Embed" ProgID="PowerPoint.Show.12" ShapeID="_x0000_i1027" DrawAspect="Content" ObjectID="_1571743615" r:id="rId21"/>
+          <o:OLEObject Type="Embed" ProgID="PowerPoint.Show.12" ShapeID="_x0000_i1025" DrawAspect="Icon" ObjectID="_1571812319" r:id="rId17"/>
         </w:object>
       </w:r>
     </w:p>
     <w:sectPr>
-      <w:headerReference w:type="even" r:id="rId22"/>
-      <w:headerReference w:type="default" r:id="rId23"/>
-      <w:footerReference w:type="even" r:id="rId24"/>
-      <w:footerReference w:type="default" r:id="rId25"/>
-      <w:headerReference w:type="first" r:id="rId26"/>
-      <w:footerReference w:type="first" r:id="rId27"/>
+      <w:headerReference w:type="even" r:id="rId18"/>
+      <w:headerReference w:type="default" r:id="rId19"/>
+      <w:footerReference w:type="even" r:id="rId20"/>
+      <w:footerReference w:type="default" r:id="rId21"/>
+      <w:headerReference w:type="first" r:id="rId22"/>
+      <w:footerReference w:type="first" r:id="rId23"/>
       <w:pgSz w:w="11907" w:h="16839" w:code="9"/>
       <w:pgMar w:top="1418" w:right="567" w:bottom="1418" w:left="1191" w:header="340" w:footer="720" w:gutter="0"/>
       <w:cols w:space="720"/>
@@ -3794,7 +3659,7 @@
             <w:rPr>
               <w:sz w:val="20"/>
             </w:rPr>
-            <w:t>Public</w:t>
+            <w:t>Ericsson Internal</w:t>
           </w:r>
           <w:r>
             <w:rPr>
@@ -3894,7 +3759,7 @@
             <w:rPr>
               <w:sz w:val="20"/>
             </w:rPr>
-            <w:t>4</w:t>
+            <w:t>1</w:t>
           </w:r>
           <w:r>
             <w:rPr>
@@ -3930,7 +3795,7 @@
             <w:rPr>
               <w:sz w:val="20"/>
             </w:rPr>
-            <w:t>4</w:t>
+            <w:t>3</w:t>
           </w:r>
           <w:r>
             <w:rPr>
@@ -4057,7 +3922,7 @@
             <w:rPr>
               <w:sz w:val="20"/>
             </w:rPr>
-            <w:t>ETHBAAT Jeno Balasko</w:t>
+            <w:t>ETHBAAT Jenô Balaskó</w:t>
           </w:r>
           <w:r>
             <w:rPr>
@@ -4248,6 +4113,18 @@
             <w:rPr>
               <w:sz w:val="20"/>
             </w:rPr>
+            <w:fldChar w:fldCharType="separate"/>
+          </w:r>
+          <w:r>
+            <w:rPr>
+              <w:sz w:val="20"/>
+            </w:rPr>
+            <w:t>BNEWJFCAB [László Farkas]</w:t>
+          </w:r>
+          <w:r>
+            <w:rPr>
+              <w:sz w:val="20"/>
+            </w:rPr>
             <w:fldChar w:fldCharType="end"/>
           </w:r>
         </w:p>
@@ -4385,7 +4262,7 @@
             <w:rPr>
               <w:sz w:val="20"/>
             </w:rPr>
-            <w:t>PA1</w:t>
+            <w:t>A</w:t>
           </w:r>
           <w:r>
             <w:rPr>
@@ -7229,7 +7106,6 @@
     <w:lsdException w:name="HTML Sample" w:semiHidden="1" w:unhideWhenUsed="1"/>
     <w:lsdException w:name="HTML Typewriter" w:semiHidden="1" w:unhideWhenUsed="1"/>
     <w:lsdException w:name="HTML Variable" w:semiHidden="1" w:unhideWhenUsed="1"/>
-    <w:lsdException w:name="Normal Table" w:semiHidden="1" w:unhideWhenUsed="1"/>
     <w:lsdException w:name="annotation subject" w:semiHidden="1" w:unhideWhenUsed="1"/>
     <w:lsdException w:name="No List" w:semiHidden="1" w:unhideWhenUsed="1"/>
     <w:lsdException w:name="Outline List 1" w:semiHidden="1" w:unhideWhenUsed="1"/>
@@ -7275,10 +7151,8 @@
     <w:lsdException w:name="Table Subtle 1" w:semiHidden="1" w:unhideWhenUsed="1"/>
     <w:lsdException w:name="Table Subtle 2" w:semiHidden="1" w:unhideWhenUsed="1"/>
     <w:lsdException w:name="Table Web 1" w:semiHidden="1" w:unhideWhenUsed="1"/>
-    <w:lsdException w:name="Table Web 2" w:semiHidden="1" w:unhideWhenUsed="1"/>
     <w:lsdException w:name="Table Web 3" w:semiHidden="1" w:unhideWhenUsed="1"/>
     <w:lsdException w:name="Balloon Text" w:semiHidden="1" w:unhideWhenUsed="1"/>
-    <w:lsdException w:name="Table Theme" w:semiHidden="1" w:unhideWhenUsed="1"/>
     <w:lsdException w:name="Placeholder Text" w:semiHidden="1" w:uiPriority="99"/>
     <w:lsdException w:name="No Spacing" w:uiPriority="1" w:qFormat="1"/>
     <w:lsdException w:name="Light Shading" w:uiPriority="60"/>

</xml_diff>

<commit_message>
Prepared for release CNL 113 200/6 R3B
Signed-off-by: balaskoa <jeno.balasko@ericsson.com>
</commit_message>
<xml_diff>
--- a/usrguide/PRI.docx
+++ b/usrguide/PRI.docx
@@ -1,6 +1,6 @@
 
 <file path=word/document.xml><?xml version="1.0" encoding="utf-8"?>
-<w:document xmlns:wpc="http://schemas.microsoft.com/office/word/2010/wordprocessingCanvas" xmlns:cx="http://schemas.microsoft.com/office/drawing/2014/chartex" xmlns:cx1="http://schemas.microsoft.com/office/drawing/2015/9/8/chartex" xmlns:cx2="http://schemas.microsoft.com/office/drawing/2015/10/21/chartex" xmlns:mc="http://schemas.openxmlformats.org/markup-compatibility/2006" xmlns:o="urn:schemas-microsoft-com:office:office" xmlns:r="http://schemas.openxmlformats.org/officeDocument/2006/relationships" xmlns:m="http://schemas.openxmlformats.org/officeDocument/2006/math" xmlns:v="urn:schemas-microsoft-com:vml" xmlns:wp14="http://schemas.microsoft.com/office/word/2010/wordprocessingDrawing" xmlns:wp="http://schemas.openxmlformats.org/drawingml/2006/wordprocessingDrawing" xmlns:w10="urn:schemas-microsoft-com:office:word" xmlns:w="http://schemas.openxmlformats.org/wordprocessingml/2006/main" xmlns:w14="http://schemas.microsoft.com/office/word/2010/wordml" xmlns:w15="http://schemas.microsoft.com/office/word/2012/wordml" xmlns:w16se="http://schemas.microsoft.com/office/word/2015/wordml/symex" xmlns:wpg="http://schemas.microsoft.com/office/word/2010/wordprocessingGroup" xmlns:wpi="http://schemas.microsoft.com/office/word/2010/wordprocessingInk" xmlns:wne="http://schemas.microsoft.com/office/word/2006/wordml" xmlns:wps="http://schemas.microsoft.com/office/word/2010/wordprocessingShape" mc:Ignorable="w14 w15 w16se wp14">
+<w:document xmlns:wpc="http://schemas.microsoft.com/office/word/2010/wordprocessingCanvas" xmlns:cx="http://schemas.microsoft.com/office/drawing/2014/chartex" xmlns:cx1="http://schemas.microsoft.com/office/drawing/2015/9/8/chartex" xmlns:cx2="http://schemas.microsoft.com/office/drawing/2015/10/21/chartex" xmlns:cx3="http://schemas.microsoft.com/office/drawing/2016/5/9/chartex" xmlns:cx4="http://schemas.microsoft.com/office/drawing/2016/5/10/chartex" xmlns:cx5="http://schemas.microsoft.com/office/drawing/2016/5/11/chartex" xmlns:cx6="http://schemas.microsoft.com/office/drawing/2016/5/12/chartex" xmlns:cx7="http://schemas.microsoft.com/office/drawing/2016/5/13/chartex" xmlns:cx8="http://schemas.microsoft.com/office/drawing/2016/5/14/chartex" xmlns:mc="http://schemas.openxmlformats.org/markup-compatibility/2006" xmlns:aink="http://schemas.microsoft.com/office/drawing/2016/ink" xmlns:am3d="http://schemas.microsoft.com/office/drawing/2017/model3d" xmlns:o="urn:schemas-microsoft-com:office:office" xmlns:r="http://schemas.openxmlformats.org/officeDocument/2006/relationships" xmlns:m="http://schemas.openxmlformats.org/officeDocument/2006/math" xmlns:v="urn:schemas-microsoft-com:vml" xmlns:wp14="http://schemas.microsoft.com/office/word/2010/wordprocessingDrawing" xmlns:wp="http://schemas.openxmlformats.org/drawingml/2006/wordprocessingDrawing" xmlns:w10="urn:schemas-microsoft-com:office:word" xmlns:w="http://schemas.openxmlformats.org/wordprocessingml/2006/main" xmlns:w14="http://schemas.microsoft.com/office/word/2010/wordml" xmlns:w15="http://schemas.microsoft.com/office/word/2012/wordml" xmlns:w16cid="http://schemas.microsoft.com/office/word/2016/wordml/cid" xmlns:w16se="http://schemas.microsoft.com/office/word/2015/wordml/symex" xmlns:wpg="http://schemas.microsoft.com/office/word/2010/wordprocessingGroup" xmlns:wpi="http://schemas.microsoft.com/office/word/2010/wordprocessingInk" xmlns:wne="http://schemas.microsoft.com/office/word/2006/wordml" xmlns:wps="http://schemas.microsoft.com/office/word/2010/wordprocessingShape" mc:Ignorable="w14 w15 w16se w16cid wp14">
   <w:body>
     <w:p>
       <w:pPr>
@@ -285,7 +285,7 @@
                 <w:rFonts w:cs="Arial"/>
                 <w:szCs w:val="22"/>
               </w:rPr>
-              <w:t>R2</w:t>
+              <w:t>R3</w:t>
             </w:r>
             <w:r>
               <w:rPr>
@@ -329,7 +329,7 @@
                 <w:rFonts w:cs="Arial"/>
                 <w:szCs w:val="22"/>
               </w:rPr>
-              <w:t>A</w:t>
+              <w:t>B</w:t>
             </w:r>
           </w:p>
         </w:tc>
@@ -758,12 +758,37 @@
                 <w:sz w:val="20"/>
               </w:rPr>
             </w:pPr>
+            <w:proofErr w:type="spellStart"/>
             <w:r>
               <w:rPr>
                 <w:rFonts w:cs="Arial"/>
                 <w:sz w:val="20"/>
               </w:rPr>
-              <w:t>Editline Library (libedit)</w:t>
+              <w:t>Editline</w:t>
+            </w:r>
+            <w:proofErr w:type="spellEnd"/>
+            <w:r>
+              <w:rPr>
+                <w:rFonts w:cs="Arial"/>
+                <w:sz w:val="20"/>
+              </w:rPr>
+              <w:t xml:space="preserve"> Library (</w:t>
+            </w:r>
+            <w:proofErr w:type="spellStart"/>
+            <w:r>
+              <w:rPr>
+                <w:rFonts w:cs="Arial"/>
+                <w:sz w:val="20"/>
+              </w:rPr>
+              <w:t>libedit</w:t>
+            </w:r>
+            <w:proofErr w:type="spellEnd"/>
+            <w:r>
+              <w:rPr>
+                <w:rFonts w:cs="Arial"/>
+                <w:sz w:val="20"/>
+              </w:rPr>
+              <w:t>)</w:t>
             </w:r>
           </w:p>
         </w:tc>
@@ -881,7 +906,23 @@
                 <w:rFonts w:cs="Arial"/>
                 <w:sz w:val="20"/>
               </w:rPr>
-              <w:t>GNU C Library (glibc)</w:t>
+              <w:t>GNU C Library (</w:t>
+            </w:r>
+            <w:proofErr w:type="spellStart"/>
+            <w:r>
+              <w:rPr>
+                <w:rFonts w:cs="Arial"/>
+                <w:sz w:val="20"/>
+              </w:rPr>
+              <w:t>glibc</w:t>
+            </w:r>
+            <w:proofErr w:type="spellEnd"/>
+            <w:r>
+              <w:rPr>
+                <w:rFonts w:cs="Arial"/>
+                <w:sz w:val="20"/>
+              </w:rPr>
+              <w:t>)</w:t>
             </w:r>
           </w:p>
         </w:tc>
@@ -2809,8 +2850,16 @@
               <w:rPr>
                 <w:rStyle w:val="Hyperlink"/>
               </w:rPr>
-              <w:t>1/174 02-CRL 113 200/6 Uen</w:t>
-            </w:r>
+              <w:t xml:space="preserve">1/174 02-CRL 113 200/6 </w:t>
+            </w:r>
+            <w:proofErr w:type="spellStart"/>
+            <w:r>
+              <w:rPr>
+                <w:rStyle w:val="Hyperlink"/>
+              </w:rPr>
+              <w:t>Uen</w:t>
+            </w:r>
+            <w:proofErr w:type="spellEnd"/>
             <w:r>
               <w:fldChar w:fldCharType="end"/>
             </w:r>
@@ -2914,8 +2963,16 @@
               <w:rPr>
                 <w:rStyle w:val="Hyperlink"/>
               </w:rPr>
-              <w:t>2/174 02-CRL 113 200/6 Uen</w:t>
-            </w:r>
+              <w:t xml:space="preserve">2/174 02-CRL 113 200/6 </w:t>
+            </w:r>
+            <w:proofErr w:type="spellStart"/>
+            <w:r>
+              <w:rPr>
+                <w:rStyle w:val="Hyperlink"/>
+              </w:rPr>
+              <w:t>Uen</w:t>
+            </w:r>
+            <w:proofErr w:type="spellEnd"/>
             <w:r>
               <w:fldChar w:fldCharType="end"/>
             </w:r>
@@ -3366,7 +3423,7 @@
           <v:shape id="_x0000_i1025" type="#_x0000_t75" style="width:77.25pt;height:49.5pt" o:ole="">
             <v:imagedata r:id="rId16" o:title=""/>
           </v:shape>
-          <o:OLEObject Type="Embed" ProgID="PowerPoint.Show.12" ShapeID="_x0000_i1025" DrawAspect="Icon" ObjectID="_1571812319" r:id="rId17"/>
+          <o:OLEObject Type="Embed" ProgID="PowerPoint.Show.12" ShapeID="_x0000_i1025" DrawAspect="Icon" ObjectID="_1573277483" r:id="rId17"/>
         </w:object>
       </w:r>
     </w:p>
@@ -3387,7 +3444,7 @@
 </file>
 
 <file path=word/endnotes.xml><?xml version="1.0" encoding="utf-8"?>
-<w:endnotes xmlns:wpc="http://schemas.microsoft.com/office/word/2010/wordprocessingCanvas" xmlns:cx="http://schemas.microsoft.com/office/drawing/2014/chartex" xmlns:cx1="http://schemas.microsoft.com/office/drawing/2015/9/8/chartex" xmlns:cx2="http://schemas.microsoft.com/office/drawing/2015/10/21/chartex" xmlns:mc="http://schemas.openxmlformats.org/markup-compatibility/2006" xmlns:o="urn:schemas-microsoft-com:office:office" xmlns:r="http://schemas.openxmlformats.org/officeDocument/2006/relationships" xmlns:m="http://schemas.openxmlformats.org/officeDocument/2006/math" xmlns:v="urn:schemas-microsoft-com:vml" xmlns:wp14="http://schemas.microsoft.com/office/word/2010/wordprocessingDrawing" xmlns:wp="http://schemas.openxmlformats.org/drawingml/2006/wordprocessingDrawing" xmlns:w10="urn:schemas-microsoft-com:office:word" xmlns:w="http://schemas.openxmlformats.org/wordprocessingml/2006/main" xmlns:w14="http://schemas.microsoft.com/office/word/2010/wordml" xmlns:w15="http://schemas.microsoft.com/office/word/2012/wordml" xmlns:w16se="http://schemas.microsoft.com/office/word/2015/wordml/symex" xmlns:wpg="http://schemas.microsoft.com/office/word/2010/wordprocessingGroup" xmlns:wpi="http://schemas.microsoft.com/office/word/2010/wordprocessingInk" xmlns:wne="http://schemas.microsoft.com/office/word/2006/wordml" xmlns:wps="http://schemas.microsoft.com/office/word/2010/wordprocessingShape" mc:Ignorable="w14 w15 w16se wp14">
+<w:endnotes xmlns:wpc="http://schemas.microsoft.com/office/word/2010/wordprocessingCanvas" xmlns:cx="http://schemas.microsoft.com/office/drawing/2014/chartex" xmlns:cx1="http://schemas.microsoft.com/office/drawing/2015/9/8/chartex" xmlns:cx2="http://schemas.microsoft.com/office/drawing/2015/10/21/chartex" xmlns:cx3="http://schemas.microsoft.com/office/drawing/2016/5/9/chartex" xmlns:cx4="http://schemas.microsoft.com/office/drawing/2016/5/10/chartex" xmlns:cx5="http://schemas.microsoft.com/office/drawing/2016/5/11/chartex" xmlns:cx6="http://schemas.microsoft.com/office/drawing/2016/5/12/chartex" xmlns:cx7="http://schemas.microsoft.com/office/drawing/2016/5/13/chartex" xmlns:cx8="http://schemas.microsoft.com/office/drawing/2016/5/14/chartex" xmlns:mc="http://schemas.openxmlformats.org/markup-compatibility/2006" xmlns:aink="http://schemas.microsoft.com/office/drawing/2016/ink" xmlns:am3d="http://schemas.microsoft.com/office/drawing/2017/model3d" xmlns:o="urn:schemas-microsoft-com:office:office" xmlns:r="http://schemas.openxmlformats.org/officeDocument/2006/relationships" xmlns:m="http://schemas.openxmlformats.org/officeDocument/2006/math" xmlns:v="urn:schemas-microsoft-com:vml" xmlns:wp14="http://schemas.microsoft.com/office/word/2010/wordprocessingDrawing" xmlns:wp="http://schemas.openxmlformats.org/drawingml/2006/wordprocessingDrawing" xmlns:w10="urn:schemas-microsoft-com:office:word" xmlns:w="http://schemas.openxmlformats.org/wordprocessingml/2006/main" xmlns:w14="http://schemas.microsoft.com/office/word/2010/wordml" xmlns:w15="http://schemas.microsoft.com/office/word/2012/wordml" xmlns:w16cid="http://schemas.microsoft.com/office/word/2016/wordml/cid" xmlns:w16se="http://schemas.microsoft.com/office/word/2015/wordml/symex" xmlns:wpg="http://schemas.microsoft.com/office/word/2010/wordprocessingGroup" xmlns:wpi="http://schemas.microsoft.com/office/word/2010/wordprocessingInk" xmlns:wne="http://schemas.microsoft.com/office/word/2006/wordml" xmlns:wps="http://schemas.microsoft.com/office/word/2010/wordprocessingShape" mc:Ignorable="w14 w15 w16se w16cid wp14">
   <w:endnote w:type="separator" w:id="-1">
     <w:p>
       <w:r>
@@ -3406,7 +3463,7 @@
 </file>
 
 <file path=word/footer1.xml><?xml version="1.0" encoding="utf-8"?>
-<w:ftr xmlns:wpc="http://schemas.microsoft.com/office/word/2010/wordprocessingCanvas" xmlns:cx="http://schemas.microsoft.com/office/drawing/2014/chartex" xmlns:cx1="http://schemas.microsoft.com/office/drawing/2015/9/8/chartex" xmlns:cx2="http://schemas.microsoft.com/office/drawing/2015/10/21/chartex" xmlns:mc="http://schemas.openxmlformats.org/markup-compatibility/2006" xmlns:o="urn:schemas-microsoft-com:office:office" xmlns:r="http://schemas.openxmlformats.org/officeDocument/2006/relationships" xmlns:m="http://schemas.openxmlformats.org/officeDocument/2006/math" xmlns:v="urn:schemas-microsoft-com:vml" xmlns:wp14="http://schemas.microsoft.com/office/word/2010/wordprocessingDrawing" xmlns:wp="http://schemas.openxmlformats.org/drawingml/2006/wordprocessingDrawing" xmlns:w10="urn:schemas-microsoft-com:office:word" xmlns:w="http://schemas.openxmlformats.org/wordprocessingml/2006/main" xmlns:w14="http://schemas.microsoft.com/office/word/2010/wordml" xmlns:w15="http://schemas.microsoft.com/office/word/2012/wordml" xmlns:w16se="http://schemas.microsoft.com/office/word/2015/wordml/symex" xmlns:wpg="http://schemas.microsoft.com/office/word/2010/wordprocessingGroup" xmlns:wpi="http://schemas.microsoft.com/office/word/2010/wordprocessingInk" xmlns:wne="http://schemas.microsoft.com/office/word/2006/wordml" xmlns:wps="http://schemas.microsoft.com/office/word/2010/wordprocessingShape" mc:Ignorable="w14 w15 w16se wp14">
+<w:ftr xmlns:wpc="http://schemas.microsoft.com/office/word/2010/wordprocessingCanvas" xmlns:cx="http://schemas.microsoft.com/office/drawing/2014/chartex" xmlns:cx1="http://schemas.microsoft.com/office/drawing/2015/9/8/chartex" xmlns:cx2="http://schemas.microsoft.com/office/drawing/2015/10/21/chartex" xmlns:cx3="http://schemas.microsoft.com/office/drawing/2016/5/9/chartex" xmlns:cx4="http://schemas.microsoft.com/office/drawing/2016/5/10/chartex" xmlns:cx5="http://schemas.microsoft.com/office/drawing/2016/5/11/chartex" xmlns:cx6="http://schemas.microsoft.com/office/drawing/2016/5/12/chartex" xmlns:cx7="http://schemas.microsoft.com/office/drawing/2016/5/13/chartex" xmlns:cx8="http://schemas.microsoft.com/office/drawing/2016/5/14/chartex" xmlns:mc="http://schemas.openxmlformats.org/markup-compatibility/2006" xmlns:aink="http://schemas.microsoft.com/office/drawing/2016/ink" xmlns:am3d="http://schemas.microsoft.com/office/drawing/2017/model3d" xmlns:o="urn:schemas-microsoft-com:office:office" xmlns:r="http://schemas.openxmlformats.org/officeDocument/2006/relationships" xmlns:m="http://schemas.openxmlformats.org/officeDocument/2006/math" xmlns:v="urn:schemas-microsoft-com:vml" xmlns:wp14="http://schemas.microsoft.com/office/word/2010/wordprocessingDrawing" xmlns:wp="http://schemas.openxmlformats.org/drawingml/2006/wordprocessingDrawing" xmlns:w10="urn:schemas-microsoft-com:office:word" xmlns:w="http://schemas.openxmlformats.org/wordprocessingml/2006/main" xmlns:w14="http://schemas.microsoft.com/office/word/2010/wordml" xmlns:w15="http://schemas.microsoft.com/office/word/2012/wordml" xmlns:w16cid="http://schemas.microsoft.com/office/word/2016/wordml/cid" xmlns:w16se="http://schemas.microsoft.com/office/word/2015/wordml/symex" xmlns:wpg="http://schemas.microsoft.com/office/word/2010/wordprocessingGroup" xmlns:wpi="http://schemas.microsoft.com/office/word/2010/wordprocessingInk" xmlns:wne="http://schemas.microsoft.com/office/word/2006/wordml" xmlns:wps="http://schemas.microsoft.com/office/word/2010/wordprocessingShape" mc:Ignorable="w14 w15 w16se w16cid wp14">
   <w:p>
     <w:pPr>
       <w:pStyle w:val="Footer"/>
@@ -3416,7 +3473,7 @@
 </file>
 
 <file path=word/footer2.xml><?xml version="1.0" encoding="utf-8"?>
-<w:ftr xmlns:wpc="http://schemas.microsoft.com/office/word/2010/wordprocessingCanvas" xmlns:cx="http://schemas.microsoft.com/office/drawing/2014/chartex" xmlns:cx1="http://schemas.microsoft.com/office/drawing/2015/9/8/chartex" xmlns:cx2="http://schemas.microsoft.com/office/drawing/2015/10/21/chartex" xmlns:mc="http://schemas.openxmlformats.org/markup-compatibility/2006" xmlns:o="urn:schemas-microsoft-com:office:office" xmlns:r="http://schemas.openxmlformats.org/officeDocument/2006/relationships" xmlns:m="http://schemas.openxmlformats.org/officeDocument/2006/math" xmlns:v="urn:schemas-microsoft-com:vml" xmlns:wp14="http://schemas.microsoft.com/office/word/2010/wordprocessingDrawing" xmlns:wp="http://schemas.openxmlformats.org/drawingml/2006/wordprocessingDrawing" xmlns:w10="urn:schemas-microsoft-com:office:word" xmlns:w="http://schemas.openxmlformats.org/wordprocessingml/2006/main" xmlns:w14="http://schemas.microsoft.com/office/word/2010/wordml" xmlns:w15="http://schemas.microsoft.com/office/word/2012/wordml" xmlns:w16se="http://schemas.microsoft.com/office/word/2015/wordml/symex" xmlns:wpg="http://schemas.microsoft.com/office/word/2010/wordprocessingGroup" xmlns:wpi="http://schemas.microsoft.com/office/word/2010/wordprocessingInk" xmlns:wne="http://schemas.microsoft.com/office/word/2006/wordml" xmlns:wps="http://schemas.microsoft.com/office/word/2010/wordprocessingShape" mc:Ignorable="w14 w15 w16se wp14">
+<w:ftr xmlns:wpc="http://schemas.microsoft.com/office/word/2010/wordprocessingCanvas" xmlns:cx="http://schemas.microsoft.com/office/drawing/2014/chartex" xmlns:cx1="http://schemas.microsoft.com/office/drawing/2015/9/8/chartex" xmlns:cx2="http://schemas.microsoft.com/office/drawing/2015/10/21/chartex" xmlns:cx3="http://schemas.microsoft.com/office/drawing/2016/5/9/chartex" xmlns:cx4="http://schemas.microsoft.com/office/drawing/2016/5/10/chartex" xmlns:cx5="http://schemas.microsoft.com/office/drawing/2016/5/11/chartex" xmlns:cx6="http://schemas.microsoft.com/office/drawing/2016/5/12/chartex" xmlns:cx7="http://schemas.microsoft.com/office/drawing/2016/5/13/chartex" xmlns:cx8="http://schemas.microsoft.com/office/drawing/2016/5/14/chartex" xmlns:mc="http://schemas.openxmlformats.org/markup-compatibility/2006" xmlns:aink="http://schemas.microsoft.com/office/drawing/2016/ink" xmlns:am3d="http://schemas.microsoft.com/office/drawing/2017/model3d" xmlns:o="urn:schemas-microsoft-com:office:office" xmlns:r="http://schemas.openxmlformats.org/officeDocument/2006/relationships" xmlns:m="http://schemas.openxmlformats.org/officeDocument/2006/math" xmlns:v="urn:schemas-microsoft-com:vml" xmlns:wp14="http://schemas.microsoft.com/office/word/2010/wordprocessingDrawing" xmlns:wp="http://schemas.openxmlformats.org/drawingml/2006/wordprocessingDrawing" xmlns:w10="urn:schemas-microsoft-com:office:word" xmlns:w="http://schemas.openxmlformats.org/wordprocessingml/2006/main" xmlns:w14="http://schemas.microsoft.com/office/word/2010/wordml" xmlns:w15="http://schemas.microsoft.com/office/word/2012/wordml" xmlns:w16cid="http://schemas.microsoft.com/office/word/2016/wordml/cid" xmlns:w16se="http://schemas.microsoft.com/office/word/2015/wordml/symex" xmlns:wpg="http://schemas.microsoft.com/office/word/2010/wordprocessingGroup" xmlns:wpi="http://schemas.microsoft.com/office/word/2010/wordprocessingInk" xmlns:wne="http://schemas.microsoft.com/office/word/2006/wordml" xmlns:wps="http://schemas.microsoft.com/office/word/2010/wordprocessingShape" mc:Ignorable="w14 w15 w16se w16cid wp14">
   <w:p>
     <w:pPr>
       <w:pStyle w:val="Footer"/>
@@ -3426,7 +3483,7 @@
 </file>
 
 <file path=word/footer3.xml><?xml version="1.0" encoding="utf-8"?>
-<w:ftr xmlns:wpc="http://schemas.microsoft.com/office/word/2010/wordprocessingCanvas" xmlns:cx="http://schemas.microsoft.com/office/drawing/2014/chartex" xmlns:cx1="http://schemas.microsoft.com/office/drawing/2015/9/8/chartex" xmlns:cx2="http://schemas.microsoft.com/office/drawing/2015/10/21/chartex" xmlns:mc="http://schemas.openxmlformats.org/markup-compatibility/2006" xmlns:o="urn:schemas-microsoft-com:office:office" xmlns:r="http://schemas.openxmlformats.org/officeDocument/2006/relationships" xmlns:m="http://schemas.openxmlformats.org/officeDocument/2006/math" xmlns:v="urn:schemas-microsoft-com:vml" xmlns:wp14="http://schemas.microsoft.com/office/word/2010/wordprocessingDrawing" xmlns:wp="http://schemas.openxmlformats.org/drawingml/2006/wordprocessingDrawing" xmlns:w10="urn:schemas-microsoft-com:office:word" xmlns:w="http://schemas.openxmlformats.org/wordprocessingml/2006/main" xmlns:w14="http://schemas.microsoft.com/office/word/2010/wordml" xmlns:w15="http://schemas.microsoft.com/office/word/2012/wordml" xmlns:w16se="http://schemas.microsoft.com/office/word/2015/wordml/symex" xmlns:wpg="http://schemas.microsoft.com/office/word/2010/wordprocessingGroup" xmlns:wpi="http://schemas.microsoft.com/office/word/2010/wordprocessingInk" xmlns:wne="http://schemas.microsoft.com/office/word/2006/wordml" xmlns:wps="http://schemas.microsoft.com/office/word/2010/wordprocessingShape" mc:Ignorable="w14 w15 w16se wp14">
+<w:ftr xmlns:wpc="http://schemas.microsoft.com/office/word/2010/wordprocessingCanvas" xmlns:cx="http://schemas.microsoft.com/office/drawing/2014/chartex" xmlns:cx1="http://schemas.microsoft.com/office/drawing/2015/9/8/chartex" xmlns:cx2="http://schemas.microsoft.com/office/drawing/2015/10/21/chartex" xmlns:cx3="http://schemas.microsoft.com/office/drawing/2016/5/9/chartex" xmlns:cx4="http://schemas.microsoft.com/office/drawing/2016/5/10/chartex" xmlns:cx5="http://schemas.microsoft.com/office/drawing/2016/5/11/chartex" xmlns:cx6="http://schemas.microsoft.com/office/drawing/2016/5/12/chartex" xmlns:cx7="http://schemas.microsoft.com/office/drawing/2016/5/13/chartex" xmlns:cx8="http://schemas.microsoft.com/office/drawing/2016/5/14/chartex" xmlns:mc="http://schemas.openxmlformats.org/markup-compatibility/2006" xmlns:aink="http://schemas.microsoft.com/office/drawing/2016/ink" xmlns:am3d="http://schemas.microsoft.com/office/drawing/2017/model3d" xmlns:o="urn:schemas-microsoft-com:office:office" xmlns:r="http://schemas.openxmlformats.org/officeDocument/2006/relationships" xmlns:m="http://schemas.openxmlformats.org/officeDocument/2006/math" xmlns:v="urn:schemas-microsoft-com:vml" xmlns:wp14="http://schemas.microsoft.com/office/word/2010/wordprocessingDrawing" xmlns:wp="http://schemas.openxmlformats.org/drawingml/2006/wordprocessingDrawing" xmlns:w10="urn:schemas-microsoft-com:office:word" xmlns:w="http://schemas.openxmlformats.org/wordprocessingml/2006/main" xmlns:w14="http://schemas.microsoft.com/office/word/2010/wordml" xmlns:w15="http://schemas.microsoft.com/office/word/2012/wordml" xmlns:w16cid="http://schemas.microsoft.com/office/word/2016/wordml/cid" xmlns:w16se="http://schemas.microsoft.com/office/word/2015/wordml/symex" xmlns:wpg="http://schemas.microsoft.com/office/word/2010/wordprocessingGroup" xmlns:wpi="http://schemas.microsoft.com/office/word/2010/wordprocessingInk" xmlns:wne="http://schemas.microsoft.com/office/word/2006/wordml" xmlns:wps="http://schemas.microsoft.com/office/word/2010/wordprocessingShape" mc:Ignorable="w14 w15 w16se w16cid wp14">
   <w:p>
     <w:pPr>
       <w:pStyle w:val="Footer"/>
@@ -3436,7 +3493,7 @@
 </file>
 
 <file path=word/footnotes.xml><?xml version="1.0" encoding="utf-8"?>
-<w:footnotes xmlns:wpc="http://schemas.microsoft.com/office/word/2010/wordprocessingCanvas" xmlns:cx="http://schemas.microsoft.com/office/drawing/2014/chartex" xmlns:cx1="http://schemas.microsoft.com/office/drawing/2015/9/8/chartex" xmlns:cx2="http://schemas.microsoft.com/office/drawing/2015/10/21/chartex" xmlns:mc="http://schemas.openxmlformats.org/markup-compatibility/2006" xmlns:o="urn:schemas-microsoft-com:office:office" xmlns:r="http://schemas.openxmlformats.org/officeDocument/2006/relationships" xmlns:m="http://schemas.openxmlformats.org/officeDocument/2006/math" xmlns:v="urn:schemas-microsoft-com:vml" xmlns:wp14="http://schemas.microsoft.com/office/word/2010/wordprocessingDrawing" xmlns:wp="http://schemas.openxmlformats.org/drawingml/2006/wordprocessingDrawing" xmlns:w10="urn:schemas-microsoft-com:office:word" xmlns:w="http://schemas.openxmlformats.org/wordprocessingml/2006/main" xmlns:w14="http://schemas.microsoft.com/office/word/2010/wordml" xmlns:w15="http://schemas.microsoft.com/office/word/2012/wordml" xmlns:w16se="http://schemas.microsoft.com/office/word/2015/wordml/symex" xmlns:wpg="http://schemas.microsoft.com/office/word/2010/wordprocessingGroup" xmlns:wpi="http://schemas.microsoft.com/office/word/2010/wordprocessingInk" xmlns:wne="http://schemas.microsoft.com/office/word/2006/wordml" xmlns:wps="http://schemas.microsoft.com/office/word/2010/wordprocessingShape" mc:Ignorable="w14 w15 w16se wp14">
+<w:footnotes xmlns:wpc="http://schemas.microsoft.com/office/word/2010/wordprocessingCanvas" xmlns:cx="http://schemas.microsoft.com/office/drawing/2014/chartex" xmlns:cx1="http://schemas.microsoft.com/office/drawing/2015/9/8/chartex" xmlns:cx2="http://schemas.microsoft.com/office/drawing/2015/10/21/chartex" xmlns:cx3="http://schemas.microsoft.com/office/drawing/2016/5/9/chartex" xmlns:cx4="http://schemas.microsoft.com/office/drawing/2016/5/10/chartex" xmlns:cx5="http://schemas.microsoft.com/office/drawing/2016/5/11/chartex" xmlns:cx6="http://schemas.microsoft.com/office/drawing/2016/5/12/chartex" xmlns:cx7="http://schemas.microsoft.com/office/drawing/2016/5/13/chartex" xmlns:cx8="http://schemas.microsoft.com/office/drawing/2016/5/14/chartex" xmlns:mc="http://schemas.openxmlformats.org/markup-compatibility/2006" xmlns:aink="http://schemas.microsoft.com/office/drawing/2016/ink" xmlns:am3d="http://schemas.microsoft.com/office/drawing/2017/model3d" xmlns:o="urn:schemas-microsoft-com:office:office" xmlns:r="http://schemas.openxmlformats.org/officeDocument/2006/relationships" xmlns:m="http://schemas.openxmlformats.org/officeDocument/2006/math" xmlns:v="urn:schemas-microsoft-com:vml" xmlns:wp14="http://schemas.microsoft.com/office/word/2010/wordprocessingDrawing" xmlns:wp="http://schemas.openxmlformats.org/drawingml/2006/wordprocessingDrawing" xmlns:w10="urn:schemas-microsoft-com:office:word" xmlns:w="http://schemas.openxmlformats.org/wordprocessingml/2006/main" xmlns:w14="http://schemas.microsoft.com/office/word/2010/wordml" xmlns:w15="http://schemas.microsoft.com/office/word/2012/wordml" xmlns:w16cid="http://schemas.microsoft.com/office/word/2016/wordml/cid" xmlns:w16se="http://schemas.microsoft.com/office/word/2015/wordml/symex" xmlns:wpg="http://schemas.microsoft.com/office/word/2010/wordprocessingGroup" xmlns:wpi="http://schemas.microsoft.com/office/word/2010/wordprocessingInk" xmlns:wne="http://schemas.microsoft.com/office/word/2006/wordml" xmlns:wps="http://schemas.microsoft.com/office/word/2010/wordprocessingShape" mc:Ignorable="w14 w15 w16se w16cid wp14">
   <w:footnote w:type="separator" w:id="-1">
     <w:p>
       <w:r>
@@ -3455,7 +3512,7 @@
 </file>
 
 <file path=word/header1.xml><?xml version="1.0" encoding="utf-8"?>
-<w:hdr xmlns:wpc="http://schemas.microsoft.com/office/word/2010/wordprocessingCanvas" xmlns:cx="http://schemas.microsoft.com/office/drawing/2014/chartex" xmlns:cx1="http://schemas.microsoft.com/office/drawing/2015/9/8/chartex" xmlns:cx2="http://schemas.microsoft.com/office/drawing/2015/10/21/chartex" xmlns:mc="http://schemas.openxmlformats.org/markup-compatibility/2006" xmlns:o="urn:schemas-microsoft-com:office:office" xmlns:r="http://schemas.openxmlformats.org/officeDocument/2006/relationships" xmlns:m="http://schemas.openxmlformats.org/officeDocument/2006/math" xmlns:v="urn:schemas-microsoft-com:vml" xmlns:wp14="http://schemas.microsoft.com/office/word/2010/wordprocessingDrawing" xmlns:wp="http://schemas.openxmlformats.org/drawingml/2006/wordprocessingDrawing" xmlns:w10="urn:schemas-microsoft-com:office:word" xmlns:w="http://schemas.openxmlformats.org/wordprocessingml/2006/main" xmlns:w14="http://schemas.microsoft.com/office/word/2010/wordml" xmlns:w15="http://schemas.microsoft.com/office/word/2012/wordml" xmlns:w16se="http://schemas.microsoft.com/office/word/2015/wordml/symex" xmlns:wpg="http://schemas.microsoft.com/office/word/2010/wordprocessingGroup" xmlns:wpi="http://schemas.microsoft.com/office/word/2010/wordprocessingInk" xmlns:wne="http://schemas.microsoft.com/office/word/2006/wordml" xmlns:wps="http://schemas.microsoft.com/office/word/2010/wordprocessingShape" mc:Ignorable="w14 w15 w16se wp14">
+<w:hdr xmlns:wpc="http://schemas.microsoft.com/office/word/2010/wordprocessingCanvas" xmlns:cx="http://schemas.microsoft.com/office/drawing/2014/chartex" xmlns:cx1="http://schemas.microsoft.com/office/drawing/2015/9/8/chartex" xmlns:cx2="http://schemas.microsoft.com/office/drawing/2015/10/21/chartex" xmlns:cx3="http://schemas.microsoft.com/office/drawing/2016/5/9/chartex" xmlns:cx4="http://schemas.microsoft.com/office/drawing/2016/5/10/chartex" xmlns:cx5="http://schemas.microsoft.com/office/drawing/2016/5/11/chartex" xmlns:cx6="http://schemas.microsoft.com/office/drawing/2016/5/12/chartex" xmlns:cx7="http://schemas.microsoft.com/office/drawing/2016/5/13/chartex" xmlns:cx8="http://schemas.microsoft.com/office/drawing/2016/5/14/chartex" xmlns:mc="http://schemas.openxmlformats.org/markup-compatibility/2006" xmlns:aink="http://schemas.microsoft.com/office/drawing/2016/ink" xmlns:am3d="http://schemas.microsoft.com/office/drawing/2017/model3d" xmlns:o="urn:schemas-microsoft-com:office:office" xmlns:r="http://schemas.openxmlformats.org/officeDocument/2006/relationships" xmlns:m="http://schemas.openxmlformats.org/officeDocument/2006/math" xmlns:v="urn:schemas-microsoft-com:vml" xmlns:wp14="http://schemas.microsoft.com/office/word/2010/wordprocessingDrawing" xmlns:wp="http://schemas.openxmlformats.org/drawingml/2006/wordprocessingDrawing" xmlns:w10="urn:schemas-microsoft-com:office:word" xmlns:w="http://schemas.openxmlformats.org/wordprocessingml/2006/main" xmlns:w14="http://schemas.microsoft.com/office/word/2010/wordml" xmlns:w15="http://schemas.microsoft.com/office/word/2012/wordml" xmlns:w16cid="http://schemas.microsoft.com/office/word/2016/wordml/cid" xmlns:w16se="http://schemas.microsoft.com/office/word/2015/wordml/symex" xmlns:wpg="http://schemas.microsoft.com/office/word/2010/wordprocessingGroup" xmlns:wpi="http://schemas.microsoft.com/office/word/2010/wordprocessingInk" xmlns:wne="http://schemas.microsoft.com/office/word/2006/wordml" xmlns:wps="http://schemas.microsoft.com/office/word/2010/wordprocessingShape" mc:Ignorable="w14 w15 w16se w16cid wp14">
   <w:p>
     <w:pPr>
       <w:pStyle w:val="Header"/>
@@ -3465,7 +3522,7 @@
 </file>
 
 <file path=word/header2.xml><?xml version="1.0" encoding="utf-8"?>
-<w:hdr xmlns:wpc="http://schemas.microsoft.com/office/word/2010/wordprocessingCanvas" xmlns:cx="http://schemas.microsoft.com/office/drawing/2014/chartex" xmlns:cx1="http://schemas.microsoft.com/office/drawing/2015/9/8/chartex" xmlns:cx2="http://schemas.microsoft.com/office/drawing/2015/10/21/chartex" xmlns:mc="http://schemas.openxmlformats.org/markup-compatibility/2006" xmlns:o="urn:schemas-microsoft-com:office:office" xmlns:r="http://schemas.openxmlformats.org/officeDocument/2006/relationships" xmlns:m="http://schemas.openxmlformats.org/officeDocument/2006/math" xmlns:v="urn:schemas-microsoft-com:vml" xmlns:wp14="http://schemas.microsoft.com/office/word/2010/wordprocessingDrawing" xmlns:wp="http://schemas.openxmlformats.org/drawingml/2006/wordprocessingDrawing" xmlns:w10="urn:schemas-microsoft-com:office:word" xmlns:w="http://schemas.openxmlformats.org/wordprocessingml/2006/main" xmlns:w14="http://schemas.microsoft.com/office/word/2010/wordml" xmlns:w15="http://schemas.microsoft.com/office/word/2012/wordml" xmlns:w16se="http://schemas.microsoft.com/office/word/2015/wordml/symex" xmlns:wpg="http://schemas.microsoft.com/office/word/2010/wordprocessingGroup" xmlns:wpi="http://schemas.microsoft.com/office/word/2010/wordprocessingInk" xmlns:wne="http://schemas.microsoft.com/office/word/2006/wordml" xmlns:wps="http://schemas.microsoft.com/office/word/2010/wordprocessingShape" mc:Ignorable="w14 w15 w16se wp14">
+<w:hdr xmlns:wpc="http://schemas.microsoft.com/office/word/2010/wordprocessingCanvas" xmlns:cx="http://schemas.microsoft.com/office/drawing/2014/chartex" xmlns:cx1="http://schemas.microsoft.com/office/drawing/2015/9/8/chartex" xmlns:cx2="http://schemas.microsoft.com/office/drawing/2015/10/21/chartex" xmlns:cx3="http://schemas.microsoft.com/office/drawing/2016/5/9/chartex" xmlns:cx4="http://schemas.microsoft.com/office/drawing/2016/5/10/chartex" xmlns:cx5="http://schemas.microsoft.com/office/drawing/2016/5/11/chartex" xmlns:cx6="http://schemas.microsoft.com/office/drawing/2016/5/12/chartex" xmlns:cx7="http://schemas.microsoft.com/office/drawing/2016/5/13/chartex" xmlns:cx8="http://schemas.microsoft.com/office/drawing/2016/5/14/chartex" xmlns:mc="http://schemas.openxmlformats.org/markup-compatibility/2006" xmlns:aink="http://schemas.microsoft.com/office/drawing/2016/ink" xmlns:am3d="http://schemas.microsoft.com/office/drawing/2017/model3d" xmlns:o="urn:schemas-microsoft-com:office:office" xmlns:r="http://schemas.openxmlformats.org/officeDocument/2006/relationships" xmlns:m="http://schemas.openxmlformats.org/officeDocument/2006/math" xmlns:v="urn:schemas-microsoft-com:vml" xmlns:wp14="http://schemas.microsoft.com/office/word/2010/wordprocessingDrawing" xmlns:wp="http://schemas.openxmlformats.org/drawingml/2006/wordprocessingDrawing" xmlns:w10="urn:schemas-microsoft-com:office:word" xmlns:w="http://schemas.openxmlformats.org/wordprocessingml/2006/main" xmlns:w14="http://schemas.microsoft.com/office/word/2010/wordml" xmlns:w15="http://schemas.microsoft.com/office/word/2012/wordml" xmlns:w16cid="http://schemas.microsoft.com/office/word/2016/wordml/cid" xmlns:w16se="http://schemas.microsoft.com/office/word/2015/wordml/symex" xmlns:wpg="http://schemas.microsoft.com/office/word/2010/wordprocessingGroup" xmlns:wpi="http://schemas.microsoft.com/office/word/2010/wordprocessingInk" xmlns:wne="http://schemas.microsoft.com/office/word/2006/wordml" xmlns:wps="http://schemas.microsoft.com/office/word/2010/wordprocessingShape" mc:Ignorable="w14 w15 w16se w16cid wp14">
   <w:tbl>
     <w:tblPr>
       <w:tblW w:w="0" w:type="auto"/>
@@ -3759,7 +3816,7 @@
             <w:rPr>
               <w:sz w:val="20"/>
             </w:rPr>
-            <w:t>1</w:t>
+            <w:t>2</w:t>
           </w:r>
           <w:r>
             <w:rPr>
@@ -4113,18 +4170,6 @@
             <w:rPr>
               <w:sz w:val="20"/>
             </w:rPr>
-            <w:fldChar w:fldCharType="separate"/>
-          </w:r>
-          <w:r>
-            <w:rPr>
-              <w:sz w:val="20"/>
-            </w:rPr>
-            <w:t>BNEWJFCAB [László Farkas]</w:t>
-          </w:r>
-          <w:r>
-            <w:rPr>
-              <w:sz w:val="20"/>
-            </w:rPr>
             <w:fldChar w:fldCharType="end"/>
           </w:r>
         </w:p>
@@ -4215,7 +4260,7 @@
             <w:rPr>
               <w:sz w:val="20"/>
             </w:rPr>
-            <w:t>2017-11-09</w:t>
+            <w:t>2017-11-27</w:t>
           </w:r>
           <w:r>
             <w:rPr>
@@ -4262,7 +4307,7 @@
             <w:rPr>
               <w:sz w:val="20"/>
             </w:rPr>
-            <w:t>A</w:t>
+            <w:t>B</w:t>
           </w:r>
           <w:r>
             <w:rPr>
@@ -4320,7 +4365,7 @@
 </file>
 
 <file path=word/header3.xml><?xml version="1.0" encoding="utf-8"?>
-<w:hdr xmlns:wpc="http://schemas.microsoft.com/office/word/2010/wordprocessingCanvas" xmlns:cx="http://schemas.microsoft.com/office/drawing/2014/chartex" xmlns:cx1="http://schemas.microsoft.com/office/drawing/2015/9/8/chartex" xmlns:cx2="http://schemas.microsoft.com/office/drawing/2015/10/21/chartex" xmlns:mc="http://schemas.openxmlformats.org/markup-compatibility/2006" xmlns:o="urn:schemas-microsoft-com:office:office" xmlns:r="http://schemas.openxmlformats.org/officeDocument/2006/relationships" xmlns:m="http://schemas.openxmlformats.org/officeDocument/2006/math" xmlns:v="urn:schemas-microsoft-com:vml" xmlns:wp14="http://schemas.microsoft.com/office/word/2010/wordprocessingDrawing" xmlns:wp="http://schemas.openxmlformats.org/drawingml/2006/wordprocessingDrawing" xmlns:w10="urn:schemas-microsoft-com:office:word" xmlns:w="http://schemas.openxmlformats.org/wordprocessingml/2006/main" xmlns:w14="http://schemas.microsoft.com/office/word/2010/wordml" xmlns:w15="http://schemas.microsoft.com/office/word/2012/wordml" xmlns:w16se="http://schemas.microsoft.com/office/word/2015/wordml/symex" xmlns:wpg="http://schemas.microsoft.com/office/word/2010/wordprocessingGroup" xmlns:wpi="http://schemas.microsoft.com/office/word/2010/wordprocessingInk" xmlns:wne="http://schemas.microsoft.com/office/word/2006/wordml" xmlns:wps="http://schemas.microsoft.com/office/word/2010/wordprocessingShape" mc:Ignorable="w14 w15 w16se wp14">
+<w:hdr xmlns:wpc="http://schemas.microsoft.com/office/word/2010/wordprocessingCanvas" xmlns:cx="http://schemas.microsoft.com/office/drawing/2014/chartex" xmlns:cx1="http://schemas.microsoft.com/office/drawing/2015/9/8/chartex" xmlns:cx2="http://schemas.microsoft.com/office/drawing/2015/10/21/chartex" xmlns:cx3="http://schemas.microsoft.com/office/drawing/2016/5/9/chartex" xmlns:cx4="http://schemas.microsoft.com/office/drawing/2016/5/10/chartex" xmlns:cx5="http://schemas.microsoft.com/office/drawing/2016/5/11/chartex" xmlns:cx6="http://schemas.microsoft.com/office/drawing/2016/5/12/chartex" xmlns:cx7="http://schemas.microsoft.com/office/drawing/2016/5/13/chartex" xmlns:cx8="http://schemas.microsoft.com/office/drawing/2016/5/14/chartex" xmlns:mc="http://schemas.openxmlformats.org/markup-compatibility/2006" xmlns:aink="http://schemas.microsoft.com/office/drawing/2016/ink" xmlns:am3d="http://schemas.microsoft.com/office/drawing/2017/model3d" xmlns:o="urn:schemas-microsoft-com:office:office" xmlns:r="http://schemas.openxmlformats.org/officeDocument/2006/relationships" xmlns:m="http://schemas.openxmlformats.org/officeDocument/2006/math" xmlns:v="urn:schemas-microsoft-com:vml" xmlns:wp14="http://schemas.microsoft.com/office/word/2010/wordprocessingDrawing" xmlns:wp="http://schemas.openxmlformats.org/drawingml/2006/wordprocessingDrawing" xmlns:w10="urn:schemas-microsoft-com:office:word" xmlns:w="http://schemas.openxmlformats.org/wordprocessingml/2006/main" xmlns:w14="http://schemas.microsoft.com/office/word/2010/wordml" xmlns:w15="http://schemas.microsoft.com/office/word/2012/wordml" xmlns:w16cid="http://schemas.microsoft.com/office/word/2016/wordml/cid" xmlns:w16se="http://schemas.microsoft.com/office/word/2015/wordml/symex" xmlns:wpg="http://schemas.microsoft.com/office/word/2010/wordprocessingGroup" xmlns:wpi="http://schemas.microsoft.com/office/word/2010/wordprocessingInk" xmlns:wne="http://schemas.microsoft.com/office/word/2006/wordml" xmlns:wps="http://schemas.microsoft.com/office/word/2010/wordprocessingShape" mc:Ignorable="w14 w15 w16se w16cid wp14">
   <w:p>
     <w:pPr>
       <w:pStyle w:val="Header"/>
@@ -4330,7 +4375,7 @@
 </file>
 
 <file path=word/numbering.xml><?xml version="1.0" encoding="utf-8"?>
-<w:numbering xmlns:wpc="http://schemas.microsoft.com/office/word/2010/wordprocessingCanvas" xmlns:cx="http://schemas.microsoft.com/office/drawing/2014/chartex" xmlns:cx1="http://schemas.microsoft.com/office/drawing/2015/9/8/chartex" xmlns:cx2="http://schemas.microsoft.com/office/drawing/2015/10/21/chartex" xmlns:mc="http://schemas.openxmlformats.org/markup-compatibility/2006" xmlns:o="urn:schemas-microsoft-com:office:office" xmlns:r="http://schemas.openxmlformats.org/officeDocument/2006/relationships" xmlns:m="http://schemas.openxmlformats.org/officeDocument/2006/math" xmlns:v="urn:schemas-microsoft-com:vml" xmlns:wp14="http://schemas.microsoft.com/office/word/2010/wordprocessingDrawing" xmlns:wp="http://schemas.openxmlformats.org/drawingml/2006/wordprocessingDrawing" xmlns:w10="urn:schemas-microsoft-com:office:word" xmlns:w="http://schemas.openxmlformats.org/wordprocessingml/2006/main" xmlns:w14="http://schemas.microsoft.com/office/word/2010/wordml" xmlns:w15="http://schemas.microsoft.com/office/word/2012/wordml" xmlns:w16se="http://schemas.microsoft.com/office/word/2015/wordml/symex" xmlns:wpg="http://schemas.microsoft.com/office/word/2010/wordprocessingGroup" xmlns:wpi="http://schemas.microsoft.com/office/word/2010/wordprocessingInk" xmlns:wne="http://schemas.microsoft.com/office/word/2006/wordml" xmlns:wps="http://schemas.microsoft.com/office/word/2010/wordprocessingShape" mc:Ignorable="w14 w15 w16se wp14">
+<w:numbering xmlns:wpc="http://schemas.microsoft.com/office/word/2010/wordprocessingCanvas" xmlns:cx="http://schemas.microsoft.com/office/drawing/2014/chartex" xmlns:cx1="http://schemas.microsoft.com/office/drawing/2015/9/8/chartex" xmlns:cx2="http://schemas.microsoft.com/office/drawing/2015/10/21/chartex" xmlns:cx3="http://schemas.microsoft.com/office/drawing/2016/5/9/chartex" xmlns:cx4="http://schemas.microsoft.com/office/drawing/2016/5/10/chartex" xmlns:cx5="http://schemas.microsoft.com/office/drawing/2016/5/11/chartex" xmlns:cx6="http://schemas.microsoft.com/office/drawing/2016/5/12/chartex" xmlns:cx7="http://schemas.microsoft.com/office/drawing/2016/5/13/chartex" xmlns:cx8="http://schemas.microsoft.com/office/drawing/2016/5/14/chartex" xmlns:mc="http://schemas.openxmlformats.org/markup-compatibility/2006" xmlns:aink="http://schemas.microsoft.com/office/drawing/2016/ink" xmlns:am3d="http://schemas.microsoft.com/office/drawing/2017/model3d" xmlns:o="urn:schemas-microsoft-com:office:office" xmlns:r="http://schemas.openxmlformats.org/officeDocument/2006/relationships" xmlns:m="http://schemas.openxmlformats.org/officeDocument/2006/math" xmlns:v="urn:schemas-microsoft-com:vml" xmlns:wp14="http://schemas.microsoft.com/office/word/2010/wordprocessingDrawing" xmlns:wp="http://schemas.openxmlformats.org/drawingml/2006/wordprocessingDrawing" xmlns:w10="urn:schemas-microsoft-com:office:word" xmlns:w="http://schemas.openxmlformats.org/wordprocessingml/2006/main" xmlns:w14="http://schemas.microsoft.com/office/word/2010/wordml" xmlns:w15="http://schemas.microsoft.com/office/word/2012/wordml" xmlns:w16cid="http://schemas.microsoft.com/office/word/2016/wordml/cid" xmlns:w16se="http://schemas.microsoft.com/office/word/2015/wordml/symex" xmlns:wpg="http://schemas.microsoft.com/office/word/2010/wordprocessingGroup" xmlns:wpi="http://schemas.microsoft.com/office/word/2010/wordprocessingInk" xmlns:wne="http://schemas.microsoft.com/office/word/2006/wordml" xmlns:wps="http://schemas.microsoft.com/office/word/2010/wordprocessingShape" mc:Ignorable="w14 w15 w16se w16cid wp14">
   <w:abstractNum w:abstractNumId="0" w15:restartNumberingAfterBreak="0">
     <w:nsid w:val="FFFFFF7C"/>
     <w:multiLevelType w:val="singleLevel"/>
@@ -6996,7 +7041,7 @@
 </file>
 
 <file path=word/styles.xml><?xml version="1.0" encoding="utf-8"?>
-<w:styles xmlns:mc="http://schemas.openxmlformats.org/markup-compatibility/2006" xmlns:r="http://schemas.openxmlformats.org/officeDocument/2006/relationships" xmlns:w="http://schemas.openxmlformats.org/wordprocessingml/2006/main" xmlns:w14="http://schemas.microsoft.com/office/word/2010/wordml" xmlns:w15="http://schemas.microsoft.com/office/word/2012/wordml" xmlns:w16se="http://schemas.microsoft.com/office/word/2015/wordml/symex" mc:Ignorable="w14 w15 w16se">
+<w:styles xmlns:mc="http://schemas.openxmlformats.org/markup-compatibility/2006" xmlns:r="http://schemas.openxmlformats.org/officeDocument/2006/relationships" xmlns:w="http://schemas.openxmlformats.org/wordprocessingml/2006/main" xmlns:w14="http://schemas.microsoft.com/office/word/2010/wordml" xmlns:w15="http://schemas.microsoft.com/office/word/2012/wordml" xmlns:w16cid="http://schemas.microsoft.com/office/word/2016/wordml/cid" xmlns:w16se="http://schemas.microsoft.com/office/word/2015/wordml/symex" mc:Ignorable="w14 w15 w16se w16cid">
   <w:docDefaults>
     <w:rPrDefault>
       <w:rPr>
@@ -7006,7 +7051,7 @@
     </w:rPrDefault>
     <w:pPrDefault/>
   </w:docDefaults>
-  <w:latentStyles w:defLockedState="0" w:defUIPriority="0" w:defSemiHidden="0" w:defUnhideWhenUsed="0" w:defQFormat="0" w:count="373">
+  <w:latentStyles w:defLockedState="0" w:defUIPriority="0" w:defSemiHidden="0" w:defUnhideWhenUsed="0" w:defQFormat="0" w:count="375">
     <w:lsdException w:name="Normal" w:qFormat="1"/>
     <w:lsdException w:name="heading 1" w:qFormat="1"/>
     <w:lsdException w:name="heading 2" w:qFormat="1"/>
@@ -7370,6 +7415,8 @@
     <w:lsdException w:name="List Table 7 Colorful Accent 6" w:uiPriority="52"/>
     <w:lsdException w:name="Mention" w:semiHidden="1" w:uiPriority="99" w:unhideWhenUsed="1"/>
     <w:lsdException w:name="Smart Hyperlink" w:semiHidden="1" w:uiPriority="99" w:unhideWhenUsed="1"/>
+    <w:lsdException w:name="Hashtag" w:semiHidden="1" w:uiPriority="99" w:unhideWhenUsed="1"/>
+    <w:lsdException w:name="Unresolved Mention" w:semiHidden="1" w:uiPriority="99" w:unhideWhenUsed="1"/>
   </w:latentStyles>
   <w:style w:type="paragraph" w:default="1" w:styleId="Normal">
     <w:name w:val="Normal"/>

</xml_diff>

<commit_message>
Copyright, date and revision update
Signed-off-by: balaskoa <jeno.balasko@ericsson.com>
</commit_message>
<xml_diff>
--- a/usrguide/PRI.docx
+++ b/usrguide/PRI.docx
@@ -6,8 +6,6 @@
       <w:pPr>
         <w:pStyle w:val="TableStyle"/>
       </w:pPr>
-      <w:bookmarkStart w:id="0" w:name="_GoBack"/>
-      <w:bookmarkEnd w:id="0"/>
     </w:p>
     <w:p>
       <w:pPr>
@@ -24,7 +22,7 @@
         <w:pStyle w:val="BodyText"/>
       </w:pPr>
     </w:p>
-    <w:bookmarkStart w:id="1" w:name="Title"/>
+    <w:bookmarkStart w:id="0" w:name="Title"/>
     <w:p>
       <w:pPr>
         <w:pStyle w:val="Title"/>
@@ -44,7 +42,7 @@
       <w:r>
         <w:fldChar w:fldCharType="end"/>
       </w:r>
-      <w:bookmarkEnd w:id="1"/>
+      <w:bookmarkEnd w:id="0"/>
     </w:p>
     <w:p>
       <w:pPr>
@@ -68,11 +66,11 @@
         <w:spacing w:before="240"/>
         <w:ind w:left="1152" w:hanging="432"/>
       </w:pPr>
-      <w:bookmarkStart w:id="2" w:name="_Toc56493473"/>
+      <w:bookmarkStart w:id="1" w:name="_Toc56493473"/>
       <w:r>
         <w:t>Product Revision</w:t>
       </w:r>
-      <w:bookmarkEnd w:id="2"/>
+      <w:bookmarkEnd w:id="1"/>
     </w:p>
     <w:p>
       <w:pPr>
@@ -96,7 +94,7 @@
         <w:spacing w:before="240"/>
         <w:ind w:left="1296" w:hanging="576"/>
       </w:pPr>
-      <w:bookmarkStart w:id="3" w:name="_Toc56493474"/>
+      <w:bookmarkStart w:id="2" w:name="_Toc56493474"/>
       <w:r>
         <w:t>Product</w:t>
       </w:r>
@@ -292,7 +290,7 @@
                 <w:rFonts w:cs="Arial"/>
                 <w:szCs w:val="22"/>
               </w:rPr>
-              <w:t>A</w:t>
+              <w:t>B</w:t>
             </w:r>
           </w:p>
         </w:tc>
@@ -322,14 +320,7 @@
                 <w:rFonts w:cs="Arial"/>
                 <w:szCs w:val="22"/>
               </w:rPr>
-              <w:t>3</w:t>
-            </w:r>
-            <w:r>
-              <w:rPr>
-                <w:rFonts w:cs="Arial"/>
-                <w:szCs w:val="22"/>
-              </w:rPr>
-              <w:t>B</w:t>
+              <w:t>4A</w:t>
             </w:r>
           </w:p>
         </w:tc>
@@ -665,8 +656,10 @@
                 <w:b/>
                 <w:sz w:val="20"/>
               </w:rPr>
-              <w:t>n/a</w:t>
-            </w:r>
+              <w:t>R3B</w:t>
+            </w:r>
+            <w:bookmarkStart w:id="3" w:name="_GoBack"/>
+            <w:bookmarkEnd w:id="3"/>
           </w:p>
         </w:tc>
         <w:tc>
@@ -699,7 +692,7 @@
                 <w:b/>
                 <w:sz w:val="20"/>
               </w:rPr>
-              <w:t>3</w:t>
+              <w:t>4</w:t>
             </w:r>
             <w:r>
               <w:rPr>
@@ -1458,7 +1451,7 @@
           </w:p>
         </w:tc>
       </w:tr>
-      <w:bookmarkEnd w:id="3"/>
+      <w:bookmarkEnd w:id="2"/>
     </w:tbl>
     <w:p>
       <w:pPr>
@@ -2850,16 +2843,8 @@
               <w:rPr>
                 <w:rStyle w:val="Hyperlink"/>
               </w:rPr>
-              <w:t xml:space="preserve">1/174 02-CRL 113 200/6 </w:t>
-            </w:r>
-            <w:proofErr w:type="spellStart"/>
-            <w:r>
-              <w:rPr>
-                <w:rStyle w:val="Hyperlink"/>
-              </w:rPr>
-              <w:t>Uen</w:t>
-            </w:r>
-            <w:proofErr w:type="spellEnd"/>
+              <w:t>1/174 02-CRL 113 200/6 Uen</w:t>
+            </w:r>
             <w:r>
               <w:fldChar w:fldCharType="end"/>
             </w:r>
@@ -2963,16 +2948,8 @@
               <w:rPr>
                 <w:rStyle w:val="Hyperlink"/>
               </w:rPr>
-              <w:t xml:space="preserve">2/174 02-CRL 113 200/6 </w:t>
-            </w:r>
-            <w:proofErr w:type="spellStart"/>
-            <w:r>
-              <w:rPr>
-                <w:rStyle w:val="Hyperlink"/>
-              </w:rPr>
-              <w:t>Uen</w:t>
-            </w:r>
-            <w:proofErr w:type="spellEnd"/>
+              <w:t>2/174 02-CRL 113 200/6 Uen</w:t>
+            </w:r>
             <w:r>
               <w:fldChar w:fldCharType="end"/>
             </w:r>
@@ -3423,7 +3400,7 @@
           <v:shape id="_x0000_i1025" type="#_x0000_t75" style="width:77.25pt;height:49.5pt" o:ole="">
             <v:imagedata r:id="rId16" o:title=""/>
           </v:shape>
-          <o:OLEObject Type="Embed" ProgID="PowerPoint.Show.12" ShapeID="_x0000_i1025" DrawAspect="Icon" ObjectID="_1573277483" r:id="rId17"/>
+          <o:OLEObject Type="Embed" ProgID="PowerPoint.Show.12" ShapeID="_x0000_i1025" DrawAspect="Icon" ObjectID="_1587968911" r:id="rId17"/>
         </w:object>
       </w:r>
     </w:p>
@@ -3816,7 +3793,7 @@
             <w:rPr>
               <w:sz w:val="20"/>
             </w:rPr>
-            <w:t>2</w:t>
+            <w:t>1</w:t>
           </w:r>
           <w:r>
             <w:rPr>
@@ -4027,7 +4004,7 @@
             <w:rPr>
               <w:sz w:val="20"/>
             </w:rPr>
-            <w:t>109 21-CRL 113 200/6-3 Uen</w:t>
+            <w:t>109 21-CRL 113 200/6-4 Uen</w:t>
           </w:r>
           <w:r>
             <w:rPr>
@@ -4260,7 +4237,7 @@
             <w:rPr>
               <w:sz w:val="20"/>
             </w:rPr>
-            <w:t>2017-11-27</w:t>
+            <w:t>2018-05-16</w:t>
           </w:r>
           <w:r>
             <w:rPr>
@@ -4307,7 +4284,7 @@
             <w:rPr>
               <w:sz w:val="20"/>
             </w:rPr>
-            <w:t>B</w:t>
+            <w:t>PA1</w:t>
           </w:r>
           <w:r>
             <w:rPr>
@@ -7151,6 +7128,7 @@
     <w:lsdException w:name="HTML Sample" w:semiHidden="1" w:unhideWhenUsed="1"/>
     <w:lsdException w:name="HTML Typewriter" w:semiHidden="1" w:unhideWhenUsed="1"/>
     <w:lsdException w:name="HTML Variable" w:semiHidden="1" w:unhideWhenUsed="1"/>
+    <w:lsdException w:name="Normal Table" w:semiHidden="1" w:unhideWhenUsed="1"/>
     <w:lsdException w:name="annotation subject" w:semiHidden="1" w:unhideWhenUsed="1"/>
     <w:lsdException w:name="No List" w:semiHidden="1" w:unhideWhenUsed="1"/>
     <w:lsdException w:name="Outline List 1" w:semiHidden="1" w:unhideWhenUsed="1"/>
@@ -7196,8 +7174,10 @@
     <w:lsdException w:name="Table Subtle 1" w:semiHidden="1" w:unhideWhenUsed="1"/>
     <w:lsdException w:name="Table Subtle 2" w:semiHidden="1" w:unhideWhenUsed="1"/>
     <w:lsdException w:name="Table Web 1" w:semiHidden="1" w:unhideWhenUsed="1"/>
+    <w:lsdException w:name="Table Web 2" w:semiHidden="1" w:unhideWhenUsed="1"/>
     <w:lsdException w:name="Table Web 3" w:semiHidden="1" w:unhideWhenUsed="1"/>
     <w:lsdException w:name="Balloon Text" w:semiHidden="1" w:unhideWhenUsed="1"/>
+    <w:lsdException w:name="Table Theme" w:semiHidden="1" w:unhideWhenUsed="1"/>
     <w:lsdException w:name="Placeholder Text" w:semiHidden="1" w:uiPriority="99"/>
     <w:lsdException w:name="No Spacing" w:uiPriority="1" w:qFormat="1"/>
     <w:lsdException w:name="Light Shading" w:uiPriority="60"/>

</xml_diff>